<commit_message>
Update the file format of test case
</commit_message>
<xml_diff>
--- a/System 6 Renovation Working Files/BOTL Convert Renovation Test Log.docx
+++ b/System 6 Renovation Working Files/BOTL Convert Renovation Test Log.docx
@@ -179,14 +179,16 @@
       <w:r>
         <w:t xml:space="preserve">inside </w:t>
       </w:r>
-      <w:r>
-        <w:t>“</w:t>
-      </w:r>
-      <w:r>
-        <w:t>Field (1).txt</w:t>
-      </w:r>
-      <w:r>
-        <w:t xml:space="preserve">” inside </w:t>
+      <w:hyperlink r:id="rId5" w:history="1">
+        <w:r>
+          <w:rPr>
+            <w:rStyle w:val="Hyperlink"/>
+          </w:rPr>
+          <w:t>Field (1).txt</w:t>
+        </w:r>
+      </w:hyperlink>
+      <w:r>
+        <w:t xml:space="preserve"> inside </w:t>
       </w:r>
       <w:r>
         <w:rPr>
@@ -359,7 +361,18 @@
         <w:pStyle w:val="NoSpacing"/>
       </w:pPr>
       <w:r>
-        <w:t>*Data is stored inside “Field (2).txt” inside Test Files folder.</w:t>
+        <w:t xml:space="preserve">*Data is stored inside </w:t>
+      </w:r>
+      <w:hyperlink r:id="rId6" w:history="1">
+        <w:r>
+          <w:rPr>
+            <w:rStyle w:val="Hyperlink"/>
+          </w:rPr>
+          <w:t>Field (2).txt</w:t>
+        </w:r>
+      </w:hyperlink>
+      <w:r>
+        <w:t xml:space="preserve"> inside Test Files folder.</w:t>
       </w:r>
     </w:p>
     <w:p>
@@ -654,10 +667,24 @@
         <w:pStyle w:val="NoSpacing"/>
       </w:pPr>
       <w:r>
-        <w:t>*Data is stored inside “Field (3</w:t>
-      </w:r>
-      <w:r>
-        <w:t>).txt” inside Test Files folder.</w:t>
+        <w:t xml:space="preserve">*Data is stored inside </w:t>
+      </w:r>
+      <w:hyperlink r:id="rId7" w:history="1">
+        <w:r>
+          <w:rPr>
+            <w:rStyle w:val="Hyperlink"/>
+          </w:rPr>
+          <w:t>Field (3</w:t>
+        </w:r>
+        <w:r>
+          <w:rPr>
+            <w:rStyle w:val="Hyperlink"/>
+          </w:rPr>
+          <w:t>).txt</w:t>
+        </w:r>
+      </w:hyperlink>
+      <w:r>
+        <w:t xml:space="preserve"> inside Test Files folder.</w:t>
       </w:r>
     </w:p>
     <w:p>
@@ -886,10 +913,18 @@
         <w:pStyle w:val="NoSpacing"/>
       </w:pPr>
       <w:r>
-        <w:t>*Data is stored inside “Field (4</w:t>
-      </w:r>
-      <w:r>
-        <w:t>).txt” inside Test Files folder.</w:t>
+        <w:t xml:space="preserve">*Data is stored inside </w:t>
+      </w:r>
+      <w:hyperlink r:id="rId8" w:history="1">
+        <w:r>
+          <w:rPr>
+            <w:rStyle w:val="Hyperlink"/>
+          </w:rPr>
+          <w:t>Field (4).txt</w:t>
+        </w:r>
+      </w:hyperlink>
+      <w:r>
+        <w:t xml:space="preserve"> inside Test Files folder.</w:t>
       </w:r>
     </w:p>
     <w:p>
@@ -950,10 +985,7 @@
         <w:pStyle w:val="NoSpacing"/>
       </w:pPr>
       <w:r>
-        <w:t>Test Objective: A valid entry of typical f</w:t>
-      </w:r>
-      <w:r>
-        <w:t xml:space="preserve">ield inside a segment. </w:t>
+        <w:t xml:space="preserve">Test Objective: A valid entry of typical field inside a segment. </w:t>
       </w:r>
       <w:r>
         <w:t>Input includes</w:t>
@@ -1041,21 +1073,30 @@
         <w:pStyle w:val="NoSpacing"/>
       </w:pPr>
       <w:r>
-        <w:t>*Data is stored inside “Field (</w:t>
-      </w:r>
-      <w:r>
-        <w:t>5</w:t>
-      </w:r>
-      <w:r>
-        <w:t>).txt” inside Test Files folder.</w:t>
-      </w:r>
-    </w:p>
-    <w:p>
-      <w:pPr>
-        <w:pStyle w:val="NoSpacing"/>
-      </w:pPr>
-      <w:bookmarkStart w:id="0" w:name="_GoBack"/>
-      <w:bookmarkEnd w:id="0"/>
+        <w:t xml:space="preserve">*Data is stored inside </w:t>
+      </w:r>
+      <w:hyperlink r:id="rId9" w:history="1">
+        <w:r>
+          <w:rPr>
+            <w:rStyle w:val="Hyperlink"/>
+          </w:rPr>
+          <w:t>Field (5</w:t>
+        </w:r>
+        <w:r>
+          <w:rPr>
+            <w:rStyle w:val="Hyperlink"/>
+          </w:rPr>
+          <w:t>).txt</w:t>
+        </w:r>
+      </w:hyperlink>
+      <w:r>
+        <w:t xml:space="preserve"> inside Test Files folder.</w:t>
+      </w:r>
+    </w:p>
+    <w:p>
+      <w:pPr>
+        <w:pStyle w:val="NoSpacing"/>
+      </w:pPr>
     </w:p>
     <w:p>
       <w:pPr>
@@ -1316,6 +1357,41 @@
       <w:pPr>
         <w:pStyle w:val="NoSpacing"/>
       </w:pPr>
+    </w:p>
+    <w:p>
+      <w:pPr>
+        <w:pStyle w:val="NoSpacing"/>
+      </w:pPr>
+      <w:r>
+        <w:t xml:space="preserve">*Data is stored inside </w:t>
+      </w:r>
+      <w:hyperlink r:id="rId10" w:history="1">
+        <w:r>
+          <w:rPr>
+            <w:rStyle w:val="Hyperlink"/>
+          </w:rPr>
+          <w:t>Segment (1)</w:t>
+        </w:r>
+        <w:r>
+          <w:rPr>
+            <w:rStyle w:val="Hyperlink"/>
+          </w:rPr>
+          <w:t>.txt</w:t>
+        </w:r>
+      </w:hyperlink>
+      <w:r>
+        <w:t xml:space="preserve"> inside Test Files folder.</w:t>
+      </w:r>
+    </w:p>
+    <w:p>
+      <w:pPr>
+        <w:pStyle w:val="NoSpacing"/>
+      </w:pPr>
+    </w:p>
+    <w:p>
+      <w:pPr>
+        <w:pStyle w:val="NoSpacing"/>
+      </w:pPr>
       <w:r>
         <w:t xml:space="preserve">Expected behavior:  </w:t>
       </w:r>
@@ -1365,7 +1441,7 @@
       <w:r>
         <w:t xml:space="preserve">Test Objective: </w:t>
       </w:r>
-      <w:bookmarkStart w:id="1" w:name="OLE_LINK1"/>
+      <w:bookmarkStart w:id="0" w:name="OLE_LINK1"/>
       <w:r>
         <w:t xml:space="preserve">A valid entry of typical field inside a segment. Input contains a </w:t>
       </w:r>
@@ -1391,7 +1467,7 @@
         <w:t xml:space="preserve"> One of the fields contains a category.</w:t>
       </w:r>
     </w:p>
-    <w:bookmarkEnd w:id="1"/>
+    <w:bookmarkEnd w:id="0"/>
     <w:p>
       <w:pPr>
         <w:pStyle w:val="NoSpacing"/>
@@ -1744,6 +1820,36 @@
     <w:p>
       <w:pPr>
         <w:pStyle w:val="NoSpacing"/>
+      </w:pPr>
+      <w:r>
+        <w:t xml:space="preserve">*Data is stored inside </w:t>
+      </w:r>
+      <w:hyperlink r:id="rId11" w:history="1">
+        <w:r>
+          <w:rPr>
+            <w:rStyle w:val="Hyperlink"/>
+          </w:rPr>
+          <w:t>Segment (2</w:t>
+        </w:r>
+        <w:r>
+          <w:rPr>
+            <w:rStyle w:val="Hyperlink"/>
+          </w:rPr>
+          <w:t>).txt</w:t>
+        </w:r>
+      </w:hyperlink>
+      <w:r>
+        <w:t xml:space="preserve"> inside Test Files folder.</w:t>
+      </w:r>
+    </w:p>
+    <w:p>
+      <w:pPr>
+        <w:pStyle w:val="NoSpacing"/>
+      </w:pPr>
+    </w:p>
+    <w:p>
+      <w:pPr>
+        <w:pStyle w:val="NoSpacing"/>
         <w:rPr>
           <w:i/>
         </w:rPr>
@@ -1922,6 +2028,7 @@
         <w:rPr>
           <w:i/>
         </w:rPr>
+        <w:lastRenderedPageBreak/>
         <w:t xml:space="preserve">  [2] - Product ID</w:t>
       </w:r>
     </w:p>
@@ -2014,595 +2121,772 @@
         <w:rPr>
           <w:i/>
         </w:rPr>
+        <w:t xml:space="preserve">  -----</w:t>
+      </w:r>
+    </w:p>
+    <w:p>
+      <w:pPr>
+        <w:pStyle w:val="NoSpacing"/>
+        <w:rPr>
+          <w:i/>
+        </w:rPr>
+      </w:pPr>
+      <w:r>
+        <w:rPr>
+          <w:i/>
+        </w:rPr>
+        <w:t xml:space="preserve">  [3] - Coverage Code</w:t>
+      </w:r>
+    </w:p>
+    <w:p>
+      <w:pPr>
+        <w:pStyle w:val="NoSpacing"/>
+        <w:rPr>
+          <w:i/>
+        </w:rPr>
+      </w:pPr>
+      <w:r>
+        <w:rPr>
+          <w:i/>
+        </w:rPr>
+        <w:t xml:space="preserve">  Field is </w:t>
+      </w:r>
+      <w:proofErr w:type="gramStart"/>
+      <w:r>
+        <w:rPr>
+          <w:i/>
+        </w:rPr>
+        <w:t>Required</w:t>
+      </w:r>
+      <w:proofErr w:type="gramEnd"/>
+    </w:p>
+    <w:p>
+      <w:pPr>
+        <w:pStyle w:val="NoSpacing"/>
+        <w:rPr>
+          <w:i/>
+        </w:rPr>
+      </w:pPr>
+      <w:r>
+        <w:rPr>
+          <w:i/>
+        </w:rPr>
+        <w:t xml:space="preserve">  Data type is </w:t>
+      </w:r>
+      <w:proofErr w:type="spellStart"/>
+      <w:r>
+        <w:rPr>
+          <w:i/>
+        </w:rPr>
+        <w:t>int</w:t>
+      </w:r>
+      <w:proofErr w:type="spellEnd"/>
+    </w:p>
+    <w:p>
+      <w:pPr>
+        <w:pStyle w:val="NoSpacing"/>
+        <w:rPr>
+          <w:i/>
+        </w:rPr>
+      </w:pPr>
+      <w:r>
+        <w:rPr>
+          <w:i/>
+        </w:rPr>
+        <w:t xml:space="preserve">  Who is covered - Message category COVERAGE</w:t>
+      </w:r>
+    </w:p>
+    <w:p>
+      <w:pPr>
+        <w:pStyle w:val="NoSpacing"/>
+        <w:rPr>
+          <w:i/>
+        </w:rPr>
+      </w:pPr>
+      <w:r>
+        <w:rPr>
+          <w:i/>
+        </w:rPr>
+        <w:t xml:space="preserve">     1686 - Main Insured and Dependents</w:t>
+      </w:r>
+    </w:p>
+    <w:p>
+      <w:pPr>
+        <w:pStyle w:val="NoSpacing"/>
+        <w:rPr>
+          <w:i/>
+        </w:rPr>
+      </w:pPr>
+      <w:r>
+        <w:rPr>
+          <w:i/>
+        </w:rPr>
+        <w:t xml:space="preserve">     1682 - Main Insured and Family</w:t>
+      </w:r>
+    </w:p>
+    <w:p>
+      <w:pPr>
+        <w:pStyle w:val="NoSpacing"/>
+        <w:rPr>
+          <w:i/>
+        </w:rPr>
+      </w:pPr>
+      <w:r>
+        <w:rPr>
+          <w:i/>
+        </w:rPr>
+        <w:t xml:space="preserve">     1681 - Main Insured and Spouse</w:t>
+      </w:r>
+    </w:p>
+    <w:p>
+      <w:pPr>
+        <w:pStyle w:val="NoSpacing"/>
+        <w:rPr>
+          <w:i/>
+        </w:rPr>
+      </w:pPr>
+      <w:r>
+        <w:rPr>
+          <w:i/>
+        </w:rPr>
+        <w:t xml:space="preserve">     1680 - Main Insured Only</w:t>
+      </w:r>
+    </w:p>
+    <w:p>
+      <w:pPr>
+        <w:pStyle w:val="NoSpacing"/>
+        <w:rPr>
+          <w:i/>
+        </w:rPr>
+      </w:pPr>
+      <w:r>
+        <w:rPr>
+          <w:i/>
+        </w:rPr>
+        <w:t xml:space="preserve">     1684 - Spouse and Dependent</w:t>
+      </w:r>
+    </w:p>
+    <w:p>
+      <w:pPr>
+        <w:pStyle w:val="NoSpacing"/>
+        <w:rPr>
+          <w:i/>
+        </w:rPr>
+      </w:pPr>
+      <w:r>
+        <w:rPr>
+          <w:i/>
+        </w:rPr>
+        <w:t xml:space="preserve">     1683 - Spouse Only</w:t>
+      </w:r>
+    </w:p>
+    <w:p>
+      <w:pPr>
+        <w:pStyle w:val="NoSpacing"/>
+        <w:rPr>
+          <w:i/>
+        </w:rPr>
+      </w:pPr>
+      <w:r>
+        <w:rPr>
+          <w:i/>
+        </w:rPr>
+        <w:t xml:space="preserve">  -----</w:t>
+      </w:r>
+    </w:p>
+    <w:p>
+      <w:pPr>
+        <w:pStyle w:val="NoSpacing"/>
+        <w:rPr>
+          <w:i/>
+        </w:rPr>
+      </w:pPr>
+      <w:r>
+        <w:rPr>
+          <w:i/>
+        </w:rPr>
+        <w:t xml:space="preserve">  [4] - Number of Eligible Dependents</w:t>
+      </w:r>
+    </w:p>
+    <w:p>
+      <w:pPr>
+        <w:pStyle w:val="NoSpacing"/>
+        <w:rPr>
+          <w:i/>
+        </w:rPr>
+      </w:pPr>
+      <w:r>
+        <w:rPr>
+          <w:i/>
+        </w:rPr>
+        <w:t xml:space="preserve">  Data type is </w:t>
+      </w:r>
+      <w:proofErr w:type="spellStart"/>
+      <w:r>
+        <w:rPr>
+          <w:i/>
+        </w:rPr>
+        <w:t>int</w:t>
+      </w:r>
+      <w:proofErr w:type="spellEnd"/>
+    </w:p>
+    <w:p>
+      <w:pPr>
+        <w:pStyle w:val="NoSpacing"/>
+        <w:rPr>
+          <w:i/>
+        </w:rPr>
+      </w:pPr>
+      <w:r>
+        <w:rPr>
+          <w:i/>
+        </w:rPr>
+        <w:t xml:space="preserve">  -----</w:t>
+      </w:r>
+    </w:p>
+    <w:p>
+      <w:pPr>
+        <w:pStyle w:val="NoSpacing"/>
+        <w:rPr>
+          <w:i/>
+        </w:rPr>
+      </w:pPr>
+      <w:r>
+        <w:rPr>
+          <w:i/>
+        </w:rPr>
+        <w:t xml:space="preserve">  [5] - Premium Override Amount</w:t>
+      </w:r>
+    </w:p>
+    <w:p>
+      <w:pPr>
+        <w:pStyle w:val="NoSpacing"/>
+        <w:rPr>
+          <w:i/>
+        </w:rPr>
+      </w:pPr>
+      <w:r>
+        <w:rPr>
+          <w:i/>
+        </w:rPr>
+        <w:t xml:space="preserve">  Data type is double</w:t>
+      </w:r>
+    </w:p>
+    <w:p>
+      <w:pPr>
+        <w:pStyle w:val="NoSpacing"/>
+        <w:rPr>
+          <w:i/>
+        </w:rPr>
+      </w:pPr>
+      <w:r>
+        <w:rPr>
+          <w:i/>
+        </w:rPr>
+        <w:t xml:space="preserve">  -----</w:t>
+      </w:r>
+    </w:p>
+    <w:p>
+      <w:pPr>
+        <w:pStyle w:val="NoSpacing"/>
+        <w:rPr>
+          <w:i/>
+        </w:rPr>
+      </w:pPr>
+      <w:r>
+        <w:rPr>
+          <w:i/>
+        </w:rPr>
+        <w:t xml:space="preserve">  [6] - Premium Override Expire</w:t>
+      </w:r>
+    </w:p>
+    <w:p>
+      <w:pPr>
+        <w:pStyle w:val="NoSpacing"/>
+        <w:rPr>
+          <w:i/>
+        </w:rPr>
+      </w:pPr>
+      <w:r>
+        <w:rPr>
+          <w:i/>
+        </w:rPr>
+        <w:t xml:space="preserve">  Data type is </w:t>
+      </w:r>
+      <w:proofErr w:type="gramStart"/>
+      <w:r>
+        <w:rPr>
+          <w:i/>
+        </w:rPr>
+        <w:t>string[</w:t>
+      </w:r>
+      <w:proofErr w:type="gramEnd"/>
+      <w:r>
+        <w:rPr>
+          <w:i/>
+        </w:rPr>
+        <w:t>5]</w:t>
+      </w:r>
+    </w:p>
+    <w:p>
+      <w:pPr>
+        <w:pStyle w:val="NoSpacing"/>
+        <w:rPr>
+          <w:i/>
+        </w:rPr>
+      </w:pPr>
+      <w:r>
+        <w:rPr>
+          <w:i/>
+        </w:rPr>
+        <w:t xml:space="preserve">  If present, format MM/YY.</w:t>
+      </w:r>
+    </w:p>
+    <w:p>
+      <w:pPr>
+        <w:pStyle w:val="NoSpacing"/>
+        <w:rPr>
+          <w:i/>
+        </w:rPr>
+      </w:pPr>
+      <w:r>
+        <w:rPr>
+          <w:i/>
+        </w:rPr>
+        <w:t xml:space="preserve">  -----</w:t>
+      </w:r>
+    </w:p>
+    <w:p>
+      <w:pPr>
+        <w:pStyle w:val="NoSpacing"/>
+        <w:rPr>
+          <w:i/>
+        </w:rPr>
+      </w:pPr>
+      <w:r>
+        <w:rPr>
+          <w:i/>
+        </w:rPr>
+        <w:t xml:space="preserve">  [7] - Premium Override Reason</w:t>
+      </w:r>
+    </w:p>
+    <w:p>
+      <w:pPr>
+        <w:pStyle w:val="NoSpacing"/>
+        <w:rPr>
+          <w:i/>
+        </w:rPr>
+      </w:pPr>
+      <w:r>
+        <w:rPr>
+          <w:i/>
+        </w:rPr>
+        <w:t xml:space="preserve">  Data type is </w:t>
+      </w:r>
+      <w:proofErr w:type="spellStart"/>
+      <w:r>
+        <w:rPr>
+          <w:i/>
+        </w:rPr>
+        <w:t>int</w:t>
+      </w:r>
+      <w:proofErr w:type="spellEnd"/>
+    </w:p>
+    <w:p>
+      <w:pPr>
+        <w:pStyle w:val="NoSpacing"/>
+        <w:rPr>
+          <w:i/>
+        </w:rPr>
+      </w:pPr>
+      <w:r>
+        <w:rPr>
+          <w:i/>
+        </w:rPr>
+        <w:t xml:space="preserve">  Value in Message Category SW (S6 Premium Override Reasons)</w:t>
+      </w:r>
+    </w:p>
+    <w:p>
+      <w:pPr>
+        <w:pStyle w:val="NoSpacing"/>
+        <w:rPr>
+          <w:i/>
+        </w:rPr>
+      </w:pPr>
+      <w:r>
+        <w:rPr>
+          <w:i/>
+        </w:rPr>
+        <w:t xml:space="preserve">     100838 - </w:t>
+      </w:r>
+      <w:proofErr w:type="spellStart"/>
+      <w:r>
+        <w:rPr>
+          <w:i/>
+        </w:rPr>
+        <w:t>Goodhealth</w:t>
+      </w:r>
+      <w:proofErr w:type="spellEnd"/>
+      <w:r>
+        <w:rPr>
+          <w:i/>
+        </w:rPr>
+        <w:t xml:space="preserve"> Premium</w:t>
+      </w:r>
+    </w:p>
+    <w:p>
+      <w:pPr>
+        <w:pStyle w:val="NoSpacing"/>
+        <w:rPr>
+          <w:i/>
+        </w:rPr>
+      </w:pPr>
+      <w:r>
+        <w:rPr>
+          <w:i/>
+        </w:rPr>
+        <w:t xml:space="preserve">     100612 - Incorrect Date </w:t>
+      </w:r>
+      <w:proofErr w:type="gramStart"/>
+      <w:r>
+        <w:rPr>
+          <w:i/>
+        </w:rPr>
+        <w:t>Of</w:t>
+      </w:r>
+      <w:proofErr w:type="gramEnd"/>
+      <w:r>
+        <w:rPr>
+          <w:i/>
+        </w:rPr>
+        <w:t xml:space="preserve"> Birth</w:t>
+      </w:r>
+    </w:p>
+    <w:p>
+      <w:pPr>
+        <w:pStyle w:val="NoSpacing"/>
+        <w:rPr>
+          <w:i/>
+        </w:rPr>
+      </w:pPr>
+      <w:r>
+        <w:rPr>
+          <w:i/>
+        </w:rPr>
+        <w:t xml:space="preserve">     100619 - Incorrect </w:t>
+      </w:r>
+      <w:proofErr w:type="spellStart"/>
+      <w:r>
+        <w:rPr>
+          <w:i/>
+        </w:rPr>
+        <w:t>Prem</w:t>
+      </w:r>
+      <w:proofErr w:type="spellEnd"/>
+      <w:r>
+        <w:rPr>
+          <w:i/>
+        </w:rPr>
+        <w:t xml:space="preserve"> (at Conversion)</w:t>
+      </w:r>
+    </w:p>
+    <w:p>
+      <w:pPr>
+        <w:pStyle w:val="NoSpacing"/>
+        <w:rPr>
+          <w:i/>
+        </w:rPr>
+      </w:pPr>
+      <w:r>
+        <w:rPr>
+          <w:i/>
+        </w:rPr>
+        <w:t xml:space="preserve">     100773 - Incorrect </w:t>
+      </w:r>
+      <w:proofErr w:type="spellStart"/>
+      <w:r>
+        <w:rPr>
+          <w:i/>
+        </w:rPr>
+        <w:t>Prem</w:t>
+      </w:r>
+      <w:proofErr w:type="spellEnd"/>
+      <w:r>
+        <w:rPr>
+          <w:i/>
+        </w:rPr>
+        <w:t xml:space="preserve"> (PM </w:t>
+      </w:r>
+      <w:proofErr w:type="spellStart"/>
+      <w:r>
+        <w:rPr>
+          <w:i/>
+        </w:rPr>
+        <w:t>vs</w:t>
+      </w:r>
+      <w:proofErr w:type="spellEnd"/>
+      <w:r>
+        <w:rPr>
+          <w:i/>
+        </w:rPr>
+        <w:t xml:space="preserve"> </w:t>
+      </w:r>
+      <w:proofErr w:type="spellStart"/>
+      <w:r>
+        <w:rPr>
+          <w:i/>
+        </w:rPr>
+        <w:t>Mkt</w:t>
+      </w:r>
+      <w:proofErr w:type="spellEnd"/>
+      <w:r>
+        <w:rPr>
+          <w:i/>
+        </w:rPr>
+        <w:t xml:space="preserve"> Mat)</w:t>
+      </w:r>
+    </w:p>
+    <w:p>
+      <w:pPr>
+        <w:pStyle w:val="NoSpacing"/>
+        <w:rPr>
+          <w:i/>
+        </w:rPr>
+      </w:pPr>
+      <w:r>
+        <w:rPr>
+          <w:i/>
+        </w:rPr>
+        <w:t xml:space="preserve">     100766 - Incorrect Rating Factor</w:t>
+      </w:r>
+    </w:p>
+    <w:p>
+      <w:pPr>
+        <w:pStyle w:val="NoSpacing"/>
+        <w:rPr>
+          <w:i/>
+        </w:rPr>
+      </w:pPr>
+      <w:r>
+        <w:rPr>
+          <w:i/>
+        </w:rPr>
+        <w:t xml:space="preserve">     100484 - Incorrect Sex Code Used</w:t>
+      </w:r>
+    </w:p>
+    <w:p>
+      <w:pPr>
+        <w:pStyle w:val="NoSpacing"/>
+        <w:rPr>
+          <w:i/>
+        </w:rPr>
+      </w:pPr>
+      <w:r>
+        <w:rPr>
+          <w:i/>
+        </w:rPr>
+        <w:t xml:space="preserve">     0 - None</w:t>
+      </w:r>
+    </w:p>
+    <w:p>
+      <w:pPr>
+        <w:pStyle w:val="NoSpacing"/>
+        <w:rPr>
+          <w:i/>
+        </w:rPr>
+      </w:pPr>
+      <w:r>
+        <w:rPr>
+          <w:i/>
+        </w:rPr>
+        <w:t xml:space="preserve">     100491 - Staff Premium</w:t>
+      </w:r>
+    </w:p>
+    <w:p>
+      <w:pPr>
+        <w:pStyle w:val="NoSpacing"/>
+        <w:rPr>
+          <w:i/>
+        </w:rPr>
+      </w:pPr>
+    </w:p>
+    <w:p>
+      <w:pPr>
+        <w:pStyle w:val="NoSpacing"/>
+        <w:rPr>
+          <w:i/>
+        </w:rPr>
+      </w:pPr>
+      <w:r>
+        <w:rPr>
+          <w:i/>
+        </w:rPr>
+        <w:t>--------------------</w:t>
+      </w:r>
+    </w:p>
+    <w:p>
+      <w:pPr>
+        <w:pStyle w:val="NoSpacing"/>
+      </w:pPr>
+    </w:p>
+    <w:p>
+      <w:pPr>
+        <w:pStyle w:val="NoSpacing"/>
+      </w:pPr>
+      <w:r>
+        <w:t xml:space="preserve">*Data is stored inside </w:t>
+      </w:r>
+      <w:hyperlink r:id="rId12" w:history="1">
+        <w:r>
+          <w:rPr>
+            <w:rStyle w:val="Hyperlink"/>
+          </w:rPr>
+          <w:t>Segment (</w:t>
+        </w:r>
+        <w:r>
+          <w:rPr>
+            <w:rStyle w:val="Hyperlink"/>
+          </w:rPr>
+          <w:t>3</w:t>
+        </w:r>
+        <w:r>
+          <w:rPr>
+            <w:rStyle w:val="Hyperlink"/>
+          </w:rPr>
+          <w:t>).txt</w:t>
+        </w:r>
+      </w:hyperlink>
+      <w:r>
+        <w:t xml:space="preserve"> inside Test Files folder.</w:t>
+      </w:r>
+    </w:p>
+    <w:p>
+      <w:pPr>
+        <w:pStyle w:val="NoSpacing"/>
+      </w:pPr>
+    </w:p>
+    <w:p>
+      <w:pPr>
+        <w:pStyle w:val="NoSpacing"/>
+        <w:rPr>
+          <w:i/>
+        </w:rPr>
+      </w:pPr>
+      <w:r>
+        <w:t xml:space="preserve">Expected behavior: </w:t>
+      </w:r>
+      <w:r>
+        <w:t xml:space="preserve">Code will run without error. </w:t>
+      </w:r>
+      <w:r>
+        <w:t>Output is “</w:t>
+      </w:r>
+      <w:r>
+        <w:rPr>
+          <w:i/>
+        </w:rPr>
+        <w:t>PRO</w:t>
+      </w:r>
+      <w:r>
+        <w:rPr>
+          <w:i/>
+        </w:rPr>
+        <w:t>DUCT|AMPA09|[3]|[4]|[5]|[6]|[7]</w:t>
+      </w:r>
+      <w:r>
+        <w:t>”.</w:t>
+      </w:r>
+    </w:p>
+    <w:p>
+      <w:pPr>
+        <w:pStyle w:val="NoSpacing"/>
+      </w:pPr>
+    </w:p>
+    <w:p>
+      <w:pPr>
+        <w:pStyle w:val="NoSpacing"/>
+      </w:pPr>
+      <w:r>
+        <w:t xml:space="preserve">Test Case: Segment (4) </w:t>
+      </w:r>
+    </w:p>
+    <w:p>
+      <w:pPr>
+        <w:pStyle w:val="NoSpacing"/>
+      </w:pPr>
+      <w:r>
+        <w:t>Date designed: 21 June 2012</w:t>
+      </w:r>
+    </w:p>
+    <w:p>
+      <w:pPr>
+        <w:pStyle w:val="NoSpacing"/>
+      </w:pPr>
+      <w:r>
+        <w:t>Test Objective: To test for a segment with only 1 field</w:t>
+      </w:r>
+      <w:r>
+        <w:t>.</w:t>
+      </w:r>
+    </w:p>
+    <w:p>
+      <w:pPr>
+        <w:pStyle w:val="NoSpacing"/>
+      </w:pPr>
+      <w:r>
         <w:lastRenderedPageBreak/>
-        <w:t xml:space="preserve">  -----</w:t>
-      </w:r>
-    </w:p>
-    <w:p>
-      <w:pPr>
-        <w:pStyle w:val="NoSpacing"/>
-        <w:rPr>
-          <w:i/>
-        </w:rPr>
-      </w:pPr>
-      <w:r>
-        <w:rPr>
-          <w:i/>
-        </w:rPr>
-        <w:t xml:space="preserve">  [3] - Coverage Code</w:t>
-      </w:r>
-    </w:p>
-    <w:p>
-      <w:pPr>
-        <w:pStyle w:val="NoSpacing"/>
-        <w:rPr>
-          <w:i/>
-        </w:rPr>
-      </w:pPr>
-      <w:r>
-        <w:rPr>
-          <w:i/>
-        </w:rPr>
-        <w:t xml:space="preserve">  Field is </w:t>
-      </w:r>
-      <w:proofErr w:type="gramStart"/>
-      <w:r>
-        <w:rPr>
-          <w:i/>
-        </w:rPr>
-        <w:t>Required</w:t>
-      </w:r>
-      <w:proofErr w:type="gramEnd"/>
-    </w:p>
-    <w:p>
-      <w:pPr>
-        <w:pStyle w:val="NoSpacing"/>
-        <w:rPr>
-          <w:i/>
-        </w:rPr>
-      </w:pPr>
-      <w:r>
-        <w:rPr>
-          <w:i/>
-        </w:rPr>
-        <w:t xml:space="preserve">  Data type is </w:t>
-      </w:r>
+        <w:t>Input:</w:t>
+      </w:r>
+    </w:p>
+    <w:p>
+      <w:pPr>
+        <w:pStyle w:val="NoSpacing"/>
+        <w:rPr>
+          <w:i/>
+        </w:rPr>
+      </w:pPr>
+      <w:r>
+        <w:rPr>
+          <w:i/>
+        </w:rPr>
+        <w:t>END</w:t>
+      </w:r>
+    </w:p>
+    <w:p>
+      <w:pPr>
+        <w:pStyle w:val="NoSpacing"/>
+        <w:rPr>
+          <w:i/>
+        </w:rPr>
+      </w:pPr>
       <w:proofErr w:type="spellStart"/>
       <w:r>
         <w:rPr>
           <w:i/>
         </w:rPr>
-        <w:t>int</w:t>
+        <w:t>SegmentKey</w:t>
       </w:r>
       <w:proofErr w:type="spellEnd"/>
-    </w:p>
-    <w:p>
-      <w:pPr>
-        <w:pStyle w:val="NoSpacing"/>
-        <w:rPr>
-          <w:i/>
-        </w:rPr>
-      </w:pPr>
-      <w:r>
-        <w:rPr>
-          <w:i/>
-        </w:rPr>
-        <w:t xml:space="preserve">  Who is covered - Message category COVERAGE</w:t>
-      </w:r>
-    </w:p>
-    <w:p>
-      <w:pPr>
-        <w:pStyle w:val="NoSpacing"/>
-        <w:rPr>
-          <w:i/>
-        </w:rPr>
-      </w:pPr>
-      <w:r>
-        <w:rPr>
-          <w:i/>
-        </w:rPr>
-        <w:t xml:space="preserve">     1686 - Main Insured and Dependents</w:t>
-      </w:r>
-    </w:p>
-    <w:p>
-      <w:pPr>
-        <w:pStyle w:val="NoSpacing"/>
-        <w:rPr>
-          <w:i/>
-        </w:rPr>
-      </w:pPr>
-      <w:r>
-        <w:rPr>
-          <w:i/>
-        </w:rPr>
-        <w:t xml:space="preserve">     1682 - Main Insured and Family</w:t>
-      </w:r>
-    </w:p>
-    <w:p>
-      <w:pPr>
-        <w:pStyle w:val="NoSpacing"/>
-        <w:rPr>
-          <w:i/>
-        </w:rPr>
-      </w:pPr>
-      <w:r>
-        <w:rPr>
-          <w:i/>
-        </w:rPr>
-        <w:t xml:space="preserve">     1681 - Main Insured and Spouse</w:t>
-      </w:r>
-    </w:p>
-    <w:p>
-      <w:pPr>
-        <w:pStyle w:val="NoSpacing"/>
-        <w:rPr>
-          <w:i/>
-        </w:rPr>
-      </w:pPr>
-      <w:r>
-        <w:rPr>
-          <w:i/>
-        </w:rPr>
-        <w:t xml:space="preserve">     1680 - Main Insured Only</w:t>
-      </w:r>
-    </w:p>
-    <w:p>
-      <w:pPr>
-        <w:pStyle w:val="NoSpacing"/>
-        <w:rPr>
-          <w:i/>
-        </w:rPr>
-      </w:pPr>
-      <w:r>
-        <w:rPr>
-          <w:i/>
-        </w:rPr>
-        <w:t xml:space="preserve">     1684 - Spouse and Dependent</w:t>
-      </w:r>
-    </w:p>
-    <w:p>
-      <w:pPr>
-        <w:pStyle w:val="NoSpacing"/>
-        <w:rPr>
-          <w:i/>
-        </w:rPr>
-      </w:pPr>
-      <w:r>
-        <w:rPr>
-          <w:i/>
-        </w:rPr>
-        <w:t xml:space="preserve">     1683 - Spouse Only</w:t>
-      </w:r>
-    </w:p>
-    <w:p>
-      <w:pPr>
-        <w:pStyle w:val="NoSpacing"/>
-        <w:rPr>
-          <w:i/>
-        </w:rPr>
-      </w:pPr>
-      <w:r>
-        <w:rPr>
-          <w:i/>
-        </w:rPr>
-        <w:t xml:space="preserve">  -----</w:t>
-      </w:r>
-    </w:p>
-    <w:p>
-      <w:pPr>
-        <w:pStyle w:val="NoSpacing"/>
-        <w:rPr>
-          <w:i/>
-        </w:rPr>
-      </w:pPr>
-      <w:r>
-        <w:rPr>
-          <w:i/>
-        </w:rPr>
-        <w:t xml:space="preserve">  [4] - Number of Eligible Dependents</w:t>
-      </w:r>
-    </w:p>
-    <w:p>
-      <w:pPr>
-        <w:pStyle w:val="NoSpacing"/>
-        <w:rPr>
-          <w:i/>
-        </w:rPr>
-      </w:pPr>
-      <w:r>
-        <w:rPr>
-          <w:i/>
-        </w:rPr>
-        <w:t xml:space="preserve">  Data type is </w:t>
-      </w:r>
-      <w:proofErr w:type="spellStart"/>
-      <w:r>
-        <w:rPr>
-          <w:i/>
-        </w:rPr>
-        <w:t>int</w:t>
-      </w:r>
-      <w:proofErr w:type="spellEnd"/>
-    </w:p>
-    <w:p>
-      <w:pPr>
-        <w:pStyle w:val="NoSpacing"/>
-        <w:rPr>
-          <w:i/>
-        </w:rPr>
-      </w:pPr>
-      <w:r>
-        <w:rPr>
-          <w:i/>
-        </w:rPr>
-        <w:t xml:space="preserve">  -----</w:t>
-      </w:r>
-    </w:p>
-    <w:p>
-      <w:pPr>
-        <w:pStyle w:val="NoSpacing"/>
-        <w:rPr>
-          <w:i/>
-        </w:rPr>
-      </w:pPr>
-      <w:r>
-        <w:rPr>
-          <w:i/>
-        </w:rPr>
-        <w:t xml:space="preserve">  [5] - Premium Override Amount</w:t>
-      </w:r>
-    </w:p>
-    <w:p>
-      <w:pPr>
-        <w:pStyle w:val="NoSpacing"/>
-        <w:rPr>
-          <w:i/>
-        </w:rPr>
-      </w:pPr>
-      <w:r>
-        <w:rPr>
-          <w:i/>
-        </w:rPr>
-        <w:t xml:space="preserve">  Data type is double</w:t>
-      </w:r>
-    </w:p>
-    <w:p>
-      <w:pPr>
-        <w:pStyle w:val="NoSpacing"/>
-        <w:rPr>
-          <w:i/>
-        </w:rPr>
-      </w:pPr>
-      <w:r>
-        <w:rPr>
-          <w:i/>
-        </w:rPr>
-        <w:t xml:space="preserve">  -----</w:t>
-      </w:r>
-    </w:p>
-    <w:p>
-      <w:pPr>
-        <w:pStyle w:val="NoSpacing"/>
-        <w:rPr>
-          <w:i/>
-        </w:rPr>
-      </w:pPr>
-      <w:r>
-        <w:rPr>
-          <w:i/>
-        </w:rPr>
-        <w:t xml:space="preserve">  [6] - Premium Override Expire</w:t>
-      </w:r>
-    </w:p>
-    <w:p>
-      <w:pPr>
-        <w:pStyle w:val="NoSpacing"/>
-        <w:rPr>
-          <w:i/>
-        </w:rPr>
-      </w:pPr>
-      <w:r>
-        <w:rPr>
-          <w:i/>
-        </w:rPr>
-        <w:t xml:space="preserve">  Data type is </w:t>
-      </w:r>
-      <w:proofErr w:type="gramStart"/>
-      <w:r>
-        <w:rPr>
-          <w:i/>
-        </w:rPr>
-        <w:t>string[</w:t>
-      </w:r>
-      <w:proofErr w:type="gramEnd"/>
-      <w:r>
-        <w:rPr>
-          <w:i/>
-        </w:rPr>
-        <w:t>5]</w:t>
-      </w:r>
-    </w:p>
-    <w:p>
-      <w:pPr>
-        <w:pStyle w:val="NoSpacing"/>
-        <w:rPr>
-          <w:i/>
-        </w:rPr>
-      </w:pPr>
-      <w:r>
-        <w:rPr>
-          <w:i/>
-        </w:rPr>
-        <w:t xml:space="preserve">  If present, format MM/YY.</w:t>
-      </w:r>
-    </w:p>
-    <w:p>
-      <w:pPr>
-        <w:pStyle w:val="NoSpacing"/>
-        <w:rPr>
-          <w:i/>
-        </w:rPr>
-      </w:pPr>
-      <w:r>
-        <w:rPr>
-          <w:i/>
-        </w:rPr>
-        <w:t xml:space="preserve">  -----</w:t>
-      </w:r>
-    </w:p>
-    <w:p>
-      <w:pPr>
-        <w:pStyle w:val="NoSpacing"/>
-        <w:rPr>
-          <w:i/>
-        </w:rPr>
-      </w:pPr>
-      <w:r>
-        <w:rPr>
-          <w:i/>
-        </w:rPr>
-        <w:t xml:space="preserve">  [7] - Premium Override Reason</w:t>
-      </w:r>
-    </w:p>
-    <w:p>
-      <w:pPr>
-        <w:pStyle w:val="NoSpacing"/>
-        <w:rPr>
-          <w:i/>
-        </w:rPr>
-      </w:pPr>
-      <w:r>
-        <w:rPr>
-          <w:i/>
-        </w:rPr>
-        <w:t xml:space="preserve">  Data type is </w:t>
-      </w:r>
-      <w:proofErr w:type="spellStart"/>
-      <w:r>
-        <w:rPr>
-          <w:i/>
-        </w:rPr>
-        <w:t>int</w:t>
-      </w:r>
-      <w:proofErr w:type="spellEnd"/>
-    </w:p>
-    <w:p>
-      <w:pPr>
-        <w:pStyle w:val="NoSpacing"/>
-        <w:rPr>
-          <w:i/>
-        </w:rPr>
-      </w:pPr>
-      <w:r>
-        <w:rPr>
-          <w:i/>
-        </w:rPr>
-        <w:t xml:space="preserve">  Value in Message Category SW (S6 Premium Override Reasons)</w:t>
-      </w:r>
-    </w:p>
-    <w:p>
-      <w:pPr>
-        <w:pStyle w:val="NoSpacing"/>
-        <w:rPr>
-          <w:i/>
-        </w:rPr>
-      </w:pPr>
-      <w:r>
-        <w:rPr>
-          <w:i/>
-        </w:rPr>
-        <w:t xml:space="preserve">     100838 - </w:t>
-      </w:r>
-      <w:proofErr w:type="spellStart"/>
-      <w:r>
-        <w:rPr>
-          <w:i/>
-        </w:rPr>
-        <w:t>Goodhealth</w:t>
-      </w:r>
-      <w:proofErr w:type="spellEnd"/>
-      <w:r>
-        <w:rPr>
-          <w:i/>
-        </w:rPr>
-        <w:t xml:space="preserve"> Premium</w:t>
-      </w:r>
-    </w:p>
-    <w:p>
-      <w:pPr>
-        <w:pStyle w:val="NoSpacing"/>
-        <w:rPr>
-          <w:i/>
-        </w:rPr>
-      </w:pPr>
-      <w:r>
-        <w:rPr>
-          <w:i/>
-        </w:rPr>
-        <w:t xml:space="preserve">     100612 - Incorrect Date </w:t>
-      </w:r>
-      <w:proofErr w:type="gramStart"/>
-      <w:r>
-        <w:rPr>
-          <w:i/>
-        </w:rPr>
-        <w:t>Of</w:t>
-      </w:r>
-      <w:proofErr w:type="gramEnd"/>
-      <w:r>
-        <w:rPr>
-          <w:i/>
-        </w:rPr>
-        <w:t xml:space="preserve"> Birth</w:t>
-      </w:r>
-    </w:p>
-    <w:p>
-      <w:pPr>
-        <w:pStyle w:val="NoSpacing"/>
-        <w:rPr>
-          <w:i/>
-        </w:rPr>
-      </w:pPr>
-      <w:r>
-        <w:rPr>
-          <w:i/>
-        </w:rPr>
-        <w:t xml:space="preserve">     100619 - Incorrect </w:t>
-      </w:r>
-      <w:proofErr w:type="spellStart"/>
-      <w:r>
-        <w:rPr>
-          <w:i/>
-        </w:rPr>
-        <w:t>Prem</w:t>
-      </w:r>
-      <w:proofErr w:type="spellEnd"/>
-      <w:r>
-        <w:rPr>
-          <w:i/>
-        </w:rPr>
-        <w:t xml:space="preserve"> (at Conversion)</w:t>
-      </w:r>
-    </w:p>
-    <w:p>
-      <w:pPr>
-        <w:pStyle w:val="NoSpacing"/>
-        <w:rPr>
-          <w:i/>
-        </w:rPr>
-      </w:pPr>
-      <w:r>
-        <w:rPr>
-          <w:i/>
-        </w:rPr>
-        <w:t xml:space="preserve">     100773 - Incorrect </w:t>
-      </w:r>
-      <w:proofErr w:type="spellStart"/>
-      <w:r>
-        <w:rPr>
-          <w:i/>
-        </w:rPr>
-        <w:t>Prem</w:t>
-      </w:r>
-      <w:proofErr w:type="spellEnd"/>
-      <w:r>
-        <w:rPr>
-          <w:i/>
-        </w:rPr>
-        <w:t xml:space="preserve"> (PM </w:t>
-      </w:r>
-      <w:proofErr w:type="spellStart"/>
-      <w:r>
-        <w:rPr>
-          <w:i/>
-        </w:rPr>
-        <w:t>vs</w:t>
-      </w:r>
-      <w:proofErr w:type="spellEnd"/>
-      <w:r>
-        <w:rPr>
-          <w:i/>
-        </w:rPr>
-        <w:t xml:space="preserve"> </w:t>
-      </w:r>
-      <w:proofErr w:type="spellStart"/>
-      <w:r>
-        <w:rPr>
-          <w:i/>
-        </w:rPr>
-        <w:t>Mkt</w:t>
-      </w:r>
-      <w:proofErr w:type="spellEnd"/>
-      <w:r>
-        <w:rPr>
-          <w:i/>
-        </w:rPr>
-        <w:t xml:space="preserve"> Mat)</w:t>
-      </w:r>
-    </w:p>
-    <w:p>
-      <w:pPr>
-        <w:pStyle w:val="NoSpacing"/>
-        <w:rPr>
-          <w:i/>
-        </w:rPr>
-      </w:pPr>
-      <w:r>
-        <w:rPr>
-          <w:i/>
-        </w:rPr>
-        <w:t xml:space="preserve">     100766 - Incorrect Rating Factor</w:t>
-      </w:r>
-    </w:p>
-    <w:p>
-      <w:pPr>
-        <w:pStyle w:val="NoSpacing"/>
-        <w:rPr>
-          <w:i/>
-        </w:rPr>
-      </w:pPr>
-      <w:r>
-        <w:rPr>
-          <w:i/>
-        </w:rPr>
-        <w:t xml:space="preserve">     100484 - Incorrect Sex Code Used</w:t>
-      </w:r>
-    </w:p>
-    <w:p>
-      <w:pPr>
-        <w:pStyle w:val="NoSpacing"/>
-        <w:rPr>
-          <w:i/>
-        </w:rPr>
-      </w:pPr>
-      <w:r>
-        <w:rPr>
-          <w:i/>
-        </w:rPr>
-        <w:t xml:space="preserve">     0 - None</w:t>
-      </w:r>
-    </w:p>
-    <w:p>
-      <w:pPr>
-        <w:pStyle w:val="NoSpacing"/>
-        <w:rPr>
-          <w:i/>
-        </w:rPr>
-      </w:pPr>
-      <w:r>
-        <w:rPr>
-          <w:i/>
-        </w:rPr>
-        <w:t xml:space="preserve">     100491 - Staff Premium</w:t>
-      </w:r>
-    </w:p>
-    <w:p>
-      <w:pPr>
-        <w:pStyle w:val="NoSpacing"/>
-        <w:rPr>
-          <w:i/>
-        </w:rPr>
-      </w:pPr>
+      <w:r>
+        <w:rPr>
+          <w:i/>
+        </w:rPr>
+        <w:t>: END</w:t>
+      </w:r>
+    </w:p>
+    <w:p>
+      <w:pPr>
+        <w:pStyle w:val="NoSpacing"/>
+        <w:rPr>
+          <w:i/>
+        </w:rPr>
+      </w:pPr>
+      <w:r>
+        <w:rPr>
+          <w:i/>
+        </w:rPr>
+        <w:t>Segment is required</w:t>
+      </w:r>
     </w:p>
     <w:p>
       <w:pPr>
@@ -2621,9 +2905,43 @@
     <w:p>
       <w:pPr>
         <w:pStyle w:val="NoSpacing"/>
-        <w:rPr>
-          <w:i/>
-        </w:rPr>
+      </w:pPr>
+    </w:p>
+    <w:p>
+      <w:pPr>
+        <w:pStyle w:val="NoSpacing"/>
+      </w:pPr>
+      <w:r>
+        <w:t xml:space="preserve">*Data is stored inside </w:t>
+      </w:r>
+      <w:hyperlink r:id="rId13" w:history="1">
+        <w:r>
+          <w:rPr>
+            <w:rStyle w:val="Hyperlink"/>
+          </w:rPr>
+          <w:t>Segment (4</w:t>
+        </w:r>
+        <w:r>
+          <w:rPr>
+            <w:rStyle w:val="Hyperlink"/>
+          </w:rPr>
+          <w:t>).txt</w:t>
+        </w:r>
+      </w:hyperlink>
+      <w:r>
+        <w:t xml:space="preserve"> inside Test Files folder.</w:t>
+      </w:r>
+    </w:p>
+    <w:p>
+      <w:pPr>
+        <w:pStyle w:val="NoSpacing"/>
+      </w:pPr>
+      <w:bookmarkStart w:id="1" w:name="_GoBack"/>
+      <w:bookmarkEnd w:id="1"/>
+    </w:p>
+    <w:p>
+      <w:pPr>
+        <w:pStyle w:val="NoSpacing"/>
       </w:pPr>
       <w:r>
         <w:t xml:space="preserve">Expected behavior: </w:t>
@@ -2631,24 +2949,6 @@
       <w:r>
         <w:t xml:space="preserve">Code will run without error. </w:t>
       </w:r>
-      <w:r>
-        <w:t>Output is “</w:t>
-      </w:r>
-      <w:r>
-        <w:rPr>
-          <w:i/>
-        </w:rPr>
-        <w:t>PRO</w:t>
-      </w:r>
-      <w:r>
-        <w:rPr>
-          <w:i/>
-        </w:rPr>
-        <w:t>DUCT|AMPA09|[3]|[4]|[5]|[6]|[7]</w:t>
-      </w:r>
-      <w:r>
-        <w:t>”.</w:t>
-      </w:r>
     </w:p>
     <w:p>
       <w:pPr>
@@ -2710,7 +3010,7 @@
       <w:r>
         <w:t xml:space="preserve">Input: </w:t>
       </w:r>
-      <w:hyperlink r:id="rId5" w:history="1">
+      <w:hyperlink r:id="rId14" w:history="1">
         <w:r>
           <w:rPr>
             <w:rStyle w:val="Hyperlink"/>
@@ -2755,7 +3055,6 @@
         <w:pStyle w:val="NoSpacing"/>
       </w:pPr>
       <w:r>
-        <w:lastRenderedPageBreak/>
         <w:t>Date designed: 18 June 2012</w:t>
       </w:r>
     </w:p>

</xml_diff>

<commit_message>
Add new test case: Field (6)
</commit_message>
<xml_diff>
--- a/System 6 Renovation Working Files/BOTL Convert Renovation Test Log.docx
+++ b/System 6 Renovation Working Files/BOTL Convert Renovation Test Log.docx
@@ -1121,7 +1121,136 @@
       </w:pPr>
     </w:p>
     <w:p>
-      <w:r>
+      <w:pPr>
+        <w:pStyle w:val="NoSpacing"/>
+      </w:pPr>
+      <w:r>
+        <w:t>Test Case: Field (6)</w:t>
+      </w:r>
+    </w:p>
+    <w:p>
+      <w:pPr>
+        <w:pStyle w:val="NoSpacing"/>
+      </w:pPr>
+      <w:r>
+        <w:t>Date designed: 25 June 2012</w:t>
+      </w:r>
+    </w:p>
+    <w:p>
+      <w:pPr>
+        <w:pStyle w:val="NoSpacing"/>
+      </w:pPr>
+      <w:r>
+        <w:t>Test Objective: A valid entry of typical field inside a segment. Input states that the field must be empty.</w:t>
+      </w:r>
+    </w:p>
+    <w:p>
+      <w:pPr>
+        <w:pStyle w:val="NoSpacing"/>
+      </w:pPr>
+      <w:r>
+        <w:t>Input:</w:t>
+      </w:r>
+    </w:p>
+    <w:p>
+      <w:pPr>
+        <w:pStyle w:val="NoSpacing"/>
+        <w:rPr>
+          <w:i/>
+        </w:rPr>
+      </w:pPr>
+      <w:r>
+        <w:rPr>
+          <w:i/>
+        </w:rPr>
+        <w:t xml:space="preserve">  [5] - Rating Factor 1</w:t>
+      </w:r>
+    </w:p>
+    <w:p>
+      <w:pPr>
+        <w:pStyle w:val="NoSpacing"/>
+        <w:rPr>
+          <w:i/>
+        </w:rPr>
+      </w:pPr>
+      <w:r>
+        <w:rPr>
+          <w:i/>
+        </w:rPr>
+        <w:t xml:space="preserve">  Must be left empty</w:t>
+      </w:r>
+    </w:p>
+    <w:p>
+      <w:pPr>
+        <w:pStyle w:val="NoSpacing"/>
+        <w:rPr>
+          <w:i/>
+        </w:rPr>
+      </w:pPr>
+      <w:r>
+        <w:rPr>
+          <w:i/>
+        </w:rPr>
+        <w:t xml:space="preserve">  -----</w:t>
+      </w:r>
+    </w:p>
+    <w:p>
+      <w:pPr>
+        <w:pStyle w:val="NoSpacing"/>
+      </w:pPr>
+    </w:p>
+    <w:p>
+      <w:pPr>
+        <w:pStyle w:val="NoSpacing"/>
+      </w:pPr>
+      <w:r>
+        <w:t xml:space="preserve">*Data is stored inside </w:t>
+      </w:r>
+      <w:hyperlink r:id="rId10" w:history="1">
+        <w:r>
+          <w:rPr>
+            <w:rStyle w:val="Hyperlink"/>
+          </w:rPr>
+          <w:t>Field (6).txt</w:t>
+        </w:r>
+      </w:hyperlink>
+      <w:r>
+        <w:t xml:space="preserve"> inside Test Files folder.</w:t>
+      </w:r>
+    </w:p>
+    <w:p>
+      <w:pPr>
+        <w:pStyle w:val="NoSpacing"/>
+      </w:pPr>
+    </w:p>
+    <w:p>
+      <w:pPr>
+        <w:pStyle w:val="NoSpacing"/>
+        <w:sectPr>
+          <w:pgSz w:w="12240" w:h="15840"/>
+          <w:pgMar w:top="1440" w:right="1440" w:bottom="1440" w:left="1440" w:header="720" w:footer="720" w:gutter="0"/>
+          <w:cols w:space="720"/>
+          <w:docGrid w:linePitch="360"/>
+        </w:sectPr>
+      </w:pPr>
+      <w:r>
+        <w:t xml:space="preserve">Expected behavior: code will run without error. Content will be </w:t>
+      </w:r>
+      <w:r>
+        <w:rPr>
+          <w:i/>
+        </w:rPr>
+        <w:t>&lt;EMPTY&gt;</w:t>
+      </w:r>
+      <w:r>
+        <w:t>.</w:t>
+      </w:r>
+      <w:bookmarkStart w:id="0" w:name="_GoBack"/>
+      <w:bookmarkEnd w:id="0"/>
+    </w:p>
+    <w:p>
+      <w:r>
+        <w:lastRenderedPageBreak/>
         <w:t>Segment</w:t>
       </w:r>
     </w:p>
@@ -1302,7 +1431,6 @@
         <w:rPr>
           <w:i/>
         </w:rPr>
-        <w:lastRenderedPageBreak/>
         <w:t xml:space="preserve">  Data type is </w:t>
       </w:r>
       <w:proofErr w:type="gramStart"/>
@@ -1365,7 +1493,7 @@
       <w:r>
         <w:t xml:space="preserve">*Data is stored inside </w:t>
       </w:r>
-      <w:hyperlink r:id="rId10" w:history="1">
+      <w:hyperlink r:id="rId11" w:history="1">
         <w:r>
           <w:rPr>
             <w:rStyle w:val="Hyperlink"/>
@@ -1441,7 +1569,7 @@
       <w:r>
         <w:t xml:space="preserve">Test Objective: </w:t>
       </w:r>
-      <w:bookmarkStart w:id="0" w:name="OLE_LINK1"/>
+      <w:bookmarkStart w:id="1" w:name="OLE_LINK1"/>
       <w:r>
         <w:t xml:space="preserve">A valid entry of typical field inside a segment. Input contains a </w:t>
       </w:r>
@@ -1467,7 +1595,7 @@
         <w:t xml:space="preserve"> One of the fields contains a category.</w:t>
       </w:r>
     </w:p>
-    <w:bookmarkEnd w:id="0"/>
+    <w:bookmarkEnd w:id="1"/>
     <w:p>
       <w:pPr>
         <w:pStyle w:val="NoSpacing"/>
@@ -1822,9 +1950,10 @@
         <w:pStyle w:val="NoSpacing"/>
       </w:pPr>
       <w:r>
+        <w:lastRenderedPageBreak/>
         <w:t xml:space="preserve">*Data is stored inside </w:t>
       </w:r>
-      <w:hyperlink r:id="rId11" w:history="1">
+      <w:hyperlink r:id="rId12" w:history="1">
         <w:r>
           <w:rPr>
             <w:rStyle w:val="Hyperlink"/>
@@ -2028,649 +2157,649 @@
         <w:rPr>
           <w:i/>
         </w:rPr>
+        <w:t xml:space="preserve">  [2] - Product ID</w:t>
+      </w:r>
+    </w:p>
+    <w:p>
+      <w:pPr>
+        <w:pStyle w:val="NoSpacing"/>
+        <w:rPr>
+          <w:i/>
+        </w:rPr>
+      </w:pPr>
+      <w:r>
+        <w:rPr>
+          <w:i/>
+        </w:rPr>
+        <w:t xml:space="preserve">  Field is </w:t>
+      </w:r>
+      <w:proofErr w:type="gramStart"/>
+      <w:r>
+        <w:rPr>
+          <w:i/>
+        </w:rPr>
+        <w:t>Required</w:t>
+      </w:r>
+      <w:proofErr w:type="gramEnd"/>
+    </w:p>
+    <w:p>
+      <w:pPr>
+        <w:pStyle w:val="NoSpacing"/>
+        <w:rPr>
+          <w:i/>
+        </w:rPr>
+      </w:pPr>
+      <w:r>
+        <w:rPr>
+          <w:i/>
+        </w:rPr>
+        <w:t xml:space="preserve">  Must be "AMPA09"</w:t>
+      </w:r>
+    </w:p>
+    <w:p>
+      <w:pPr>
+        <w:pStyle w:val="NoSpacing"/>
+        <w:rPr>
+          <w:i/>
+        </w:rPr>
+      </w:pPr>
+      <w:r>
+        <w:rPr>
+          <w:i/>
+        </w:rPr>
+        <w:t xml:space="preserve">  Data type is </w:t>
+      </w:r>
+      <w:proofErr w:type="gramStart"/>
+      <w:r>
+        <w:rPr>
+          <w:i/>
+        </w:rPr>
+        <w:t>string[</w:t>
+      </w:r>
+      <w:proofErr w:type="gramEnd"/>
+      <w:r>
+        <w:rPr>
+          <w:i/>
+        </w:rPr>
+        <w:t>6]</w:t>
+      </w:r>
+    </w:p>
+    <w:p>
+      <w:pPr>
+        <w:pStyle w:val="NoSpacing"/>
+        <w:rPr>
+          <w:i/>
+        </w:rPr>
+      </w:pPr>
+      <w:r>
+        <w:rPr>
+          <w:i/>
+        </w:rPr>
+        <w:t xml:space="preserve">  Protection Growth Plan</w:t>
+      </w:r>
+    </w:p>
+    <w:p>
+      <w:pPr>
+        <w:pStyle w:val="NoSpacing"/>
+        <w:rPr>
+          <w:i/>
+        </w:rPr>
+      </w:pPr>
+      <w:r>
+        <w:rPr>
+          <w:i/>
+        </w:rPr>
+        <w:t xml:space="preserve">  -----</w:t>
+      </w:r>
+    </w:p>
+    <w:p>
+      <w:pPr>
+        <w:pStyle w:val="NoSpacing"/>
+        <w:rPr>
+          <w:i/>
+        </w:rPr>
+      </w:pPr>
+      <w:r>
+        <w:rPr>
+          <w:i/>
+        </w:rPr>
+        <w:t xml:space="preserve">  [3] - Coverage Code</w:t>
+      </w:r>
+    </w:p>
+    <w:p>
+      <w:pPr>
+        <w:pStyle w:val="NoSpacing"/>
+        <w:rPr>
+          <w:i/>
+        </w:rPr>
+      </w:pPr>
+      <w:r>
+        <w:rPr>
+          <w:i/>
+        </w:rPr>
+        <w:t xml:space="preserve">  Field is </w:t>
+      </w:r>
+      <w:proofErr w:type="gramStart"/>
+      <w:r>
+        <w:rPr>
+          <w:i/>
+        </w:rPr>
+        <w:t>Required</w:t>
+      </w:r>
+      <w:proofErr w:type="gramEnd"/>
+    </w:p>
+    <w:p>
+      <w:pPr>
+        <w:pStyle w:val="NoSpacing"/>
+        <w:rPr>
+          <w:i/>
+        </w:rPr>
+      </w:pPr>
+      <w:r>
+        <w:rPr>
+          <w:i/>
+        </w:rPr>
+        <w:t xml:space="preserve">  Data type is </w:t>
+      </w:r>
+      <w:proofErr w:type="spellStart"/>
+      <w:r>
+        <w:rPr>
+          <w:i/>
+        </w:rPr>
+        <w:t>int</w:t>
+      </w:r>
+      <w:proofErr w:type="spellEnd"/>
+    </w:p>
+    <w:p>
+      <w:pPr>
+        <w:pStyle w:val="NoSpacing"/>
+        <w:rPr>
+          <w:i/>
+        </w:rPr>
+      </w:pPr>
+      <w:r>
+        <w:rPr>
+          <w:i/>
+        </w:rPr>
+        <w:t xml:space="preserve">  Who is covered - Message category COVERAGE</w:t>
+      </w:r>
+    </w:p>
+    <w:p>
+      <w:pPr>
+        <w:pStyle w:val="NoSpacing"/>
+        <w:rPr>
+          <w:i/>
+        </w:rPr>
+      </w:pPr>
+      <w:r>
+        <w:rPr>
+          <w:i/>
+        </w:rPr>
+        <w:t xml:space="preserve">     1686 - Main Insured and Dependents</w:t>
+      </w:r>
+    </w:p>
+    <w:p>
+      <w:pPr>
+        <w:pStyle w:val="NoSpacing"/>
+        <w:rPr>
+          <w:i/>
+        </w:rPr>
+      </w:pPr>
+      <w:r>
+        <w:rPr>
+          <w:i/>
+        </w:rPr>
+        <w:t xml:space="preserve">     1682 - Main Insured and Family</w:t>
+      </w:r>
+    </w:p>
+    <w:p>
+      <w:pPr>
+        <w:pStyle w:val="NoSpacing"/>
+        <w:rPr>
+          <w:i/>
+        </w:rPr>
+      </w:pPr>
+      <w:r>
+        <w:rPr>
+          <w:i/>
+        </w:rPr>
+        <w:t xml:space="preserve">     1681 - Main Insured and Spouse</w:t>
+      </w:r>
+    </w:p>
+    <w:p>
+      <w:pPr>
+        <w:pStyle w:val="NoSpacing"/>
+        <w:rPr>
+          <w:i/>
+        </w:rPr>
+      </w:pPr>
+      <w:r>
+        <w:rPr>
+          <w:i/>
+        </w:rPr>
+        <w:t xml:space="preserve">     1680 - Main Insured Only</w:t>
+      </w:r>
+    </w:p>
+    <w:p>
+      <w:pPr>
+        <w:pStyle w:val="NoSpacing"/>
+        <w:rPr>
+          <w:i/>
+        </w:rPr>
+      </w:pPr>
+      <w:r>
+        <w:rPr>
+          <w:i/>
+        </w:rPr>
+        <w:t xml:space="preserve">     1684 - Spouse and Dependent</w:t>
+      </w:r>
+    </w:p>
+    <w:p>
+      <w:pPr>
+        <w:pStyle w:val="NoSpacing"/>
+        <w:rPr>
+          <w:i/>
+        </w:rPr>
+      </w:pPr>
+      <w:r>
+        <w:rPr>
+          <w:i/>
+        </w:rPr>
+        <w:t xml:space="preserve">     1683 - Spouse Only</w:t>
+      </w:r>
+    </w:p>
+    <w:p>
+      <w:pPr>
+        <w:pStyle w:val="NoSpacing"/>
+        <w:rPr>
+          <w:i/>
+        </w:rPr>
+      </w:pPr>
+      <w:r>
+        <w:rPr>
+          <w:i/>
+        </w:rPr>
+        <w:t xml:space="preserve">  -----</w:t>
+      </w:r>
+    </w:p>
+    <w:p>
+      <w:pPr>
+        <w:pStyle w:val="NoSpacing"/>
+        <w:rPr>
+          <w:i/>
+        </w:rPr>
+      </w:pPr>
+      <w:r>
+        <w:rPr>
+          <w:i/>
+        </w:rPr>
+        <w:t xml:space="preserve">  [4] - Number of Eligible Dependents</w:t>
+      </w:r>
+    </w:p>
+    <w:p>
+      <w:pPr>
+        <w:pStyle w:val="NoSpacing"/>
+        <w:rPr>
+          <w:i/>
+        </w:rPr>
+      </w:pPr>
+      <w:r>
+        <w:rPr>
+          <w:i/>
+        </w:rPr>
+        <w:t xml:space="preserve">  Data type is </w:t>
+      </w:r>
+      <w:proofErr w:type="spellStart"/>
+      <w:r>
+        <w:rPr>
+          <w:i/>
+        </w:rPr>
+        <w:t>int</w:t>
+      </w:r>
+      <w:proofErr w:type="spellEnd"/>
+    </w:p>
+    <w:p>
+      <w:pPr>
+        <w:pStyle w:val="NoSpacing"/>
+        <w:rPr>
+          <w:i/>
+        </w:rPr>
+      </w:pPr>
+      <w:r>
+        <w:rPr>
+          <w:i/>
+        </w:rPr>
+        <w:t xml:space="preserve">  -----</w:t>
+      </w:r>
+    </w:p>
+    <w:p>
+      <w:pPr>
+        <w:pStyle w:val="NoSpacing"/>
+        <w:rPr>
+          <w:i/>
+        </w:rPr>
+      </w:pPr>
+      <w:r>
+        <w:rPr>
+          <w:i/>
+        </w:rPr>
+        <w:t xml:space="preserve">  [5] - Premium Override Amount</w:t>
+      </w:r>
+    </w:p>
+    <w:p>
+      <w:pPr>
+        <w:pStyle w:val="NoSpacing"/>
+        <w:rPr>
+          <w:i/>
+        </w:rPr>
+      </w:pPr>
+      <w:r>
+        <w:rPr>
+          <w:i/>
+        </w:rPr>
+        <w:t xml:space="preserve">  Data type is double</w:t>
+      </w:r>
+    </w:p>
+    <w:p>
+      <w:pPr>
+        <w:pStyle w:val="NoSpacing"/>
+        <w:rPr>
+          <w:i/>
+        </w:rPr>
+      </w:pPr>
+      <w:r>
+        <w:rPr>
+          <w:i/>
+        </w:rPr>
+        <w:t xml:space="preserve">  -----</w:t>
+      </w:r>
+    </w:p>
+    <w:p>
+      <w:pPr>
+        <w:pStyle w:val="NoSpacing"/>
+        <w:rPr>
+          <w:i/>
+        </w:rPr>
+      </w:pPr>
+      <w:r>
+        <w:rPr>
+          <w:i/>
+        </w:rPr>
+        <w:t xml:space="preserve">  [6] - Premium Override Expire</w:t>
+      </w:r>
+    </w:p>
+    <w:p>
+      <w:pPr>
+        <w:pStyle w:val="NoSpacing"/>
+        <w:rPr>
+          <w:i/>
+        </w:rPr>
+      </w:pPr>
+      <w:r>
+        <w:rPr>
+          <w:i/>
+        </w:rPr>
+        <w:t xml:space="preserve">  Data type is </w:t>
+      </w:r>
+      <w:proofErr w:type="gramStart"/>
+      <w:r>
+        <w:rPr>
+          <w:i/>
+        </w:rPr>
+        <w:t>string[</w:t>
+      </w:r>
+      <w:proofErr w:type="gramEnd"/>
+      <w:r>
+        <w:rPr>
+          <w:i/>
+        </w:rPr>
+        <w:t>5]</w:t>
+      </w:r>
+    </w:p>
+    <w:p>
+      <w:pPr>
+        <w:pStyle w:val="NoSpacing"/>
+        <w:rPr>
+          <w:i/>
+        </w:rPr>
+      </w:pPr>
+      <w:r>
+        <w:rPr>
+          <w:i/>
+        </w:rPr>
+        <w:t xml:space="preserve">  If present, format MM/YY.</w:t>
+      </w:r>
+    </w:p>
+    <w:p>
+      <w:pPr>
+        <w:pStyle w:val="NoSpacing"/>
+        <w:rPr>
+          <w:i/>
+        </w:rPr>
+      </w:pPr>
+      <w:r>
+        <w:rPr>
+          <w:i/>
+        </w:rPr>
+        <w:t xml:space="preserve">  -----</w:t>
+      </w:r>
+    </w:p>
+    <w:p>
+      <w:pPr>
+        <w:pStyle w:val="NoSpacing"/>
+        <w:rPr>
+          <w:i/>
+        </w:rPr>
+      </w:pPr>
+      <w:r>
+        <w:rPr>
+          <w:i/>
+        </w:rPr>
+        <w:t xml:space="preserve">  [7] - Premium Override Reason</w:t>
+      </w:r>
+    </w:p>
+    <w:p>
+      <w:pPr>
+        <w:pStyle w:val="NoSpacing"/>
+        <w:rPr>
+          <w:i/>
+        </w:rPr>
+      </w:pPr>
+      <w:r>
+        <w:rPr>
+          <w:i/>
+        </w:rPr>
+        <w:t xml:space="preserve">  Data type is </w:t>
+      </w:r>
+      <w:proofErr w:type="spellStart"/>
+      <w:r>
+        <w:rPr>
+          <w:i/>
+        </w:rPr>
+        <w:t>int</w:t>
+      </w:r>
+      <w:proofErr w:type="spellEnd"/>
+    </w:p>
+    <w:p>
+      <w:pPr>
+        <w:pStyle w:val="NoSpacing"/>
+        <w:rPr>
+          <w:i/>
+        </w:rPr>
+      </w:pPr>
+      <w:r>
+        <w:rPr>
+          <w:i/>
+        </w:rPr>
+        <w:t xml:space="preserve">  Value in Message Category SW (S6 Premium Override Reasons)</w:t>
+      </w:r>
+    </w:p>
+    <w:p>
+      <w:pPr>
+        <w:pStyle w:val="NoSpacing"/>
+        <w:rPr>
+          <w:i/>
+        </w:rPr>
+      </w:pPr>
+      <w:r>
+        <w:rPr>
+          <w:i/>
+        </w:rPr>
+        <w:t xml:space="preserve">     100838 - </w:t>
+      </w:r>
+      <w:proofErr w:type="spellStart"/>
+      <w:r>
+        <w:rPr>
+          <w:i/>
+        </w:rPr>
+        <w:t>Goodhealth</w:t>
+      </w:r>
+      <w:proofErr w:type="spellEnd"/>
+      <w:r>
+        <w:rPr>
+          <w:i/>
+        </w:rPr>
+        <w:t xml:space="preserve"> Premium</w:t>
+      </w:r>
+    </w:p>
+    <w:p>
+      <w:pPr>
+        <w:pStyle w:val="NoSpacing"/>
+        <w:rPr>
+          <w:i/>
+        </w:rPr>
+      </w:pPr>
+      <w:r>
+        <w:rPr>
+          <w:i/>
+        </w:rPr>
+        <w:t xml:space="preserve">     100612 - Incorrect Date </w:t>
+      </w:r>
+      <w:proofErr w:type="gramStart"/>
+      <w:r>
+        <w:rPr>
+          <w:i/>
+        </w:rPr>
+        <w:t>Of</w:t>
+      </w:r>
+      <w:proofErr w:type="gramEnd"/>
+      <w:r>
+        <w:rPr>
+          <w:i/>
+        </w:rPr>
+        <w:t xml:space="preserve"> Birth</w:t>
+      </w:r>
+    </w:p>
+    <w:p>
+      <w:pPr>
+        <w:pStyle w:val="NoSpacing"/>
+        <w:rPr>
+          <w:i/>
+        </w:rPr>
+      </w:pPr>
+      <w:r>
+        <w:rPr>
+          <w:i/>
+        </w:rPr>
+        <w:t xml:space="preserve">     100619 - Incorrect </w:t>
+      </w:r>
+      <w:proofErr w:type="spellStart"/>
+      <w:r>
+        <w:rPr>
+          <w:i/>
+        </w:rPr>
+        <w:t>Prem</w:t>
+      </w:r>
+      <w:proofErr w:type="spellEnd"/>
+      <w:r>
+        <w:rPr>
+          <w:i/>
+        </w:rPr>
+        <w:t xml:space="preserve"> (at Conversion)</w:t>
+      </w:r>
+    </w:p>
+    <w:p>
+      <w:pPr>
+        <w:pStyle w:val="NoSpacing"/>
+        <w:rPr>
+          <w:i/>
+        </w:rPr>
+      </w:pPr>
+      <w:r>
+        <w:rPr>
+          <w:i/>
+        </w:rPr>
+        <w:t xml:space="preserve">     100773 - Incorrect </w:t>
+      </w:r>
+      <w:proofErr w:type="spellStart"/>
+      <w:r>
+        <w:rPr>
+          <w:i/>
+        </w:rPr>
+        <w:t>Prem</w:t>
+      </w:r>
+      <w:proofErr w:type="spellEnd"/>
+      <w:r>
+        <w:rPr>
+          <w:i/>
+        </w:rPr>
+        <w:t xml:space="preserve"> (PM </w:t>
+      </w:r>
+      <w:proofErr w:type="spellStart"/>
+      <w:r>
+        <w:rPr>
+          <w:i/>
+        </w:rPr>
+        <w:t>vs</w:t>
+      </w:r>
+      <w:proofErr w:type="spellEnd"/>
+      <w:r>
+        <w:rPr>
+          <w:i/>
+        </w:rPr>
+        <w:t xml:space="preserve"> </w:t>
+      </w:r>
+      <w:proofErr w:type="spellStart"/>
+      <w:r>
+        <w:rPr>
+          <w:i/>
+        </w:rPr>
+        <w:t>Mkt</w:t>
+      </w:r>
+      <w:proofErr w:type="spellEnd"/>
+      <w:r>
+        <w:rPr>
+          <w:i/>
+        </w:rPr>
+        <w:t xml:space="preserve"> Mat)</w:t>
+      </w:r>
+    </w:p>
+    <w:p>
+      <w:pPr>
+        <w:pStyle w:val="NoSpacing"/>
+        <w:rPr>
+          <w:i/>
+        </w:rPr>
+      </w:pPr>
+      <w:r>
+        <w:rPr>
+          <w:i/>
+        </w:rPr>
+        <w:t xml:space="preserve">     100766 - Incorrect Rating Factor</w:t>
+      </w:r>
+    </w:p>
+    <w:p>
+      <w:pPr>
+        <w:pStyle w:val="NoSpacing"/>
+        <w:rPr>
+          <w:i/>
+        </w:rPr>
+      </w:pPr>
+      <w:r>
+        <w:rPr>
+          <w:i/>
+        </w:rPr>
         <w:lastRenderedPageBreak/>
-        <w:t xml:space="preserve">  [2] - Product ID</w:t>
-      </w:r>
-    </w:p>
-    <w:p>
-      <w:pPr>
-        <w:pStyle w:val="NoSpacing"/>
-        <w:rPr>
-          <w:i/>
-        </w:rPr>
-      </w:pPr>
-      <w:r>
-        <w:rPr>
-          <w:i/>
-        </w:rPr>
-        <w:t xml:space="preserve">  Field is </w:t>
-      </w:r>
-      <w:proofErr w:type="gramStart"/>
-      <w:r>
-        <w:rPr>
-          <w:i/>
-        </w:rPr>
-        <w:t>Required</w:t>
-      </w:r>
-      <w:proofErr w:type="gramEnd"/>
-    </w:p>
-    <w:p>
-      <w:pPr>
-        <w:pStyle w:val="NoSpacing"/>
-        <w:rPr>
-          <w:i/>
-        </w:rPr>
-      </w:pPr>
-      <w:r>
-        <w:rPr>
-          <w:i/>
-        </w:rPr>
-        <w:t xml:space="preserve">  Must be "AMPA09"</w:t>
-      </w:r>
-    </w:p>
-    <w:p>
-      <w:pPr>
-        <w:pStyle w:val="NoSpacing"/>
-        <w:rPr>
-          <w:i/>
-        </w:rPr>
-      </w:pPr>
-      <w:r>
-        <w:rPr>
-          <w:i/>
-        </w:rPr>
-        <w:t xml:space="preserve">  Data type is </w:t>
-      </w:r>
-      <w:proofErr w:type="gramStart"/>
-      <w:r>
-        <w:rPr>
-          <w:i/>
-        </w:rPr>
-        <w:t>string[</w:t>
-      </w:r>
-      <w:proofErr w:type="gramEnd"/>
-      <w:r>
-        <w:rPr>
-          <w:i/>
-        </w:rPr>
-        <w:t>6]</w:t>
-      </w:r>
-    </w:p>
-    <w:p>
-      <w:pPr>
-        <w:pStyle w:val="NoSpacing"/>
-        <w:rPr>
-          <w:i/>
-        </w:rPr>
-      </w:pPr>
-      <w:r>
-        <w:rPr>
-          <w:i/>
-        </w:rPr>
-        <w:t xml:space="preserve">  Protection Growth Plan</w:t>
-      </w:r>
-    </w:p>
-    <w:p>
-      <w:pPr>
-        <w:pStyle w:val="NoSpacing"/>
-        <w:rPr>
-          <w:i/>
-        </w:rPr>
-      </w:pPr>
-      <w:r>
-        <w:rPr>
-          <w:i/>
-        </w:rPr>
-        <w:t xml:space="preserve">  -----</w:t>
-      </w:r>
-    </w:p>
-    <w:p>
-      <w:pPr>
-        <w:pStyle w:val="NoSpacing"/>
-        <w:rPr>
-          <w:i/>
-        </w:rPr>
-      </w:pPr>
-      <w:r>
-        <w:rPr>
-          <w:i/>
-        </w:rPr>
-        <w:t xml:space="preserve">  [3] - Coverage Code</w:t>
-      </w:r>
-    </w:p>
-    <w:p>
-      <w:pPr>
-        <w:pStyle w:val="NoSpacing"/>
-        <w:rPr>
-          <w:i/>
-        </w:rPr>
-      </w:pPr>
-      <w:r>
-        <w:rPr>
-          <w:i/>
-        </w:rPr>
-        <w:t xml:space="preserve">  Field is </w:t>
-      </w:r>
-      <w:proofErr w:type="gramStart"/>
-      <w:r>
-        <w:rPr>
-          <w:i/>
-        </w:rPr>
-        <w:t>Required</w:t>
-      </w:r>
-      <w:proofErr w:type="gramEnd"/>
-    </w:p>
-    <w:p>
-      <w:pPr>
-        <w:pStyle w:val="NoSpacing"/>
-        <w:rPr>
-          <w:i/>
-        </w:rPr>
-      </w:pPr>
-      <w:r>
-        <w:rPr>
-          <w:i/>
-        </w:rPr>
-        <w:t xml:space="preserve">  Data type is </w:t>
-      </w:r>
-      <w:proofErr w:type="spellStart"/>
-      <w:r>
-        <w:rPr>
-          <w:i/>
-        </w:rPr>
-        <w:t>int</w:t>
-      </w:r>
-      <w:proofErr w:type="spellEnd"/>
-    </w:p>
-    <w:p>
-      <w:pPr>
-        <w:pStyle w:val="NoSpacing"/>
-        <w:rPr>
-          <w:i/>
-        </w:rPr>
-      </w:pPr>
-      <w:r>
-        <w:rPr>
-          <w:i/>
-        </w:rPr>
-        <w:t xml:space="preserve">  Who is covered - Message category COVERAGE</w:t>
-      </w:r>
-    </w:p>
-    <w:p>
-      <w:pPr>
-        <w:pStyle w:val="NoSpacing"/>
-        <w:rPr>
-          <w:i/>
-        </w:rPr>
-      </w:pPr>
-      <w:r>
-        <w:rPr>
-          <w:i/>
-        </w:rPr>
-        <w:t xml:space="preserve">     1686 - Main Insured and Dependents</w:t>
-      </w:r>
-    </w:p>
-    <w:p>
-      <w:pPr>
-        <w:pStyle w:val="NoSpacing"/>
-        <w:rPr>
-          <w:i/>
-        </w:rPr>
-      </w:pPr>
-      <w:r>
-        <w:rPr>
-          <w:i/>
-        </w:rPr>
-        <w:t xml:space="preserve">     1682 - Main Insured and Family</w:t>
-      </w:r>
-    </w:p>
-    <w:p>
-      <w:pPr>
-        <w:pStyle w:val="NoSpacing"/>
-        <w:rPr>
-          <w:i/>
-        </w:rPr>
-      </w:pPr>
-      <w:r>
-        <w:rPr>
-          <w:i/>
-        </w:rPr>
-        <w:t xml:space="preserve">     1681 - Main Insured and Spouse</w:t>
-      </w:r>
-    </w:p>
-    <w:p>
-      <w:pPr>
-        <w:pStyle w:val="NoSpacing"/>
-        <w:rPr>
-          <w:i/>
-        </w:rPr>
-      </w:pPr>
-      <w:r>
-        <w:rPr>
-          <w:i/>
-        </w:rPr>
-        <w:t xml:space="preserve">     1680 - Main Insured Only</w:t>
-      </w:r>
-    </w:p>
-    <w:p>
-      <w:pPr>
-        <w:pStyle w:val="NoSpacing"/>
-        <w:rPr>
-          <w:i/>
-        </w:rPr>
-      </w:pPr>
-      <w:r>
-        <w:rPr>
-          <w:i/>
-        </w:rPr>
-        <w:t xml:space="preserve">     1684 - Spouse and Dependent</w:t>
-      </w:r>
-    </w:p>
-    <w:p>
-      <w:pPr>
-        <w:pStyle w:val="NoSpacing"/>
-        <w:rPr>
-          <w:i/>
-        </w:rPr>
-      </w:pPr>
-      <w:r>
-        <w:rPr>
-          <w:i/>
-        </w:rPr>
-        <w:t xml:space="preserve">     1683 - Spouse Only</w:t>
-      </w:r>
-    </w:p>
-    <w:p>
-      <w:pPr>
-        <w:pStyle w:val="NoSpacing"/>
-        <w:rPr>
-          <w:i/>
-        </w:rPr>
-      </w:pPr>
-      <w:r>
-        <w:rPr>
-          <w:i/>
-        </w:rPr>
-        <w:t xml:space="preserve">  -----</w:t>
-      </w:r>
-    </w:p>
-    <w:p>
-      <w:pPr>
-        <w:pStyle w:val="NoSpacing"/>
-        <w:rPr>
-          <w:i/>
-        </w:rPr>
-      </w:pPr>
-      <w:r>
-        <w:rPr>
-          <w:i/>
-        </w:rPr>
-        <w:t xml:space="preserve">  [4] - Number of Eligible Dependents</w:t>
-      </w:r>
-    </w:p>
-    <w:p>
-      <w:pPr>
-        <w:pStyle w:val="NoSpacing"/>
-        <w:rPr>
-          <w:i/>
-        </w:rPr>
-      </w:pPr>
-      <w:r>
-        <w:rPr>
-          <w:i/>
-        </w:rPr>
-        <w:t xml:space="preserve">  Data type is </w:t>
-      </w:r>
-      <w:proofErr w:type="spellStart"/>
-      <w:r>
-        <w:rPr>
-          <w:i/>
-        </w:rPr>
-        <w:t>int</w:t>
-      </w:r>
-      <w:proofErr w:type="spellEnd"/>
-    </w:p>
-    <w:p>
-      <w:pPr>
-        <w:pStyle w:val="NoSpacing"/>
-        <w:rPr>
-          <w:i/>
-        </w:rPr>
-      </w:pPr>
-      <w:r>
-        <w:rPr>
-          <w:i/>
-        </w:rPr>
-        <w:t xml:space="preserve">  -----</w:t>
-      </w:r>
-    </w:p>
-    <w:p>
-      <w:pPr>
-        <w:pStyle w:val="NoSpacing"/>
-        <w:rPr>
-          <w:i/>
-        </w:rPr>
-      </w:pPr>
-      <w:r>
-        <w:rPr>
-          <w:i/>
-        </w:rPr>
-        <w:t xml:space="preserve">  [5] - Premium Override Amount</w:t>
-      </w:r>
-    </w:p>
-    <w:p>
-      <w:pPr>
-        <w:pStyle w:val="NoSpacing"/>
-        <w:rPr>
-          <w:i/>
-        </w:rPr>
-      </w:pPr>
-      <w:r>
-        <w:rPr>
-          <w:i/>
-        </w:rPr>
-        <w:t xml:space="preserve">  Data type is double</w:t>
-      </w:r>
-    </w:p>
-    <w:p>
-      <w:pPr>
-        <w:pStyle w:val="NoSpacing"/>
-        <w:rPr>
-          <w:i/>
-        </w:rPr>
-      </w:pPr>
-      <w:r>
-        <w:rPr>
-          <w:i/>
-        </w:rPr>
-        <w:t xml:space="preserve">  -----</w:t>
-      </w:r>
-    </w:p>
-    <w:p>
-      <w:pPr>
-        <w:pStyle w:val="NoSpacing"/>
-        <w:rPr>
-          <w:i/>
-        </w:rPr>
-      </w:pPr>
-      <w:r>
-        <w:rPr>
-          <w:i/>
-        </w:rPr>
-        <w:t xml:space="preserve">  [6] - Premium Override Expire</w:t>
-      </w:r>
-    </w:p>
-    <w:p>
-      <w:pPr>
-        <w:pStyle w:val="NoSpacing"/>
-        <w:rPr>
-          <w:i/>
-        </w:rPr>
-      </w:pPr>
-      <w:r>
-        <w:rPr>
-          <w:i/>
-        </w:rPr>
-        <w:t xml:space="preserve">  Data type is </w:t>
-      </w:r>
-      <w:proofErr w:type="gramStart"/>
-      <w:r>
-        <w:rPr>
-          <w:i/>
-        </w:rPr>
-        <w:t>string[</w:t>
-      </w:r>
-      <w:proofErr w:type="gramEnd"/>
-      <w:r>
-        <w:rPr>
-          <w:i/>
-        </w:rPr>
-        <w:t>5]</w:t>
-      </w:r>
-    </w:p>
-    <w:p>
-      <w:pPr>
-        <w:pStyle w:val="NoSpacing"/>
-        <w:rPr>
-          <w:i/>
-        </w:rPr>
-      </w:pPr>
-      <w:r>
-        <w:rPr>
-          <w:i/>
-        </w:rPr>
-        <w:t xml:space="preserve">  If present, format MM/YY.</w:t>
-      </w:r>
-    </w:p>
-    <w:p>
-      <w:pPr>
-        <w:pStyle w:val="NoSpacing"/>
-        <w:rPr>
-          <w:i/>
-        </w:rPr>
-      </w:pPr>
-      <w:r>
-        <w:rPr>
-          <w:i/>
-        </w:rPr>
-        <w:t xml:space="preserve">  -----</w:t>
-      </w:r>
-    </w:p>
-    <w:p>
-      <w:pPr>
-        <w:pStyle w:val="NoSpacing"/>
-        <w:rPr>
-          <w:i/>
-        </w:rPr>
-      </w:pPr>
-      <w:r>
-        <w:rPr>
-          <w:i/>
-        </w:rPr>
-        <w:t xml:space="preserve">  [7] - Premium Override Reason</w:t>
-      </w:r>
-    </w:p>
-    <w:p>
-      <w:pPr>
-        <w:pStyle w:val="NoSpacing"/>
-        <w:rPr>
-          <w:i/>
-        </w:rPr>
-      </w:pPr>
-      <w:r>
-        <w:rPr>
-          <w:i/>
-        </w:rPr>
-        <w:t xml:space="preserve">  Data type is </w:t>
-      </w:r>
-      <w:proofErr w:type="spellStart"/>
-      <w:r>
-        <w:rPr>
-          <w:i/>
-        </w:rPr>
-        <w:t>int</w:t>
-      </w:r>
-      <w:proofErr w:type="spellEnd"/>
-    </w:p>
-    <w:p>
-      <w:pPr>
-        <w:pStyle w:val="NoSpacing"/>
-        <w:rPr>
-          <w:i/>
-        </w:rPr>
-      </w:pPr>
-      <w:r>
-        <w:rPr>
-          <w:i/>
-        </w:rPr>
-        <w:t xml:space="preserve">  Value in Message Category SW (S6 Premium Override Reasons)</w:t>
-      </w:r>
-    </w:p>
-    <w:p>
-      <w:pPr>
-        <w:pStyle w:val="NoSpacing"/>
-        <w:rPr>
-          <w:i/>
-        </w:rPr>
-      </w:pPr>
-      <w:r>
-        <w:rPr>
-          <w:i/>
-        </w:rPr>
-        <w:t xml:space="preserve">     100838 - </w:t>
-      </w:r>
-      <w:proofErr w:type="spellStart"/>
-      <w:r>
-        <w:rPr>
-          <w:i/>
-        </w:rPr>
-        <w:t>Goodhealth</w:t>
-      </w:r>
-      <w:proofErr w:type="spellEnd"/>
-      <w:r>
-        <w:rPr>
-          <w:i/>
-        </w:rPr>
-        <w:t xml:space="preserve"> Premium</w:t>
-      </w:r>
-    </w:p>
-    <w:p>
-      <w:pPr>
-        <w:pStyle w:val="NoSpacing"/>
-        <w:rPr>
-          <w:i/>
-        </w:rPr>
-      </w:pPr>
-      <w:r>
-        <w:rPr>
-          <w:i/>
-        </w:rPr>
-        <w:t xml:space="preserve">     100612 - Incorrect Date </w:t>
-      </w:r>
-      <w:proofErr w:type="gramStart"/>
-      <w:r>
-        <w:rPr>
-          <w:i/>
-        </w:rPr>
-        <w:t>Of</w:t>
-      </w:r>
-      <w:proofErr w:type="gramEnd"/>
-      <w:r>
-        <w:rPr>
-          <w:i/>
-        </w:rPr>
-        <w:t xml:space="preserve"> Birth</w:t>
-      </w:r>
-    </w:p>
-    <w:p>
-      <w:pPr>
-        <w:pStyle w:val="NoSpacing"/>
-        <w:rPr>
-          <w:i/>
-        </w:rPr>
-      </w:pPr>
-      <w:r>
-        <w:rPr>
-          <w:i/>
-        </w:rPr>
-        <w:t xml:space="preserve">     100619 - Incorrect </w:t>
-      </w:r>
-      <w:proofErr w:type="spellStart"/>
-      <w:r>
-        <w:rPr>
-          <w:i/>
-        </w:rPr>
-        <w:t>Prem</w:t>
-      </w:r>
-      <w:proofErr w:type="spellEnd"/>
-      <w:r>
-        <w:rPr>
-          <w:i/>
-        </w:rPr>
-        <w:t xml:space="preserve"> (at Conversion)</w:t>
-      </w:r>
-    </w:p>
-    <w:p>
-      <w:pPr>
-        <w:pStyle w:val="NoSpacing"/>
-        <w:rPr>
-          <w:i/>
-        </w:rPr>
-      </w:pPr>
-      <w:r>
-        <w:rPr>
-          <w:i/>
-        </w:rPr>
-        <w:t xml:space="preserve">     100773 - Incorrect </w:t>
-      </w:r>
-      <w:proofErr w:type="spellStart"/>
-      <w:r>
-        <w:rPr>
-          <w:i/>
-        </w:rPr>
-        <w:t>Prem</w:t>
-      </w:r>
-      <w:proofErr w:type="spellEnd"/>
-      <w:r>
-        <w:rPr>
-          <w:i/>
-        </w:rPr>
-        <w:t xml:space="preserve"> (PM </w:t>
-      </w:r>
-      <w:proofErr w:type="spellStart"/>
-      <w:r>
-        <w:rPr>
-          <w:i/>
-        </w:rPr>
-        <w:t>vs</w:t>
-      </w:r>
-      <w:proofErr w:type="spellEnd"/>
-      <w:r>
-        <w:rPr>
-          <w:i/>
-        </w:rPr>
-        <w:t xml:space="preserve"> </w:t>
-      </w:r>
-      <w:proofErr w:type="spellStart"/>
-      <w:r>
-        <w:rPr>
-          <w:i/>
-        </w:rPr>
-        <w:t>Mkt</w:t>
-      </w:r>
-      <w:proofErr w:type="spellEnd"/>
-      <w:r>
-        <w:rPr>
-          <w:i/>
-        </w:rPr>
-        <w:t xml:space="preserve"> Mat)</w:t>
-      </w:r>
-    </w:p>
-    <w:p>
-      <w:pPr>
-        <w:pStyle w:val="NoSpacing"/>
-        <w:rPr>
-          <w:i/>
-        </w:rPr>
-      </w:pPr>
-      <w:r>
-        <w:rPr>
-          <w:i/>
-        </w:rPr>
-        <w:t xml:space="preserve">     100766 - Incorrect Rating Factor</w:t>
-      </w:r>
-    </w:p>
-    <w:p>
-      <w:pPr>
-        <w:pStyle w:val="NoSpacing"/>
-        <w:rPr>
-          <w:i/>
-        </w:rPr>
-      </w:pPr>
-      <w:r>
-        <w:rPr>
-          <w:i/>
-        </w:rPr>
         <w:t xml:space="preserve">     100484 - Incorrect Sex Code Used</w:t>
       </w:r>
     </w:p>
@@ -2736,7 +2865,7 @@
       <w:r>
         <w:t xml:space="preserve">*Data is stored inside </w:t>
       </w:r>
-      <w:hyperlink r:id="rId12" w:history="1">
+      <w:hyperlink r:id="rId13" w:history="1">
         <w:r>
           <w:rPr>
             <w:rStyle w:val="Hyperlink"/>
@@ -2834,7 +2963,6 @@
         <w:pStyle w:val="NoSpacing"/>
       </w:pPr>
       <w:r>
-        <w:lastRenderedPageBreak/>
         <w:t>Input:</w:t>
       </w:r>
     </w:p>
@@ -2914,7 +3042,7 @@
       <w:r>
         <w:t xml:space="preserve">*Data is stored inside </w:t>
       </w:r>
-      <w:hyperlink r:id="rId13" w:history="1">
+      <w:hyperlink r:id="rId14" w:history="1">
         <w:r>
           <w:rPr>
             <w:rStyle w:val="Hyperlink"/>
@@ -2936,8 +3064,6 @@
       <w:pPr>
         <w:pStyle w:val="NoSpacing"/>
       </w:pPr>
-      <w:bookmarkStart w:id="1" w:name="_GoBack"/>
-      <w:bookmarkEnd w:id="1"/>
     </w:p>
     <w:p>
       <w:pPr>
@@ -2958,8 +3084,20 @@
     <w:p>
       <w:pPr>
         <w:pStyle w:val="NoSpacing"/>
-      </w:pPr>
-      <w:r>
+        <w:sectPr>
+          <w:pgSz w:w="12240" w:h="15840"/>
+          <w:pgMar w:top="1440" w:right="1440" w:bottom="1440" w:left="1440" w:header="720" w:footer="720" w:gutter="0"/>
+          <w:cols w:space="720"/>
+          <w:docGrid w:linePitch="360"/>
+        </w:sectPr>
+      </w:pPr>
+    </w:p>
+    <w:p>
+      <w:pPr>
+        <w:pStyle w:val="NoSpacing"/>
+      </w:pPr>
+      <w:r>
+        <w:lastRenderedPageBreak/>
         <w:t xml:space="preserve">BOTLAIDS </w:t>
       </w:r>
     </w:p>
@@ -3010,7 +3148,7 @@
       <w:r>
         <w:t xml:space="preserve">Input: </w:t>
       </w:r>
-      <w:hyperlink r:id="rId14" w:history="1">
+      <w:hyperlink r:id="rId15" w:history="1">
         <w:r>
           <w:rPr>
             <w:rStyle w:val="Hyperlink"/>

</xml_diff>

<commit_message>
Add new test case: Raw Data (1); Raw Date (2)
</commit_message>
<xml_diff>
--- a/System 6 Renovation Working Files/BOTL Convert Renovation Test Log.docx
+++ b/System 6 Renovation Working Files/BOTL Convert Renovation Test Log.docx
@@ -1245,8 +1245,6 @@
       <w:r>
         <w:t>.</w:t>
       </w:r>
-      <w:bookmarkStart w:id="0" w:name="_GoBack"/>
-      <w:bookmarkEnd w:id="0"/>
     </w:p>
     <w:p>
       <w:r>
@@ -1569,7 +1567,7 @@
       <w:r>
         <w:t xml:space="preserve">Test Objective: </w:t>
       </w:r>
-      <w:bookmarkStart w:id="1" w:name="OLE_LINK1"/>
+      <w:bookmarkStart w:id="0" w:name="OLE_LINK1"/>
       <w:r>
         <w:t xml:space="preserve">A valid entry of typical field inside a segment. Input contains a </w:t>
       </w:r>
@@ -1595,7 +1593,7 @@
         <w:t xml:space="preserve"> One of the fields contains a category.</w:t>
       </w:r>
     </w:p>
-    <w:bookmarkEnd w:id="1"/>
+    <w:bookmarkEnd w:id="0"/>
     <w:p>
       <w:pPr>
         <w:pStyle w:val="NoSpacing"/>
@@ -3216,8 +3214,8 @@
       <w:r>
         <w:t xml:space="preserve">Input: </w:t>
       </w:r>
-      <w:bookmarkStart w:id="2" w:name="OLE_LINK2"/>
-      <w:bookmarkStart w:id="3" w:name="OLE_LINK3"/>
+      <w:bookmarkStart w:id="1" w:name="OLE_LINK2"/>
+      <w:bookmarkStart w:id="2" w:name="OLE_LINK3"/>
       <w:r>
         <w:fldChar w:fldCharType="begin"/>
       </w:r>
@@ -3239,27 +3237,261 @@
         </w:rPr>
         <w:fldChar w:fldCharType="end"/>
       </w:r>
+      <w:bookmarkEnd w:id="1"/>
       <w:bookmarkEnd w:id="2"/>
+    </w:p>
+    <w:p>
+      <w:pPr>
+        <w:pStyle w:val="NoSpacing"/>
+      </w:pPr>
+    </w:p>
+    <w:p>
+      <w:pPr>
+        <w:pStyle w:val="NoSpacing"/>
+      </w:pPr>
+      <w:proofErr w:type="gramStart"/>
+      <w:r>
+        <w:t>Expected Behavior: Code will run without error.</w:t>
+      </w:r>
+      <w:proofErr w:type="gramEnd"/>
+    </w:p>
+    <w:p>
+      <w:pPr>
+        <w:pStyle w:val="NoSpacing"/>
+      </w:pPr>
+    </w:p>
+    <w:p>
+      <w:pPr>
+        <w:pStyle w:val="NoSpacing"/>
+        <w:sectPr>
+          <w:pgSz w:w="12240" w:h="15840"/>
+          <w:pgMar w:top="1440" w:right="1440" w:bottom="1440" w:left="1440" w:header="720" w:footer="720" w:gutter="0"/>
+          <w:cols w:space="720"/>
+          <w:docGrid w:linePitch="360"/>
+        </w:sectPr>
+      </w:pPr>
+    </w:p>
+    <w:p>
+      <w:pPr>
+        <w:pStyle w:val="NoSpacing"/>
+      </w:pPr>
+      <w:r>
+        <w:lastRenderedPageBreak/>
+        <w:t>Data extraction</w:t>
+      </w:r>
+    </w:p>
+    <w:p>
+      <w:pPr>
+        <w:pStyle w:val="NoSpacing"/>
+      </w:pPr>
+    </w:p>
+    <w:p>
+      <w:pPr>
+        <w:pStyle w:val="NoSpacing"/>
+      </w:pPr>
+      <w:r>
+        <w:t>Test Case: Raw Data (1)</w:t>
+      </w:r>
+    </w:p>
+    <w:p>
+      <w:pPr>
+        <w:pStyle w:val="NoSpacing"/>
+      </w:pPr>
+      <w:r>
+        <w:t>Date designed: 28 June 2012</w:t>
+      </w:r>
+    </w:p>
+    <w:p>
+      <w:pPr>
+        <w:pStyle w:val="NoSpacing"/>
+      </w:pPr>
+      <w:r>
+        <w:t>Test objective: A valid input of the data</w:t>
+      </w:r>
+      <w:r>
+        <w:t xml:space="preserve"> for AMEX insurance</w:t>
+      </w:r>
+      <w:r>
+        <w:t xml:space="preserve">. Input is converted code for field with </w:t>
+      </w:r>
+      <w:r>
+        <w:t>category mapping required.</w:t>
+      </w:r>
+    </w:p>
+    <w:p>
+      <w:pPr>
+        <w:pStyle w:val="NoSpacing"/>
+      </w:pPr>
+    </w:p>
+    <w:p>
+      <w:pPr>
+        <w:pStyle w:val="NoSpacing"/>
+      </w:pPr>
+      <w:r>
+        <w:t xml:space="preserve">Input: </w:t>
+      </w:r>
+      <w:hyperlink r:id="rId16" w:history="1">
+        <w:r>
+          <w:rPr>
+            <w:rStyle w:val="Hyperlink"/>
+          </w:rPr>
+          <w:t>Raw Data</w:t>
+        </w:r>
+        <w:r>
+          <w:rPr>
+            <w:rStyle w:val="Hyperlink"/>
+          </w:rPr>
+          <w:t xml:space="preserve"> (1).xlsx</w:t>
+        </w:r>
+      </w:hyperlink>
+    </w:p>
+    <w:p>
+      <w:pPr>
+        <w:pStyle w:val="NoSpacing"/>
+      </w:pPr>
+    </w:p>
+    <w:p>
+      <w:pPr>
+        <w:pStyle w:val="NoSpacing"/>
+        <w:rPr>
+          <w:rStyle w:val="Hyperlink"/>
+        </w:rPr>
+      </w:pPr>
+      <w:r>
+        <w:t xml:space="preserve">Expected Behavior: </w:t>
+      </w:r>
+      <w:hyperlink r:id="rId17" w:history="1">
+        <w:r>
+          <w:rPr>
+            <w:rStyle w:val="Hyperlink"/>
+          </w:rPr>
+          <w:t>Raw Data (1).in</w:t>
+        </w:r>
+      </w:hyperlink>
+    </w:p>
+    <w:p>
+      <w:pPr>
+        <w:pStyle w:val="NoSpacing"/>
+        <w:rPr>
+          <w:rStyle w:val="Hyperlink"/>
+        </w:rPr>
+      </w:pPr>
+    </w:p>
+    <w:p>
+      <w:pPr>
+        <w:pStyle w:val="NoSpacing"/>
+      </w:pPr>
+      <w:r>
+        <w:t>Test Case: Raw Data (2</w:t>
+      </w:r>
+      <w:r>
+        <w:t>)</w:t>
+      </w:r>
+    </w:p>
+    <w:p>
+      <w:pPr>
+        <w:pStyle w:val="NoSpacing"/>
+      </w:pPr>
+      <w:r>
+        <w:t>Date designed: 2</w:t>
+      </w:r>
+      <w:r>
+        <w:t>9</w:t>
+      </w:r>
+      <w:r>
+        <w:t xml:space="preserve"> June 2012</w:t>
+      </w:r>
+    </w:p>
+    <w:p>
+      <w:pPr>
+        <w:pStyle w:val="NoSpacing"/>
+      </w:pPr>
+      <w:r>
+        <w:t xml:space="preserve">Test objective: A </w:t>
+      </w:r>
+      <w:r>
+        <w:t xml:space="preserve">valid input of the one record of ANZ Fire Insurance. Input includes converted code for those which required conversion, multiple PROD_DATA and POLREF. </w:t>
+      </w:r>
+    </w:p>
+    <w:p>
+      <w:pPr>
+        <w:pStyle w:val="NoSpacing"/>
+      </w:pPr>
+    </w:p>
+    <w:p>
+      <w:pPr>
+        <w:pStyle w:val="NoSpacing"/>
+      </w:pPr>
+      <w:r>
+        <w:t xml:space="preserve">Input: </w:t>
+      </w:r>
+      <w:hyperlink r:id="rId18" w:history="1">
+        <w:r>
+          <w:rPr>
+            <w:rStyle w:val="Hyperlink"/>
+          </w:rPr>
+          <w:t>Raw Data</w:t>
+        </w:r>
+        <w:r>
+          <w:rPr>
+            <w:rStyle w:val="Hyperlink"/>
+          </w:rPr>
+          <w:t xml:space="preserve"> (2</w:t>
+        </w:r>
+        <w:r>
+          <w:rPr>
+            <w:rStyle w:val="Hyperlink"/>
+          </w:rPr>
+          <w:t>).xlsx</w:t>
+        </w:r>
+      </w:hyperlink>
+    </w:p>
+    <w:p>
+      <w:pPr>
+        <w:pStyle w:val="NoSpacing"/>
+      </w:pPr>
+    </w:p>
+    <w:p>
+      <w:pPr>
+        <w:pStyle w:val="NoSpacing"/>
+        <w:rPr>
+          <w:rStyle w:val="Hyperlink"/>
+        </w:rPr>
+      </w:pPr>
+      <w:r>
+        <w:t xml:space="preserve">Expected Behavior: </w:t>
+      </w:r>
+      <w:hyperlink r:id="rId19" w:history="1">
+        <w:r>
+          <w:rPr>
+            <w:rStyle w:val="Hyperlink"/>
+          </w:rPr>
+          <w:t>Raw Data (2</w:t>
+        </w:r>
+        <w:r>
+          <w:rPr>
+            <w:rStyle w:val="Hyperlink"/>
+          </w:rPr>
+          <w:t>).in</w:t>
+        </w:r>
+      </w:hyperlink>
+    </w:p>
+    <w:p>
+      <w:pPr>
+        <w:pStyle w:val="NoSpacing"/>
+        <w:rPr>
+          <w:rStyle w:val="Hyperlink"/>
+        </w:rPr>
+      </w:pPr>
+      <w:bookmarkStart w:id="3" w:name="_GoBack"/>
       <w:bookmarkEnd w:id="3"/>
     </w:p>
     <w:p>
       <w:pPr>
         <w:pStyle w:val="NoSpacing"/>
-      </w:pPr>
-    </w:p>
-    <w:p>
-      <w:pPr>
-        <w:pStyle w:val="NoSpacing"/>
-      </w:pPr>
-      <w:proofErr w:type="gramStart"/>
-      <w:r>
-        <w:t>Expected Behavior: Code will run without error.</w:t>
-      </w:r>
-      <w:proofErr w:type="gramEnd"/>
-    </w:p>
-    <w:p>
-      <w:pPr>
-        <w:pStyle w:val="NoSpacing"/>
+        <w:rPr>
+          <w:rStyle w:val="Hyperlink"/>
+        </w:rPr>
       </w:pPr>
     </w:p>
     <w:p>

</xml_diff>

<commit_message>
Add Test Case: Template (1), Template (2), Template (3), Template (4)
</commit_message>
<xml_diff>
--- a/System 6 Renovation Working Files/BOTL Convert Renovation Test Log.docx
+++ b/System 6 Renovation Working Files/BOTL Convert Renovation Test Log.docx
@@ -3248,21 +3248,6 @@
     <w:p>
       <w:pPr>
         <w:pStyle w:val="NoSpacing"/>
-      </w:pPr>
-      <w:proofErr w:type="gramStart"/>
-      <w:r>
-        <w:t>Expected Behavior: Code will run without error.</w:t>
-      </w:r>
-      <w:proofErr w:type="gramEnd"/>
-    </w:p>
-    <w:p>
-      <w:pPr>
-        <w:pStyle w:val="NoSpacing"/>
-      </w:pPr>
-    </w:p>
-    <w:p>
-      <w:pPr>
-        <w:pStyle w:val="NoSpacing"/>
         <w:sectPr>
           <w:pgSz w:w="12240" w:h="15840"/>
           <w:pgMar w:top="1440" w:right="1440" w:bottom="1440" w:left="1440" w:header="720" w:footer="720" w:gutter="0"/>
@@ -3270,6 +3255,349 @@
           <w:docGrid w:linePitch="360"/>
         </w:sectPr>
       </w:pPr>
+      <w:proofErr w:type="gramStart"/>
+      <w:r>
+        <w:t>Expected Behavior: Code will run without error.</w:t>
+      </w:r>
+      <w:proofErr w:type="gramEnd"/>
+    </w:p>
+    <w:p>
+      <w:pPr>
+        <w:pStyle w:val="NoSpacing"/>
+      </w:pPr>
+      <w:r>
+        <w:lastRenderedPageBreak/>
+        <w:t>Template Generation</w:t>
+      </w:r>
+    </w:p>
+    <w:p>
+      <w:pPr>
+        <w:pStyle w:val="NoSpacing"/>
+      </w:pPr>
+    </w:p>
+    <w:p>
+      <w:pPr>
+        <w:pStyle w:val="NoSpacing"/>
+      </w:pPr>
+      <w:r>
+        <w:t>Test Case: Templates (1)</w:t>
+      </w:r>
+    </w:p>
+    <w:p>
+      <w:pPr>
+        <w:pStyle w:val="NoSpacing"/>
+      </w:pPr>
+      <w:r>
+        <w:t>Date designed: 7 July 2012</w:t>
+      </w:r>
+    </w:p>
+    <w:p>
+      <w:pPr>
+        <w:pStyle w:val="NoSpacing"/>
+      </w:pPr>
+      <w:r>
+        <w:t xml:space="preserve">Test Objective:  </w:t>
+      </w:r>
+      <w:r>
+        <w:t>To check that the data-bind</w:t>
+      </w:r>
+      <w:r>
+        <w:t xml:space="preserve">ing worked for 1 person, with only policy holder being the </w:t>
+      </w:r>
+      <w:r>
+        <w:t>only insured. (Group insured)</w:t>
+      </w:r>
+    </w:p>
+    <w:p>
+      <w:pPr>
+        <w:pStyle w:val="NoSpacing"/>
+      </w:pPr>
+    </w:p>
+    <w:p>
+      <w:pPr>
+        <w:pStyle w:val="NoSpacing"/>
+      </w:pPr>
+      <w:r>
+        <w:t xml:space="preserve">Input: </w:t>
+      </w:r>
+      <w:hyperlink r:id="rId16" w:history="1">
+        <w:r>
+          <w:rPr>
+            <w:rStyle w:val="Hyperlink"/>
+          </w:rPr>
+          <w:t>SG11039706.log</w:t>
+        </w:r>
+      </w:hyperlink>
+    </w:p>
+    <w:p>
+      <w:pPr>
+        <w:pStyle w:val="NoSpacing"/>
+      </w:pPr>
+      <w:r>
+        <w:t xml:space="preserve">Expected output: </w:t>
+      </w:r>
+      <w:hyperlink r:id="rId17" w:history="1">
+        <w:r>
+          <w:rPr>
+            <w:rStyle w:val="Hyperlink"/>
+          </w:rPr>
+          <w:t>Template (1).xls</w:t>
+        </w:r>
+      </w:hyperlink>
+    </w:p>
+    <w:p>
+      <w:pPr>
+        <w:pStyle w:val="NoSpacing"/>
+      </w:pPr>
+    </w:p>
+    <w:p>
+      <w:pPr>
+        <w:pStyle w:val="NoSpacing"/>
+      </w:pPr>
+      <w:r>
+        <w:t>Test</w:t>
+      </w:r>
+      <w:r>
+        <w:t xml:space="preserve"> Case: Templates (2</w:t>
+      </w:r>
+      <w:r>
+        <w:t>)</w:t>
+      </w:r>
+    </w:p>
+    <w:p>
+      <w:pPr>
+        <w:pStyle w:val="NoSpacing"/>
+      </w:pPr>
+      <w:r>
+        <w:t>Date designed: 7 July 2012</w:t>
+      </w:r>
+    </w:p>
+    <w:p>
+      <w:pPr>
+        <w:pStyle w:val="NoSpacing"/>
+      </w:pPr>
+      <w:r>
+        <w:t>Test Objective:  To check that the data-bind</w:t>
+      </w:r>
+      <w:r>
+        <w:t xml:space="preserve">ing worked for </w:t>
+      </w:r>
+      <w:r>
+        <w:t xml:space="preserve">individual insured. </w:t>
+      </w:r>
+    </w:p>
+    <w:p>
+      <w:pPr>
+        <w:pStyle w:val="NoSpacing"/>
+      </w:pPr>
+      <w:r>
+        <w:t xml:space="preserve">Input: </w:t>
+      </w:r>
+      <w:hyperlink r:id="rId18" w:history="1">
+        <w:r>
+          <w:rPr>
+            <w:rStyle w:val="Hyperlink"/>
+          </w:rPr>
+          <w:t>SG11039103.log</w:t>
+        </w:r>
+      </w:hyperlink>
+    </w:p>
+    <w:p>
+      <w:pPr>
+        <w:pStyle w:val="NoSpacing"/>
+      </w:pPr>
+      <w:r>
+        <w:t xml:space="preserve">Expected output: </w:t>
+      </w:r>
+      <w:hyperlink r:id="rId19" w:history="1">
+        <w:r>
+          <w:rPr>
+            <w:rStyle w:val="Hyperlink"/>
+          </w:rPr>
+          <w:t>Template</w:t>
+        </w:r>
+        <w:r>
+          <w:rPr>
+            <w:rStyle w:val="Hyperlink"/>
+          </w:rPr>
+          <w:t xml:space="preserve"> (2</w:t>
+        </w:r>
+        <w:r>
+          <w:rPr>
+            <w:rStyle w:val="Hyperlink"/>
+          </w:rPr>
+          <w:t>).xls</w:t>
+        </w:r>
+      </w:hyperlink>
+    </w:p>
+    <w:p>
+      <w:pPr>
+        <w:pStyle w:val="NoSpacing"/>
+      </w:pPr>
+    </w:p>
+    <w:p>
+      <w:pPr>
+        <w:pStyle w:val="NoSpacing"/>
+      </w:pPr>
+      <w:r>
+        <w:t>Test Case: Templates (3)</w:t>
+      </w:r>
+    </w:p>
+    <w:p>
+      <w:pPr>
+        <w:pStyle w:val="NoSpacing"/>
+      </w:pPr>
+      <w:r>
+        <w:t>Date designed: 7 July 2012</w:t>
+      </w:r>
+    </w:p>
+    <w:p>
+      <w:pPr>
+        <w:pStyle w:val="NoSpacing"/>
+      </w:pPr>
+      <w:r>
+        <w:t>Test Objective:  To check that the data-binding worked for multiple people.  Test input will have 6 people.</w:t>
+      </w:r>
+    </w:p>
+    <w:p>
+      <w:pPr>
+        <w:pStyle w:val="NoSpacing"/>
+      </w:pPr>
+      <w:r>
+        <w:t xml:space="preserve">Input: </w:t>
+      </w:r>
+      <w:hyperlink r:id="rId20" w:history="1">
+        <w:r>
+          <w:rPr>
+            <w:rStyle w:val="Hyperlink"/>
+          </w:rPr>
+          <w:t>SG11039706</w:t>
+        </w:r>
+        <w:r>
+          <w:rPr>
+            <w:rStyle w:val="Hyperlink"/>
+          </w:rPr>
+          <w:t>.log</w:t>
+        </w:r>
+      </w:hyperlink>
+    </w:p>
+    <w:p>
+      <w:pPr>
+        <w:pStyle w:val="NoSpacing"/>
+      </w:pPr>
+      <w:r>
+        <w:t xml:space="preserve">Expected output: </w:t>
+      </w:r>
+      <w:hyperlink r:id="rId21" w:history="1">
+        <w:r>
+          <w:rPr>
+            <w:rStyle w:val="Hyperlink"/>
+          </w:rPr>
+          <w:t>Template (</w:t>
+        </w:r>
+        <w:r>
+          <w:rPr>
+            <w:rStyle w:val="Hyperlink"/>
+          </w:rPr>
+          <w:t>3</w:t>
+        </w:r>
+        <w:r>
+          <w:rPr>
+            <w:rStyle w:val="Hyperlink"/>
+          </w:rPr>
+          <w:t>).xls</w:t>
+        </w:r>
+      </w:hyperlink>
+    </w:p>
+    <w:p>
+      <w:pPr>
+        <w:pStyle w:val="NoSpacing"/>
+      </w:pPr>
+    </w:p>
+    <w:p>
+      <w:pPr>
+        <w:pStyle w:val="NoSpacing"/>
+      </w:pPr>
+      <w:r>
+        <w:t>Test Case: Templates (4)</w:t>
+      </w:r>
+    </w:p>
+    <w:p>
+      <w:pPr>
+        <w:pStyle w:val="NoSpacing"/>
+      </w:pPr>
+      <w:r>
+        <w:t>Date designed: 7 July 2012</w:t>
+      </w:r>
+    </w:p>
+    <w:p>
+      <w:pPr>
+        <w:pStyle w:val="NoSpacing"/>
+      </w:pPr>
+      <w:r>
+        <w:t>Test Objective:  To check that the program is able to detect that the campaign cannot insured dependents, hence does not prompt for maximum number of dependent.</w:t>
+      </w:r>
+    </w:p>
+    <w:p>
+      <w:pPr>
+        <w:pStyle w:val="NoSpacing"/>
+      </w:pPr>
+    </w:p>
+    <w:p>
+      <w:pPr>
+        <w:pStyle w:val="NoSpacing"/>
+      </w:pPr>
+      <w:r>
+        <w:t xml:space="preserve">Input: </w:t>
+      </w:r>
+      <w:hyperlink r:id="rId22" w:history="1">
+        <w:r>
+          <w:rPr>
+            <w:rStyle w:val="Hyperlink"/>
+          </w:rPr>
+          <w:t>SG11029610.log</w:t>
+        </w:r>
+      </w:hyperlink>
+    </w:p>
+    <w:p>
+      <w:pPr>
+        <w:pStyle w:val="NoSpacing"/>
+      </w:pPr>
+      <w:r>
+        <w:t xml:space="preserve">Expected output: </w:t>
+      </w:r>
+      <w:hyperlink r:id="rId23" w:history="1">
+        <w:r>
+          <w:rPr>
+            <w:rStyle w:val="Hyperlink"/>
+          </w:rPr>
+          <w:t>Template (4</w:t>
+        </w:r>
+        <w:r>
+          <w:rPr>
+            <w:rStyle w:val="Hyperlink"/>
+          </w:rPr>
+          <w:t>).xls</w:t>
+        </w:r>
+      </w:hyperlink>
+    </w:p>
+    <w:p>
+      <w:pPr>
+        <w:pStyle w:val="NoSpacing"/>
+      </w:pPr>
+    </w:p>
+    <w:p>
+      <w:pPr>
+        <w:pStyle w:val="NoSpacing"/>
+        <w:sectPr>
+          <w:pgSz w:w="12240" w:h="15840"/>
+          <w:pgMar w:top="1440" w:right="1440" w:bottom="1440" w:left="1440" w:header="720" w:footer="720" w:gutter="0"/>
+          <w:cols w:space="720"/>
+          <w:docGrid w:linePitch="360"/>
+        </w:sectPr>
+      </w:pPr>
+      <w:bookmarkStart w:id="3" w:name="_GoBack"/>
+      <w:bookmarkEnd w:id="3"/>
     </w:p>
     <w:p>
       <w:pPr>
@@ -3330,7 +3658,7 @@
       <w:r>
         <w:t xml:space="preserve">Input: </w:t>
       </w:r>
-      <w:hyperlink r:id="rId16" w:history="1">
+      <w:hyperlink r:id="rId24" w:history="1">
         <w:r>
           <w:rPr>
             <w:rStyle w:val="Hyperlink"/>
@@ -3360,7 +3688,7 @@
       <w:r>
         <w:t xml:space="preserve">Expected Behavior: </w:t>
       </w:r>
-      <w:hyperlink r:id="rId17" w:history="1">
+      <w:hyperlink r:id="rId25" w:history="1">
         <w:r>
           <w:rPr>
             <w:rStyle w:val="Hyperlink"/>
@@ -3393,13 +3721,7 @@
         <w:pStyle w:val="NoSpacing"/>
       </w:pPr>
       <w:r>
-        <w:t>Date designed: 2</w:t>
-      </w:r>
-      <w:r>
-        <w:t>9</w:t>
-      </w:r>
-      <w:r>
-        <w:t xml:space="preserve"> June 2012</w:t>
+        <w:t>Date designed: 29 June 2012</w:t>
       </w:r>
     </w:p>
     <w:p>
@@ -3425,7 +3747,7 @@
       <w:r>
         <w:t xml:space="preserve">Input: </w:t>
       </w:r>
-      <w:hyperlink r:id="rId18" w:history="1">
+      <w:hyperlink r:id="rId26" w:history="1">
         <w:r>
           <w:rPr>
             <w:rStyle w:val="Hyperlink"/>
@@ -3461,7 +3783,7 @@
       <w:r>
         <w:t xml:space="preserve">Expected Behavior: </w:t>
       </w:r>
-      <w:hyperlink r:id="rId19" w:history="1">
+      <w:hyperlink r:id="rId27" w:history="1">
         <w:r>
           <w:rPr>
             <w:rStyle w:val="Hyperlink"/>
@@ -3483,8 +3805,6 @@
           <w:rStyle w:val="Hyperlink"/>
         </w:rPr>
       </w:pPr>
-      <w:bookmarkStart w:id="3" w:name="_GoBack"/>
-      <w:bookmarkEnd w:id="3"/>
     </w:p>
     <w:p>
       <w:pPr>

</xml_diff>

<commit_message>
Update Test Case: Raw Data (1), Raw Data (2)
</commit_message>
<xml_diff>
--- a/System 6 Renovation Working Files/BOTL Convert Renovation Test Log.docx
+++ b/System 6 Renovation Working Files/BOTL Convert Renovation Test Log.docx
@@ -93,17 +93,8 @@
           <w:rFonts w:ascii="Courier New" w:hAnsi="Courier New" w:cs="Courier New"/>
           <w:i/>
         </w:rPr>
-        <w:t xml:space="preserve">  Field is </w:t>
-      </w:r>
-      <w:proofErr w:type="gramStart"/>
-      <w:r>
-        <w:rPr>
-          <w:rFonts w:ascii="Courier New" w:hAnsi="Courier New" w:cs="Courier New"/>
-          <w:i/>
-        </w:rPr>
-        <w:t>Required</w:t>
-      </w:r>
-      <w:proofErr w:type="gramEnd"/>
+        <w:t xml:space="preserve">  Field is Required</w:t>
+      </w:r>
     </w:p>
     <w:p>
       <w:pPr>
@@ -134,23 +125,7 @@
           <w:rFonts w:ascii="Courier New" w:hAnsi="Courier New" w:cs="Courier New"/>
           <w:i/>
         </w:rPr>
-        <w:t xml:space="preserve">  Data type is </w:t>
-      </w:r>
-      <w:proofErr w:type="gramStart"/>
-      <w:r>
-        <w:rPr>
-          <w:rFonts w:ascii="Courier New" w:hAnsi="Courier New" w:cs="Courier New"/>
-          <w:i/>
-        </w:rPr>
-        <w:t>string[</w:t>
-      </w:r>
-      <w:proofErr w:type="gramEnd"/>
-      <w:r>
-        <w:rPr>
-          <w:rFonts w:ascii="Courier New" w:hAnsi="Courier New" w:cs="Courier New"/>
-          <w:i/>
-        </w:rPr>
-        <w:t>3]</w:t>
+        <w:t xml:space="preserve">  Data type is string[3]</w:t>
       </w:r>
     </w:p>
     <w:p>
@@ -296,17 +271,8 @@
           <w:rFonts w:ascii="Courier New" w:hAnsi="Courier New" w:cs="Courier New"/>
           <w:i/>
         </w:rPr>
-        <w:t xml:space="preserve">  Field is </w:t>
-      </w:r>
-      <w:proofErr w:type="gramStart"/>
-      <w:r>
-        <w:rPr>
-          <w:rFonts w:ascii="Courier New" w:hAnsi="Courier New" w:cs="Courier New"/>
-          <w:i/>
-        </w:rPr>
-        <w:t>Required</w:t>
-      </w:r>
-      <w:proofErr w:type="gramEnd"/>
+        <w:t xml:space="preserve">  Field is Required</w:t>
+      </w:r>
     </w:p>
     <w:p>
       <w:pPr>
@@ -321,23 +287,7 @@
           <w:rFonts w:ascii="Courier New" w:hAnsi="Courier New" w:cs="Courier New"/>
           <w:i/>
         </w:rPr>
-        <w:t xml:space="preserve">  Data type is </w:t>
-      </w:r>
-      <w:proofErr w:type="gramStart"/>
-      <w:r>
-        <w:rPr>
-          <w:rFonts w:ascii="Courier New" w:hAnsi="Courier New" w:cs="Courier New"/>
-          <w:i/>
-        </w:rPr>
-        <w:t>string[</w:t>
-      </w:r>
-      <w:proofErr w:type="gramEnd"/>
-      <w:r>
-        <w:rPr>
-          <w:rFonts w:ascii="Courier New" w:hAnsi="Courier New" w:cs="Courier New"/>
-          <w:i/>
-        </w:rPr>
-        <w:t>50]</w:t>
+        <w:t xml:space="preserve">  Data type is string[50]</w:t>
       </w:r>
     </w:p>
     <w:p>
@@ -461,17 +411,8 @@
           <w:rFonts w:ascii="Courier New" w:hAnsi="Courier New" w:cs="Courier New"/>
           <w:i/>
         </w:rPr>
-        <w:t xml:space="preserve">  Data type is </w:t>
-      </w:r>
-      <w:proofErr w:type="spellStart"/>
-      <w:r>
-        <w:rPr>
-          <w:rFonts w:ascii="Courier New" w:hAnsi="Courier New" w:cs="Courier New"/>
-          <w:i/>
-        </w:rPr>
-        <w:t>int</w:t>
-      </w:r>
-      <w:proofErr w:type="spellEnd"/>
+        <w:t xml:space="preserve">  Data type is int</w:t>
+      </w:r>
     </w:p>
     <w:p>
       <w:pPr>
@@ -502,17 +443,8 @@
           <w:rFonts w:ascii="Courier New" w:hAnsi="Courier New" w:cs="Courier New"/>
           <w:i/>
         </w:rPr>
-        <w:t xml:space="preserve">     100995 - </w:t>
-      </w:r>
-      <w:proofErr w:type="spellStart"/>
-      <w:r>
-        <w:rPr>
-          <w:rFonts w:ascii="Courier New" w:hAnsi="Courier New" w:cs="Courier New"/>
-          <w:i/>
-        </w:rPr>
-        <w:t>Dr</w:t>
-      </w:r>
-      <w:proofErr w:type="spellEnd"/>
+        <w:t xml:space="preserve">     100995 - Dr</w:t>
+      </w:r>
     </w:p>
     <w:p>
       <w:pPr>
@@ -527,17 +459,8 @@
           <w:rFonts w:ascii="Courier New" w:hAnsi="Courier New" w:cs="Courier New"/>
           <w:i/>
         </w:rPr>
-        <w:t xml:space="preserve">     100728 - </w:t>
-      </w:r>
-      <w:proofErr w:type="spellStart"/>
-      <w:r>
-        <w:rPr>
-          <w:rFonts w:ascii="Courier New" w:hAnsi="Courier New" w:cs="Courier New"/>
-          <w:i/>
-        </w:rPr>
-        <w:t>Mdm</w:t>
-      </w:r>
-      <w:proofErr w:type="spellEnd"/>
+        <w:t xml:space="preserve">     100728 - Mdm</w:t>
+      </w:r>
     </w:p>
     <w:p>
       <w:pPr>
@@ -568,17 +491,8 @@
           <w:rFonts w:ascii="Courier New" w:hAnsi="Courier New" w:cs="Courier New"/>
           <w:i/>
         </w:rPr>
-        <w:t xml:space="preserve">     100855 - </w:t>
-      </w:r>
-      <w:proofErr w:type="spellStart"/>
-      <w:r>
-        <w:rPr>
-          <w:rFonts w:ascii="Courier New" w:hAnsi="Courier New" w:cs="Courier New"/>
-          <w:i/>
-        </w:rPr>
-        <w:t>Mr</w:t>
-      </w:r>
-      <w:proofErr w:type="spellEnd"/>
+        <w:t xml:space="preserve">     100855 - Mr</w:t>
+      </w:r>
     </w:p>
     <w:p>
       <w:pPr>
@@ -593,17 +507,8 @@
           <w:rFonts w:ascii="Courier New" w:hAnsi="Courier New" w:cs="Courier New"/>
           <w:i/>
         </w:rPr>
-        <w:t xml:space="preserve">     100858 - </w:t>
-      </w:r>
-      <w:proofErr w:type="spellStart"/>
-      <w:r>
-        <w:rPr>
-          <w:rFonts w:ascii="Courier New" w:hAnsi="Courier New" w:cs="Courier New"/>
-          <w:i/>
-        </w:rPr>
-        <w:t>Mrs</w:t>
-      </w:r>
-      <w:proofErr w:type="spellEnd"/>
+        <w:t xml:space="preserve">     100858 - Mrs</w:t>
+      </w:r>
     </w:p>
     <w:p>
       <w:pPr>
@@ -618,17 +523,8 @@
           <w:rFonts w:ascii="Courier New" w:hAnsi="Courier New" w:cs="Courier New"/>
           <w:i/>
         </w:rPr>
-        <w:t xml:space="preserve">     100516 - </w:t>
-      </w:r>
-      <w:proofErr w:type="spellStart"/>
-      <w:r>
-        <w:rPr>
-          <w:rFonts w:ascii="Courier New" w:hAnsi="Courier New" w:cs="Courier New"/>
-          <w:i/>
-        </w:rPr>
-        <w:t>Ms</w:t>
-      </w:r>
-      <w:proofErr w:type="spellEnd"/>
+        <w:t xml:space="preserve">     100516 - Ms</w:t>
+      </w:r>
     </w:p>
     <w:p>
       <w:pPr>
@@ -783,40 +679,39 @@
           <w:sz w:val="21"/>
           <w:szCs w:val="21"/>
         </w:rPr>
-        <w:t xml:space="preserve">  Field is </w:t>
-      </w:r>
-      <w:proofErr w:type="gramStart"/>
-      <w:r>
+        <w:t xml:space="preserve">  Field is Required</w:t>
+      </w:r>
+    </w:p>
+    <w:p>
+      <w:pPr>
+        <w:pStyle w:val="NoSpacing"/>
         <w:rPr>
           <w:rFonts w:ascii="Courier New" w:hAnsi="Courier New" w:cs="Courier New"/>
           <w:i/>
           <w:sz w:val="21"/>
           <w:szCs w:val="21"/>
         </w:rPr>
-        <w:t>Required</w:t>
-      </w:r>
-      <w:proofErr w:type="gramEnd"/>
-    </w:p>
-    <w:p>
-      <w:pPr>
-        <w:pStyle w:val="NoSpacing"/>
+      </w:pPr>
+      <w:r>
         <w:rPr>
           <w:rFonts w:ascii="Courier New" w:hAnsi="Courier New" w:cs="Courier New"/>
           <w:i/>
           <w:sz w:val="21"/>
           <w:szCs w:val="21"/>
         </w:rPr>
-      </w:pPr>
-      <w:r>
+        <w:t xml:space="preserve">  Data type is string[9]</w:t>
+      </w:r>
+    </w:p>
+    <w:p>
+      <w:pPr>
+        <w:pStyle w:val="NoSpacing"/>
         <w:rPr>
           <w:rFonts w:ascii="Courier New" w:hAnsi="Courier New" w:cs="Courier New"/>
           <w:i/>
           <w:sz w:val="21"/>
           <w:szCs w:val="21"/>
         </w:rPr>
-        <w:t xml:space="preserve">  Data type is </w:t>
-      </w:r>
-      <w:proofErr w:type="gramStart"/>
+      </w:pPr>
       <w:r>
         <w:rPr>
           <w:rFonts w:ascii="Courier New" w:hAnsi="Courier New" w:cs="Courier New"/>
@@ -824,69 +719,8 @@
           <w:sz w:val="21"/>
           <w:szCs w:val="21"/>
         </w:rPr>
-        <w:t>string[</w:t>
-      </w:r>
-      <w:proofErr w:type="gramEnd"/>
-      <w:r>
-        <w:rPr>
-          <w:rFonts w:ascii="Courier New" w:hAnsi="Courier New" w:cs="Courier New"/>
-          <w:i/>
-          <w:sz w:val="21"/>
-          <w:szCs w:val="21"/>
-        </w:rPr>
-        <w:t>9]</w:t>
-      </w:r>
-    </w:p>
-    <w:p>
-      <w:pPr>
-        <w:pStyle w:val="NoSpacing"/>
-        <w:rPr>
-          <w:rFonts w:ascii="Courier New" w:hAnsi="Courier New" w:cs="Courier New"/>
-          <w:i/>
-          <w:sz w:val="21"/>
-          <w:szCs w:val="21"/>
-        </w:rPr>
-      </w:pPr>
-      <w:r>
-        <w:rPr>
-          <w:rFonts w:ascii="Courier New" w:hAnsi="Courier New" w:cs="Courier New"/>
-          <w:i/>
-          <w:sz w:val="21"/>
-          <w:szCs w:val="21"/>
-        </w:rPr>
-        <w:t xml:space="preserve">  </w:t>
-      </w:r>
-      <w:proofErr w:type="gramStart"/>
-      <w:r>
-        <w:rPr>
-          <w:rFonts w:ascii="Courier New" w:hAnsi="Courier New" w:cs="Courier New"/>
-          <w:i/>
-          <w:sz w:val="21"/>
-          <w:szCs w:val="21"/>
-        </w:rPr>
-        <w:t>Primary Account ID.</w:t>
-      </w:r>
-      <w:proofErr w:type="gramEnd"/>
-      <w:r>
-        <w:rPr>
-          <w:rFonts w:ascii="Courier New" w:hAnsi="Courier New" w:cs="Courier New"/>
-          <w:i/>
-          <w:sz w:val="21"/>
-          <w:szCs w:val="21"/>
-        </w:rPr>
-        <w:t xml:space="preserve">  </w:t>
-      </w:r>
-      <w:proofErr w:type="gramStart"/>
-      <w:r>
-        <w:rPr>
-          <w:rFonts w:ascii="Courier New" w:hAnsi="Courier New" w:cs="Courier New"/>
-          <w:i/>
-          <w:sz w:val="21"/>
-          <w:szCs w:val="21"/>
-        </w:rPr>
-        <w:t>May use macro representing account id.</w:t>
-      </w:r>
-      <w:proofErr w:type="gramEnd"/>
+        <w:t xml:space="preserve">  Primary Account ID.  May use macro representing account id.</w:t>
+      </w:r>
     </w:p>
     <w:p>
       <w:pPr>
@@ -943,18 +777,10 @@
         <w:t>The variable that is used to store the account ID will refer to global variable</w:t>
       </w:r>
       <w:r>
-        <w:t xml:space="preserve">, e.g.  </w:t>
-      </w:r>
-      <w:proofErr w:type="gramStart"/>
-      <w:r>
-        <w:t>$_acct1</w:t>
-      </w:r>
-      <w:r>
-        <w:t>.</w:t>
-      </w:r>
-      <w:proofErr w:type="gramEnd"/>
-      <w:r>
-        <w:t xml:space="preserve"> </w:t>
+        <w:t>, e.g.  $_acct1</w:t>
+      </w:r>
+      <w:r>
+        <w:t xml:space="preserve">. </w:t>
       </w:r>
     </w:p>
     <w:p/>
@@ -1015,13 +841,8 @@
         <w:pStyle w:val="NoSpacing"/>
       </w:pPr>
       <w:r>
-        <w:t xml:space="preserve">  Field is </w:t>
-      </w:r>
-      <w:proofErr w:type="gramStart"/>
-      <w:r>
-        <w:t>Required</w:t>
-      </w:r>
-      <w:proofErr w:type="gramEnd"/>
+        <w:t xml:space="preserve">  Field is Required</w:t>
+      </w:r>
     </w:p>
     <w:p>
       <w:pPr>
@@ -1036,15 +857,7 @@
         <w:pStyle w:val="NoSpacing"/>
       </w:pPr>
       <w:r>
-        <w:t xml:space="preserve">  Data type is </w:t>
-      </w:r>
-      <w:proofErr w:type="gramStart"/>
-      <w:r>
-        <w:t>string[</w:t>
-      </w:r>
-      <w:proofErr w:type="gramEnd"/>
-      <w:r>
-        <w:t>2]</w:t>
+        <w:t xml:space="preserve">  Data type is string[2]</w:t>
       </w:r>
     </w:p>
     <w:p>
@@ -1307,43 +1120,21 @@
         <w:rPr>
           <w:i/>
         </w:rPr>
-        <w:t>BEGIN</w:t>
-      </w:r>
-      <w:proofErr w:type="gramStart"/>
-      <w:r>
-        <w:rPr>
-          <w:i/>
-        </w:rPr>
-        <w:t>|[</w:t>
-      </w:r>
-      <w:proofErr w:type="gramEnd"/>
-      <w:r>
-        <w:rPr>
-          <w:i/>
-        </w:rPr>
-        <w:t>2]|[3]|NEW|SG|[6]|[7]</w:t>
-      </w:r>
-    </w:p>
-    <w:p>
-      <w:pPr>
-        <w:pStyle w:val="NoSpacing"/>
-        <w:rPr>
-          <w:i/>
-        </w:rPr>
-      </w:pPr>
-      <w:proofErr w:type="spellStart"/>
-      <w:r>
-        <w:rPr>
-          <w:i/>
-        </w:rPr>
-        <w:t>SegmentKey</w:t>
-      </w:r>
-      <w:proofErr w:type="spellEnd"/>
-      <w:r>
-        <w:rPr>
-          <w:i/>
-        </w:rPr>
-        <w:t>: BEGIN</w:t>
+        <w:t>BEGIN|[2]|[3]|NEW|SG|[6]|[7]</w:t>
+      </w:r>
+    </w:p>
+    <w:p>
+      <w:pPr>
+        <w:pStyle w:val="NoSpacing"/>
+        <w:rPr>
+          <w:i/>
+        </w:rPr>
+      </w:pPr>
+      <w:r>
+        <w:rPr>
+          <w:i/>
+        </w:rPr>
+        <w:t>SegmentKey: BEGIN</w:t>
       </w:r>
     </w:p>
     <w:p>
@@ -1385,65 +1176,35 @@
         <w:rPr>
           <w:i/>
         </w:rPr>
-        <w:t xml:space="preserve">  [2] - </w:t>
-      </w:r>
-      <w:proofErr w:type="spellStart"/>
-      <w:r>
-        <w:rPr>
-          <w:i/>
-        </w:rPr>
-        <w:t>RunID</w:t>
-      </w:r>
-      <w:proofErr w:type="spellEnd"/>
-    </w:p>
-    <w:p>
-      <w:pPr>
-        <w:pStyle w:val="NoSpacing"/>
-        <w:rPr>
-          <w:i/>
-        </w:rPr>
-      </w:pPr>
-      <w:r>
-        <w:rPr>
-          <w:i/>
-        </w:rPr>
-        <w:t xml:space="preserve">  Field is </w:t>
-      </w:r>
-      <w:proofErr w:type="gramStart"/>
-      <w:r>
-        <w:rPr>
-          <w:i/>
-        </w:rPr>
-        <w:t>Required</w:t>
-      </w:r>
-      <w:proofErr w:type="gramEnd"/>
-    </w:p>
-    <w:p>
-      <w:pPr>
-        <w:pStyle w:val="NoSpacing"/>
-        <w:rPr>
-          <w:i/>
-        </w:rPr>
-      </w:pPr>
-      <w:r>
-        <w:rPr>
-          <w:i/>
-        </w:rPr>
-        <w:t xml:space="preserve">  Data type is </w:t>
-      </w:r>
-      <w:proofErr w:type="gramStart"/>
-      <w:r>
-        <w:rPr>
-          <w:i/>
-        </w:rPr>
-        <w:t>string[</w:t>
-      </w:r>
-      <w:proofErr w:type="gramEnd"/>
-      <w:r>
-        <w:rPr>
-          <w:i/>
-        </w:rPr>
-        <w:t>20]</w:t>
+        <w:t xml:space="preserve">  [2] - RunID</w:t>
+      </w:r>
+    </w:p>
+    <w:p>
+      <w:pPr>
+        <w:pStyle w:val="NoSpacing"/>
+        <w:rPr>
+          <w:i/>
+        </w:rPr>
+      </w:pPr>
+      <w:r>
+        <w:rPr>
+          <w:i/>
+        </w:rPr>
+        <w:t xml:space="preserve">  Field is Required</w:t>
+      </w:r>
+    </w:p>
+    <w:p>
+      <w:pPr>
+        <w:pStyle w:val="NoSpacing"/>
+        <w:rPr>
+          <w:i/>
+        </w:rPr>
+      </w:pPr>
+      <w:r>
+        <w:rPr>
+          <w:i/>
+        </w:rPr>
+        <w:t xml:space="preserve">  Data type is string[20]</w:t>
       </w:r>
     </w:p>
     <w:p>
@@ -1525,15 +1286,7 @@
         <w:t xml:space="preserve">Code will run without error. </w:t>
       </w:r>
       <w:r>
-        <w:t>Output is “BEGIN</w:t>
-      </w:r>
-      <w:proofErr w:type="gramStart"/>
-      <w:r>
-        <w:t>|[</w:t>
-      </w:r>
-      <w:proofErr w:type="gramEnd"/>
-      <w:r>
-        <w:t>2]|[3]|NEW|SG|[6]|[7]”.</w:t>
+        <w:t>Output is “BEGIN|[2]|[3]|NEW|SG|[6]|[7]”.</w:t>
       </w:r>
     </w:p>
     <w:p>
@@ -1621,43 +1374,21 @@
         <w:rPr>
           <w:i/>
         </w:rPr>
-        <w:t>SUPPRESS</w:t>
-      </w:r>
-      <w:proofErr w:type="gramStart"/>
-      <w:r>
-        <w:rPr>
-          <w:i/>
-        </w:rPr>
-        <w:t>|[</w:t>
-      </w:r>
-      <w:proofErr w:type="gramEnd"/>
-      <w:r>
-        <w:rPr>
-          <w:i/>
-        </w:rPr>
-        <w:t>2]|[3]</w:t>
-      </w:r>
-    </w:p>
-    <w:p>
-      <w:pPr>
-        <w:pStyle w:val="NoSpacing"/>
-        <w:rPr>
-          <w:i/>
-        </w:rPr>
-      </w:pPr>
-      <w:proofErr w:type="spellStart"/>
-      <w:r>
-        <w:rPr>
-          <w:i/>
-        </w:rPr>
-        <w:t>SegmentKey</w:t>
-      </w:r>
-      <w:proofErr w:type="spellEnd"/>
-      <w:r>
-        <w:rPr>
-          <w:i/>
-        </w:rPr>
-        <w:t>: SUPPRESS</w:t>
+        <w:t>SUPPRESS|[2]|[3]</w:t>
+      </w:r>
+    </w:p>
+    <w:p>
+      <w:pPr>
+        <w:pStyle w:val="NoSpacing"/>
+        <w:rPr>
+          <w:i/>
+        </w:rPr>
+      </w:pPr>
+      <w:r>
+        <w:rPr>
+          <w:i/>
+        </w:rPr>
+        <w:t>SegmentKey: SUPPRESS</w:t>
       </w:r>
     </w:p>
     <w:p>
@@ -1699,66 +1430,36 @@
         <w:rPr>
           <w:i/>
         </w:rPr>
-        <w:t xml:space="preserve">  Field is </w:t>
-      </w:r>
-      <w:proofErr w:type="gramStart"/>
-      <w:r>
-        <w:rPr>
-          <w:i/>
-        </w:rPr>
-        <w:t>Required</w:t>
-      </w:r>
-      <w:proofErr w:type="gramEnd"/>
-    </w:p>
-    <w:p>
-      <w:pPr>
-        <w:pStyle w:val="NoSpacing"/>
-        <w:rPr>
-          <w:i/>
-        </w:rPr>
-      </w:pPr>
-      <w:r>
-        <w:rPr>
-          <w:i/>
-        </w:rPr>
-        <w:t xml:space="preserve">  Data type is </w:t>
-      </w:r>
-      <w:proofErr w:type="gramStart"/>
-      <w:r>
-        <w:rPr>
-          <w:i/>
-        </w:rPr>
-        <w:t>string[</w:t>
-      </w:r>
-      <w:proofErr w:type="gramEnd"/>
-      <w:r>
-        <w:rPr>
-          <w:i/>
-        </w:rPr>
-        <w:t>9]</w:t>
-      </w:r>
-    </w:p>
-    <w:p>
-      <w:pPr>
-        <w:pStyle w:val="NoSpacing"/>
-        <w:rPr>
-          <w:i/>
-        </w:rPr>
-      </w:pPr>
-      <w:r>
-        <w:rPr>
-          <w:i/>
-        </w:rPr>
-        <w:t xml:space="preserve">  </w:t>
-      </w:r>
-      <w:proofErr w:type="gramStart"/>
-      <w:r>
-        <w:rPr>
-          <w:i/>
-        </w:rPr>
-        <w:t>May use macro representing account id.</w:t>
-      </w:r>
-      <w:proofErr w:type="gramEnd"/>
+        <w:t xml:space="preserve">  Field is Required</w:t>
+      </w:r>
+    </w:p>
+    <w:p>
+      <w:pPr>
+        <w:pStyle w:val="NoSpacing"/>
+        <w:rPr>
+          <w:i/>
+        </w:rPr>
+      </w:pPr>
+      <w:r>
+        <w:rPr>
+          <w:i/>
+        </w:rPr>
+        <w:t xml:space="preserve">  Data type is string[9]</w:t>
+      </w:r>
+    </w:p>
+    <w:p>
+      <w:pPr>
+        <w:pStyle w:val="NoSpacing"/>
+        <w:rPr>
+          <w:i/>
+        </w:rPr>
+      </w:pPr>
+      <w:r>
+        <w:rPr>
+          <w:i/>
+        </w:rPr>
+        <w:t xml:space="preserve">  May use macro representing account id.</w:t>
+      </w:r>
     </w:p>
     <w:p>
       <w:pPr>
@@ -1799,38 +1500,22 @@
         <w:rPr>
           <w:i/>
         </w:rPr>
-        <w:t xml:space="preserve">  Field is </w:t>
-      </w:r>
-      <w:proofErr w:type="gramStart"/>
-      <w:r>
-        <w:rPr>
-          <w:i/>
-        </w:rPr>
-        <w:t>Required</w:t>
-      </w:r>
-      <w:proofErr w:type="gramEnd"/>
-    </w:p>
-    <w:p>
-      <w:pPr>
-        <w:pStyle w:val="NoSpacing"/>
-        <w:rPr>
-          <w:i/>
-        </w:rPr>
-      </w:pPr>
-      <w:r>
-        <w:rPr>
-          <w:i/>
-        </w:rPr>
-        <w:t xml:space="preserve">  Data type is </w:t>
-      </w:r>
-      <w:proofErr w:type="spellStart"/>
-      <w:r>
-        <w:rPr>
-          <w:i/>
-        </w:rPr>
-        <w:t>int</w:t>
-      </w:r>
-      <w:proofErr w:type="spellEnd"/>
+        <w:t xml:space="preserve">  Field is Required</w:t>
+      </w:r>
+    </w:p>
+    <w:p>
+      <w:pPr>
+        <w:pStyle w:val="NoSpacing"/>
+        <w:rPr>
+          <w:i/>
+        </w:rPr>
+      </w:pPr>
+      <w:r>
+        <w:rPr>
+          <w:i/>
+        </w:rPr>
+        <w:t xml:space="preserve">  Data type is int</w:t>
+      </w:r>
     </w:p>
     <w:p>
       <w:pPr>
@@ -2000,21 +1685,7 @@
         <w:rPr>
           <w:i/>
         </w:rPr>
-        <w:t>SUPPRESS</w:t>
-      </w:r>
-      <w:proofErr w:type="gramStart"/>
-      <w:r>
-        <w:rPr>
-          <w:i/>
-        </w:rPr>
-        <w:t>|[</w:t>
-      </w:r>
-      <w:proofErr w:type="gramEnd"/>
-      <w:r>
-        <w:rPr>
-          <w:i/>
-        </w:rPr>
-        <w:t>2]|[3]</w:t>
+        <w:t>SUPPRESS|[2]|[3]</w:t>
       </w:r>
       <w:r>
         <w:t>”.</w:t>
@@ -2077,43 +1748,21 @@
         <w:rPr>
           <w:i/>
         </w:rPr>
-        <w:t>PRODUCT|AMPA09</w:t>
-      </w:r>
-      <w:proofErr w:type="gramStart"/>
-      <w:r>
-        <w:rPr>
-          <w:i/>
-        </w:rPr>
-        <w:t>|[</w:t>
-      </w:r>
-      <w:proofErr w:type="gramEnd"/>
-      <w:r>
-        <w:rPr>
-          <w:i/>
-        </w:rPr>
-        <w:t>3]|[4]|[5]|[6]|[7]</w:t>
-      </w:r>
-    </w:p>
-    <w:p>
-      <w:pPr>
-        <w:pStyle w:val="NoSpacing"/>
-        <w:rPr>
-          <w:i/>
-        </w:rPr>
-      </w:pPr>
-      <w:proofErr w:type="spellStart"/>
-      <w:r>
-        <w:rPr>
-          <w:i/>
-        </w:rPr>
-        <w:t>SegmentKey</w:t>
-      </w:r>
-      <w:proofErr w:type="spellEnd"/>
-      <w:r>
-        <w:rPr>
-          <w:i/>
-        </w:rPr>
-        <w:t>: PRODUCT-AMPA09</w:t>
+        <w:t>PRODUCT|AMPA09|[3]|[4]|[5]|[6]|[7]</w:t>
+      </w:r>
+    </w:p>
+    <w:p>
+      <w:pPr>
+        <w:pStyle w:val="NoSpacing"/>
+        <w:rPr>
+          <w:i/>
+        </w:rPr>
+      </w:pPr>
+      <w:r>
+        <w:rPr>
+          <w:i/>
+        </w:rPr>
+        <w:t>SegmentKey: PRODUCT-AMPA09</w:t>
       </w:r>
     </w:p>
     <w:p>
@@ -2169,16 +1818,8 @@
         <w:rPr>
           <w:i/>
         </w:rPr>
-        <w:t xml:space="preserve">  Field is </w:t>
-      </w:r>
-      <w:proofErr w:type="gramStart"/>
-      <w:r>
-        <w:rPr>
-          <w:i/>
-        </w:rPr>
-        <w:t>Required</w:t>
-      </w:r>
-      <w:proofErr w:type="gramEnd"/>
+        <w:t xml:space="preserve">  Field is Required</w:t>
+      </w:r>
     </w:p>
     <w:p>
       <w:pPr>
@@ -2205,21 +1846,7 @@
         <w:rPr>
           <w:i/>
         </w:rPr>
-        <w:t xml:space="preserve">  Data type is </w:t>
-      </w:r>
-      <w:proofErr w:type="gramStart"/>
-      <w:r>
-        <w:rPr>
-          <w:i/>
-        </w:rPr>
-        <w:t>string[</w:t>
-      </w:r>
-      <w:proofErr w:type="gramEnd"/>
-      <w:r>
-        <w:rPr>
-          <w:i/>
-        </w:rPr>
-        <w:t>6]</w:t>
+        <w:t xml:space="preserve">  Data type is string[6]</w:t>
       </w:r>
     </w:p>
     <w:p>
@@ -2275,38 +1902,22 @@
         <w:rPr>
           <w:i/>
         </w:rPr>
-        <w:t xml:space="preserve">  Field is </w:t>
-      </w:r>
-      <w:proofErr w:type="gramStart"/>
-      <w:r>
-        <w:rPr>
-          <w:i/>
-        </w:rPr>
-        <w:t>Required</w:t>
-      </w:r>
-      <w:proofErr w:type="gramEnd"/>
-    </w:p>
-    <w:p>
-      <w:pPr>
-        <w:pStyle w:val="NoSpacing"/>
-        <w:rPr>
-          <w:i/>
-        </w:rPr>
-      </w:pPr>
-      <w:r>
-        <w:rPr>
-          <w:i/>
-        </w:rPr>
-        <w:t xml:space="preserve">  Data type is </w:t>
-      </w:r>
-      <w:proofErr w:type="spellStart"/>
-      <w:r>
-        <w:rPr>
-          <w:i/>
-        </w:rPr>
-        <w:t>int</w:t>
-      </w:r>
-      <w:proofErr w:type="spellEnd"/>
+        <w:t xml:space="preserve">  Field is Required</w:t>
+      </w:r>
+    </w:p>
+    <w:p>
+      <w:pPr>
+        <w:pStyle w:val="NoSpacing"/>
+        <w:rPr>
+          <w:i/>
+        </w:rPr>
+      </w:pPr>
+      <w:r>
+        <w:rPr>
+          <w:i/>
+        </w:rPr>
+        <w:t xml:space="preserve">  Data type is int</w:t>
+      </w:r>
     </w:p>
     <w:p>
       <w:pPr>
@@ -2445,16 +2056,8 @@
         <w:rPr>
           <w:i/>
         </w:rPr>
-        <w:t xml:space="preserve">  Data type is </w:t>
-      </w:r>
-      <w:proofErr w:type="spellStart"/>
-      <w:r>
-        <w:rPr>
-          <w:i/>
-        </w:rPr>
-        <w:t>int</w:t>
-      </w:r>
-      <w:proofErr w:type="spellEnd"/>
+        <w:t xml:space="preserve">  Data type is int</w:t>
+      </w:r>
     </w:p>
     <w:p>
       <w:pPr>
@@ -2537,21 +2140,7 @@
         <w:rPr>
           <w:i/>
         </w:rPr>
-        <w:t xml:space="preserve">  Data type is </w:t>
-      </w:r>
-      <w:proofErr w:type="gramStart"/>
-      <w:r>
-        <w:rPr>
-          <w:i/>
-        </w:rPr>
-        <w:t>string[</w:t>
-      </w:r>
-      <w:proofErr w:type="gramEnd"/>
-      <w:r>
-        <w:rPr>
-          <w:i/>
-        </w:rPr>
-        <w:t>5]</w:t>
+        <w:t xml:space="preserve">  Data type is string[5]</w:t>
       </w:r>
     </w:p>
     <w:p>
@@ -2607,16 +2196,8 @@
         <w:rPr>
           <w:i/>
         </w:rPr>
-        <w:t xml:space="preserve">  Data type is </w:t>
-      </w:r>
-      <w:proofErr w:type="spellStart"/>
-      <w:r>
-        <w:rPr>
-          <w:i/>
-        </w:rPr>
-        <w:t>int</w:t>
-      </w:r>
-      <w:proofErr w:type="spellEnd"/>
+        <w:t xml:space="preserve">  Data type is int</w:t>
+      </w:r>
     </w:p>
     <w:p>
       <w:pPr>
@@ -2643,133 +2224,49 @@
         <w:rPr>
           <w:i/>
         </w:rPr>
-        <w:t xml:space="preserve">     100838 - </w:t>
-      </w:r>
-      <w:proofErr w:type="spellStart"/>
-      <w:r>
-        <w:rPr>
-          <w:i/>
-        </w:rPr>
-        <w:t>Goodhealth</w:t>
-      </w:r>
-      <w:proofErr w:type="spellEnd"/>
-      <w:r>
-        <w:rPr>
-          <w:i/>
-        </w:rPr>
-        <w:t xml:space="preserve"> Premium</w:t>
-      </w:r>
-    </w:p>
-    <w:p>
-      <w:pPr>
-        <w:pStyle w:val="NoSpacing"/>
-        <w:rPr>
-          <w:i/>
-        </w:rPr>
-      </w:pPr>
-      <w:r>
-        <w:rPr>
-          <w:i/>
-        </w:rPr>
-        <w:t xml:space="preserve">     100612 - Incorrect Date </w:t>
-      </w:r>
-      <w:proofErr w:type="gramStart"/>
-      <w:r>
-        <w:rPr>
-          <w:i/>
-        </w:rPr>
-        <w:t>Of</w:t>
-      </w:r>
-      <w:proofErr w:type="gramEnd"/>
-      <w:r>
-        <w:rPr>
-          <w:i/>
-        </w:rPr>
-        <w:t xml:space="preserve"> Birth</w:t>
-      </w:r>
-    </w:p>
-    <w:p>
-      <w:pPr>
-        <w:pStyle w:val="NoSpacing"/>
-        <w:rPr>
-          <w:i/>
-        </w:rPr>
-      </w:pPr>
-      <w:r>
-        <w:rPr>
-          <w:i/>
-        </w:rPr>
-        <w:t xml:space="preserve">     100619 - Incorrect </w:t>
-      </w:r>
-      <w:proofErr w:type="spellStart"/>
-      <w:r>
-        <w:rPr>
-          <w:i/>
-        </w:rPr>
-        <w:t>Prem</w:t>
-      </w:r>
-      <w:proofErr w:type="spellEnd"/>
-      <w:r>
-        <w:rPr>
-          <w:i/>
-        </w:rPr>
-        <w:t xml:space="preserve"> (at Conversion)</w:t>
-      </w:r>
-    </w:p>
-    <w:p>
-      <w:pPr>
-        <w:pStyle w:val="NoSpacing"/>
-        <w:rPr>
-          <w:i/>
-        </w:rPr>
-      </w:pPr>
-      <w:r>
-        <w:rPr>
-          <w:i/>
-        </w:rPr>
-        <w:t xml:space="preserve">     100773 - Incorrect </w:t>
-      </w:r>
-      <w:proofErr w:type="spellStart"/>
-      <w:r>
-        <w:rPr>
-          <w:i/>
-        </w:rPr>
-        <w:t>Prem</w:t>
-      </w:r>
-      <w:proofErr w:type="spellEnd"/>
-      <w:r>
-        <w:rPr>
-          <w:i/>
-        </w:rPr>
-        <w:t xml:space="preserve"> (PM </w:t>
-      </w:r>
-      <w:proofErr w:type="spellStart"/>
-      <w:r>
-        <w:rPr>
-          <w:i/>
-        </w:rPr>
-        <w:t>vs</w:t>
-      </w:r>
-      <w:proofErr w:type="spellEnd"/>
-      <w:r>
-        <w:rPr>
-          <w:i/>
-        </w:rPr>
-        <w:t xml:space="preserve"> </w:t>
-      </w:r>
-      <w:proofErr w:type="spellStart"/>
-      <w:r>
-        <w:rPr>
-          <w:i/>
-        </w:rPr>
-        <w:t>Mkt</w:t>
-      </w:r>
-      <w:proofErr w:type="spellEnd"/>
-      <w:r>
-        <w:rPr>
-          <w:i/>
-        </w:rPr>
-        <w:t xml:space="preserve"> Mat)</w:t>
+        <w:t xml:space="preserve">     100838 - Goodhealth Premium</w:t>
+      </w:r>
+    </w:p>
+    <w:p>
+      <w:pPr>
+        <w:pStyle w:val="NoSpacing"/>
+        <w:rPr>
+          <w:i/>
+        </w:rPr>
+      </w:pPr>
+      <w:r>
+        <w:rPr>
+          <w:i/>
+        </w:rPr>
+        <w:t xml:space="preserve">     100612 - Incorrect Date Of Birth</w:t>
+      </w:r>
+    </w:p>
+    <w:p>
+      <w:pPr>
+        <w:pStyle w:val="NoSpacing"/>
+        <w:rPr>
+          <w:i/>
+        </w:rPr>
+      </w:pPr>
+      <w:r>
+        <w:rPr>
+          <w:i/>
+        </w:rPr>
+        <w:t xml:space="preserve">     100619 - Incorrect Prem (at Conversion)</w:t>
+      </w:r>
+    </w:p>
+    <w:p>
+      <w:pPr>
+        <w:pStyle w:val="NoSpacing"/>
+        <w:rPr>
+          <w:i/>
+        </w:rPr>
+      </w:pPr>
+      <w:r>
+        <w:rPr>
+          <w:i/>
+        </w:rPr>
+        <w:t xml:space="preserve">     100773 - Incorrect Prem (PM vs Mkt Mat)</w:t>
       </w:r>
     </w:p>
     <w:p>
@@ -2985,19 +2482,11 @@
           <w:i/>
         </w:rPr>
       </w:pPr>
-      <w:proofErr w:type="spellStart"/>
-      <w:r>
-        <w:rPr>
-          <w:i/>
-        </w:rPr>
-        <w:t>SegmentKey</w:t>
-      </w:r>
-      <w:proofErr w:type="spellEnd"/>
-      <w:r>
-        <w:rPr>
-          <w:i/>
-        </w:rPr>
-        <w:t>: END</w:t>
+      <w:r>
+        <w:rPr>
+          <w:i/>
+        </w:rPr>
+        <w:t>SegmentKey: END</w:t>
       </w:r>
     </w:p>
     <w:p>
@@ -3164,11 +2653,9 @@
       <w:pPr>
         <w:pStyle w:val="NoSpacing"/>
       </w:pPr>
-      <w:proofErr w:type="gramStart"/>
       <w:r>
         <w:t>Expected Behavior: Code will run without error.</w:t>
       </w:r>
-      <w:proofErr w:type="gramEnd"/>
     </w:p>
     <w:p>
       <w:pPr>
@@ -3255,11 +2742,9 @@
           <w:docGrid w:linePitch="360"/>
         </w:sectPr>
       </w:pPr>
-      <w:proofErr w:type="gramStart"/>
       <w:r>
         <w:t>Expected Behavior: Code will run without error.</w:t>
       </w:r>
-      <w:proofErr w:type="gramEnd"/>
     </w:p>
     <w:p>
       <w:pPr>
@@ -3596,8 +3081,6 @@
           <w:docGrid w:linePitch="360"/>
         </w:sectPr>
       </w:pPr>
-      <w:bookmarkStart w:id="3" w:name="_GoBack"/>
-      <w:bookmarkEnd w:id="3"/>
     </w:p>
     <w:p>
       <w:pPr>
@@ -3626,24 +3109,21 @@
         <w:pStyle w:val="NoSpacing"/>
       </w:pPr>
       <w:r>
-        <w:t>Date designed: 28 June 2012</w:t>
-      </w:r>
-    </w:p>
-    <w:p>
-      <w:pPr>
-        <w:pStyle w:val="NoSpacing"/>
-      </w:pPr>
-      <w:r>
-        <w:t>Test objective: A valid input of the data</w:t>
-      </w:r>
-      <w:r>
-        <w:t xml:space="preserve"> for AMEX insurance</w:t>
-      </w:r>
-      <w:r>
-        <w:t xml:space="preserve">. Input is converted code for field with </w:t>
-      </w:r>
-      <w:r>
-        <w:t>category mapping required.</w:t>
+        <w:t xml:space="preserve">Date designed: </w:t>
+      </w:r>
+      <w:r>
+        <w:t>11 July 2012</w:t>
+      </w:r>
+    </w:p>
+    <w:p>
+      <w:pPr>
+        <w:pStyle w:val="NoSpacing"/>
+      </w:pPr>
+      <w:r>
+        <w:t xml:space="preserve">Test objective: </w:t>
+      </w:r>
+      <w:r>
+        <w:t xml:space="preserve">To check for a valid input of 1 insured where policy holder is the policy payer and the main insured. </w:t>
       </w:r>
     </w:p>
     <w:p>
@@ -3721,19 +3201,24 @@
         <w:pStyle w:val="NoSpacing"/>
       </w:pPr>
       <w:r>
-        <w:t>Date designed: 29 June 2012</w:t>
-      </w:r>
-    </w:p>
-    <w:p>
-      <w:pPr>
-        <w:pStyle w:val="NoSpacing"/>
-      </w:pPr>
-      <w:r>
-        <w:t xml:space="preserve">Test objective: A </w:t>
-      </w:r>
-      <w:r>
-        <w:t xml:space="preserve">valid input of the one record of ANZ Fire Insurance. Input includes converted code for those which required conversion, multiple PROD_DATA and POLREF. </w:t>
-      </w:r>
+        <w:t xml:space="preserve">Date designed: </w:t>
+      </w:r>
+      <w:r>
+        <w:t>11 July 2012</w:t>
+      </w:r>
+    </w:p>
+    <w:p>
+      <w:pPr>
+        <w:pStyle w:val="NoSpacing"/>
+      </w:pPr>
+      <w:r>
+        <w:t xml:space="preserve">Test objective: </w:t>
+      </w:r>
+      <w:r>
+        <w:t>To check that for a valid of 1 insured where the policy payer, policy holder and main insured are not the same person.</w:t>
+      </w:r>
+      <w:bookmarkStart w:id="3" w:name="_GoBack"/>
+      <w:bookmarkEnd w:id="3"/>
     </w:p>
     <w:p>
       <w:pPr>

</xml_diff>

<commit_message>
Update test case: Raw Data (3).xlsx
</commit_message>
<xml_diff>
--- a/System 6 Renovation Working Files/BOTL Convert Renovation Test Log.docx
+++ b/System 6 Renovation Working Files/BOTL Convert Renovation Test Log.docx
@@ -969,12 +969,18 @@
       <w:pPr>
         <w:pStyle w:val="NoSpacing"/>
         <w:rPr>
-          <w:i/>
-        </w:rPr>
-      </w:pPr>
-      <w:r>
-        <w:rPr>
-          <w:i/>
+          <w:rFonts w:ascii="Courier New" w:hAnsi="Courier New" w:cs="Courier New"/>
+          <w:i/>
+          <w:sz w:val="21"/>
+          <w:szCs w:val="21"/>
+        </w:rPr>
+      </w:pPr>
+      <w:r>
+        <w:rPr>
+          <w:rFonts w:ascii="Courier New" w:hAnsi="Courier New" w:cs="Courier New"/>
+          <w:i/>
+          <w:sz w:val="21"/>
+          <w:szCs w:val="21"/>
         </w:rPr>
         <w:t xml:space="preserve">  [5] - Rating Factor 1</w:t>
       </w:r>
@@ -983,12 +989,18 @@
       <w:pPr>
         <w:pStyle w:val="NoSpacing"/>
         <w:rPr>
-          <w:i/>
-        </w:rPr>
-      </w:pPr>
-      <w:r>
-        <w:rPr>
-          <w:i/>
+          <w:rFonts w:ascii="Courier New" w:hAnsi="Courier New" w:cs="Courier New"/>
+          <w:i/>
+          <w:sz w:val="21"/>
+          <w:szCs w:val="21"/>
+        </w:rPr>
+      </w:pPr>
+      <w:r>
+        <w:rPr>
+          <w:rFonts w:ascii="Courier New" w:hAnsi="Courier New" w:cs="Courier New"/>
+          <w:i/>
+          <w:sz w:val="21"/>
+          <w:szCs w:val="21"/>
         </w:rPr>
         <w:t xml:space="preserve">  Must be left empty</w:t>
       </w:r>
@@ -997,12 +1009,18 @@
       <w:pPr>
         <w:pStyle w:val="NoSpacing"/>
         <w:rPr>
-          <w:i/>
-        </w:rPr>
-      </w:pPr>
-      <w:r>
-        <w:rPr>
-          <w:i/>
+          <w:rFonts w:ascii="Courier New" w:hAnsi="Courier New" w:cs="Courier New"/>
+          <w:i/>
+          <w:sz w:val="21"/>
+          <w:szCs w:val="21"/>
+        </w:rPr>
+      </w:pPr>
+      <w:r>
+        <w:rPr>
+          <w:rFonts w:ascii="Courier New" w:hAnsi="Courier New" w:cs="Courier New"/>
+          <w:i/>
+          <w:sz w:val="21"/>
+          <w:szCs w:val="21"/>
         </w:rPr>
         <w:t xml:space="preserve">  -----</w:t>
       </w:r>
@@ -1113,12 +1131,18 @@
       <w:pPr>
         <w:pStyle w:val="NoSpacing"/>
         <w:rPr>
-          <w:i/>
-        </w:rPr>
-      </w:pPr>
-      <w:r>
-        <w:rPr>
-          <w:i/>
+          <w:rFonts w:ascii="Courier New" w:hAnsi="Courier New" w:cs="Courier New"/>
+          <w:i/>
+          <w:sz w:val="21"/>
+          <w:szCs w:val="21"/>
+        </w:rPr>
+      </w:pPr>
+      <w:r>
+        <w:rPr>
+          <w:rFonts w:ascii="Courier New" w:hAnsi="Courier New" w:cs="Courier New"/>
+          <w:i/>
+          <w:sz w:val="21"/>
+          <w:szCs w:val="21"/>
         </w:rPr>
         <w:t>BEGIN|[2]|[3]|NEW|SG|[6]|[7]</w:t>
       </w:r>
@@ -1127,12 +1151,18 @@
       <w:pPr>
         <w:pStyle w:val="NoSpacing"/>
         <w:rPr>
-          <w:i/>
-        </w:rPr>
-      </w:pPr>
-      <w:r>
-        <w:rPr>
-          <w:i/>
+          <w:rFonts w:ascii="Courier New" w:hAnsi="Courier New" w:cs="Courier New"/>
+          <w:i/>
+          <w:sz w:val="21"/>
+          <w:szCs w:val="21"/>
+        </w:rPr>
+      </w:pPr>
+      <w:r>
+        <w:rPr>
+          <w:rFonts w:ascii="Courier New" w:hAnsi="Courier New" w:cs="Courier New"/>
+          <w:i/>
+          <w:sz w:val="21"/>
+          <w:szCs w:val="21"/>
         </w:rPr>
         <w:t>SegmentKey: BEGIN</w:t>
       </w:r>
@@ -1141,12 +1171,18 @@
       <w:pPr>
         <w:pStyle w:val="NoSpacing"/>
         <w:rPr>
-          <w:i/>
-        </w:rPr>
-      </w:pPr>
-      <w:r>
-        <w:rPr>
-          <w:i/>
+          <w:rFonts w:ascii="Courier New" w:hAnsi="Courier New" w:cs="Courier New"/>
+          <w:i/>
+          <w:sz w:val="21"/>
+          <w:szCs w:val="21"/>
+        </w:rPr>
+      </w:pPr>
+      <w:r>
+        <w:rPr>
+          <w:rFonts w:ascii="Courier New" w:hAnsi="Courier New" w:cs="Courier New"/>
+          <w:i/>
+          <w:sz w:val="21"/>
+          <w:szCs w:val="21"/>
         </w:rPr>
         <w:t>Segment is required</w:t>
       </w:r>
@@ -1155,12 +1191,18 @@
       <w:pPr>
         <w:pStyle w:val="NoSpacing"/>
         <w:rPr>
-          <w:i/>
-        </w:rPr>
-      </w:pPr>
-      <w:r>
-        <w:rPr>
-          <w:i/>
+          <w:rFonts w:ascii="Courier New" w:hAnsi="Courier New" w:cs="Courier New"/>
+          <w:i/>
+          <w:sz w:val="21"/>
+          <w:szCs w:val="21"/>
+        </w:rPr>
+      </w:pPr>
+      <w:r>
+        <w:rPr>
+          <w:rFonts w:ascii="Courier New" w:hAnsi="Courier New" w:cs="Courier New"/>
+          <w:i/>
+          <w:sz w:val="21"/>
+          <w:szCs w:val="21"/>
         </w:rPr>
         <w:t>--------------------</w:t>
       </w:r>
@@ -1169,12 +1211,18 @@
       <w:pPr>
         <w:pStyle w:val="NoSpacing"/>
         <w:rPr>
-          <w:i/>
-        </w:rPr>
-      </w:pPr>
-      <w:r>
-        <w:rPr>
-          <w:i/>
+          <w:rFonts w:ascii="Courier New" w:hAnsi="Courier New" w:cs="Courier New"/>
+          <w:i/>
+          <w:sz w:val="21"/>
+          <w:szCs w:val="21"/>
+        </w:rPr>
+      </w:pPr>
+      <w:r>
+        <w:rPr>
+          <w:rFonts w:ascii="Courier New" w:hAnsi="Courier New" w:cs="Courier New"/>
+          <w:i/>
+          <w:sz w:val="21"/>
+          <w:szCs w:val="21"/>
         </w:rPr>
         <w:t xml:space="preserve">  [2] - RunID</w:t>
       </w:r>
@@ -1183,12 +1231,18 @@
       <w:pPr>
         <w:pStyle w:val="NoSpacing"/>
         <w:rPr>
-          <w:i/>
-        </w:rPr>
-      </w:pPr>
-      <w:r>
-        <w:rPr>
-          <w:i/>
+          <w:rFonts w:ascii="Courier New" w:hAnsi="Courier New" w:cs="Courier New"/>
+          <w:i/>
+          <w:sz w:val="21"/>
+          <w:szCs w:val="21"/>
+        </w:rPr>
+      </w:pPr>
+      <w:r>
+        <w:rPr>
+          <w:rFonts w:ascii="Courier New" w:hAnsi="Courier New" w:cs="Courier New"/>
+          <w:i/>
+          <w:sz w:val="21"/>
+          <w:szCs w:val="21"/>
         </w:rPr>
         <w:t xml:space="preserve">  Field is Required</w:t>
       </w:r>
@@ -1197,12 +1251,18 @@
       <w:pPr>
         <w:pStyle w:val="NoSpacing"/>
         <w:rPr>
-          <w:i/>
-        </w:rPr>
-      </w:pPr>
-      <w:r>
-        <w:rPr>
-          <w:i/>
+          <w:rFonts w:ascii="Courier New" w:hAnsi="Courier New" w:cs="Courier New"/>
+          <w:i/>
+          <w:sz w:val="21"/>
+          <w:szCs w:val="21"/>
+        </w:rPr>
+      </w:pPr>
+      <w:r>
+        <w:rPr>
+          <w:rFonts w:ascii="Courier New" w:hAnsi="Courier New" w:cs="Courier New"/>
+          <w:i/>
+          <w:sz w:val="21"/>
+          <w:szCs w:val="21"/>
         </w:rPr>
         <w:t xml:space="preserve">  Data type is string[20]</w:t>
       </w:r>
@@ -1211,12 +1271,18 @@
       <w:pPr>
         <w:pStyle w:val="NoSpacing"/>
         <w:rPr>
-          <w:i/>
-        </w:rPr>
-      </w:pPr>
-      <w:r>
-        <w:rPr>
-          <w:i/>
+          <w:rFonts w:ascii="Courier New" w:hAnsi="Courier New" w:cs="Courier New"/>
+          <w:i/>
+          <w:sz w:val="21"/>
+          <w:szCs w:val="21"/>
+        </w:rPr>
+      </w:pPr>
+      <w:r>
+        <w:rPr>
+          <w:rFonts w:ascii="Courier New" w:hAnsi="Courier New" w:cs="Courier New"/>
+          <w:i/>
+          <w:sz w:val="21"/>
+          <w:szCs w:val="21"/>
         </w:rPr>
         <w:t xml:space="preserve">  Identifies the BOTL run</w:t>
       </w:r>
@@ -1225,17 +1291,28 @@
       <w:pPr>
         <w:pStyle w:val="NoSpacing"/>
         <w:rPr>
-          <w:i/>
-        </w:rPr>
-      </w:pPr>
-    </w:p>
-    <w:p>
-      <w:pPr>
-        <w:pStyle w:val="NoSpacing"/>
-      </w:pPr>
-      <w:r>
-        <w:rPr>
-          <w:i/>
+          <w:rFonts w:ascii="Courier New" w:hAnsi="Courier New" w:cs="Courier New"/>
+          <w:i/>
+          <w:sz w:val="21"/>
+          <w:szCs w:val="21"/>
+        </w:rPr>
+      </w:pPr>
+    </w:p>
+    <w:p>
+      <w:pPr>
+        <w:pStyle w:val="NoSpacing"/>
+        <w:rPr>
+          <w:rFonts w:ascii="Courier New" w:hAnsi="Courier New" w:cs="Courier New"/>
+          <w:sz w:val="21"/>
+          <w:szCs w:val="21"/>
+        </w:rPr>
+      </w:pPr>
+      <w:r>
+        <w:rPr>
+          <w:rFonts w:ascii="Courier New" w:hAnsi="Courier New" w:cs="Courier New"/>
+          <w:i/>
+          <w:sz w:val="21"/>
+          <w:szCs w:val="21"/>
         </w:rPr>
         <w:t>--------------------</w:t>
       </w:r>
@@ -1367,12 +1444,18 @@
       <w:pPr>
         <w:pStyle w:val="NoSpacing"/>
         <w:rPr>
-          <w:i/>
-        </w:rPr>
-      </w:pPr>
-      <w:r>
-        <w:rPr>
-          <w:i/>
+          <w:rFonts w:ascii="Courier New" w:hAnsi="Courier New" w:cs="Courier New"/>
+          <w:i/>
+          <w:sz w:val="21"/>
+          <w:szCs w:val="21"/>
+        </w:rPr>
+      </w:pPr>
+      <w:r>
+        <w:rPr>
+          <w:rFonts w:ascii="Courier New" w:hAnsi="Courier New" w:cs="Courier New"/>
+          <w:i/>
+          <w:sz w:val="21"/>
+          <w:szCs w:val="21"/>
         </w:rPr>
         <w:t>SUPPRESS|[2]|[3]</w:t>
       </w:r>
@@ -1381,12 +1464,18 @@
       <w:pPr>
         <w:pStyle w:val="NoSpacing"/>
         <w:rPr>
-          <w:i/>
-        </w:rPr>
-      </w:pPr>
-      <w:r>
-        <w:rPr>
-          <w:i/>
+          <w:rFonts w:ascii="Courier New" w:hAnsi="Courier New" w:cs="Courier New"/>
+          <w:i/>
+          <w:sz w:val="21"/>
+          <w:szCs w:val="21"/>
+        </w:rPr>
+      </w:pPr>
+      <w:r>
+        <w:rPr>
+          <w:rFonts w:ascii="Courier New" w:hAnsi="Courier New" w:cs="Courier New"/>
+          <w:i/>
+          <w:sz w:val="21"/>
+          <w:szCs w:val="21"/>
         </w:rPr>
         <w:t>SegmentKey: SUPPRESS</w:t>
       </w:r>
@@ -1395,12 +1484,18 @@
       <w:pPr>
         <w:pStyle w:val="NoSpacing"/>
         <w:rPr>
-          <w:i/>
-        </w:rPr>
-      </w:pPr>
-      <w:r>
-        <w:rPr>
-          <w:i/>
+          <w:rFonts w:ascii="Courier New" w:hAnsi="Courier New" w:cs="Courier New"/>
+          <w:i/>
+          <w:sz w:val="21"/>
+          <w:szCs w:val="21"/>
+        </w:rPr>
+      </w:pPr>
+      <w:r>
+        <w:rPr>
+          <w:rFonts w:ascii="Courier New" w:hAnsi="Courier New" w:cs="Courier New"/>
+          <w:i/>
+          <w:sz w:val="21"/>
+          <w:szCs w:val="21"/>
         </w:rPr>
         <w:t>--------------------</w:t>
       </w:r>
@@ -1409,12 +1504,18 @@
       <w:pPr>
         <w:pStyle w:val="NoSpacing"/>
         <w:rPr>
-          <w:i/>
-        </w:rPr>
-      </w:pPr>
-      <w:r>
-        <w:rPr>
-          <w:i/>
+          <w:rFonts w:ascii="Courier New" w:hAnsi="Courier New" w:cs="Courier New"/>
+          <w:i/>
+          <w:sz w:val="21"/>
+          <w:szCs w:val="21"/>
+        </w:rPr>
+      </w:pPr>
+      <w:r>
+        <w:rPr>
+          <w:rFonts w:ascii="Courier New" w:hAnsi="Courier New" w:cs="Courier New"/>
+          <w:i/>
+          <w:sz w:val="21"/>
+          <w:szCs w:val="21"/>
         </w:rPr>
         <w:t xml:space="preserve">  [2] - Account ID</w:t>
       </w:r>
@@ -1423,12 +1524,18 @@
       <w:pPr>
         <w:pStyle w:val="NoSpacing"/>
         <w:rPr>
-          <w:i/>
-        </w:rPr>
-      </w:pPr>
-      <w:r>
-        <w:rPr>
-          <w:i/>
+          <w:rFonts w:ascii="Courier New" w:hAnsi="Courier New" w:cs="Courier New"/>
+          <w:i/>
+          <w:sz w:val="21"/>
+          <w:szCs w:val="21"/>
+        </w:rPr>
+      </w:pPr>
+      <w:r>
+        <w:rPr>
+          <w:rFonts w:ascii="Courier New" w:hAnsi="Courier New" w:cs="Courier New"/>
+          <w:i/>
+          <w:sz w:val="21"/>
+          <w:szCs w:val="21"/>
         </w:rPr>
         <w:t xml:space="preserve">  Field is Required</w:t>
       </w:r>
@@ -1437,12 +1544,18 @@
       <w:pPr>
         <w:pStyle w:val="NoSpacing"/>
         <w:rPr>
-          <w:i/>
-        </w:rPr>
-      </w:pPr>
-      <w:r>
-        <w:rPr>
-          <w:i/>
+          <w:rFonts w:ascii="Courier New" w:hAnsi="Courier New" w:cs="Courier New"/>
+          <w:i/>
+          <w:sz w:val="21"/>
+          <w:szCs w:val="21"/>
+        </w:rPr>
+      </w:pPr>
+      <w:r>
+        <w:rPr>
+          <w:rFonts w:ascii="Courier New" w:hAnsi="Courier New" w:cs="Courier New"/>
+          <w:i/>
+          <w:sz w:val="21"/>
+          <w:szCs w:val="21"/>
         </w:rPr>
         <w:t xml:space="preserve">  Data type is string[9]</w:t>
       </w:r>
@@ -1451,12 +1564,18 @@
       <w:pPr>
         <w:pStyle w:val="NoSpacing"/>
         <w:rPr>
-          <w:i/>
-        </w:rPr>
-      </w:pPr>
-      <w:r>
-        <w:rPr>
-          <w:i/>
+          <w:rFonts w:ascii="Courier New" w:hAnsi="Courier New" w:cs="Courier New"/>
+          <w:i/>
+          <w:sz w:val="21"/>
+          <w:szCs w:val="21"/>
+        </w:rPr>
+      </w:pPr>
+      <w:r>
+        <w:rPr>
+          <w:rFonts w:ascii="Courier New" w:hAnsi="Courier New" w:cs="Courier New"/>
+          <w:i/>
+          <w:sz w:val="21"/>
+          <w:szCs w:val="21"/>
         </w:rPr>
         <w:t xml:space="preserve">  May use macro representing account id.</w:t>
       </w:r>
@@ -1465,12 +1584,18 @@
       <w:pPr>
         <w:pStyle w:val="NoSpacing"/>
         <w:rPr>
-          <w:i/>
-        </w:rPr>
-      </w:pPr>
-      <w:r>
-        <w:rPr>
-          <w:i/>
+          <w:rFonts w:ascii="Courier New" w:hAnsi="Courier New" w:cs="Courier New"/>
+          <w:i/>
+          <w:sz w:val="21"/>
+          <w:szCs w:val="21"/>
+        </w:rPr>
+      </w:pPr>
+      <w:r>
+        <w:rPr>
+          <w:rFonts w:ascii="Courier New" w:hAnsi="Courier New" w:cs="Courier New"/>
+          <w:i/>
+          <w:sz w:val="21"/>
+          <w:szCs w:val="21"/>
         </w:rPr>
         <w:t xml:space="preserve">  -----</w:t>
       </w:r>
@@ -1479,12 +1604,18 @@
       <w:pPr>
         <w:pStyle w:val="NoSpacing"/>
         <w:rPr>
-          <w:i/>
-        </w:rPr>
-      </w:pPr>
-      <w:r>
-        <w:rPr>
-          <w:i/>
+          <w:rFonts w:ascii="Courier New" w:hAnsi="Courier New" w:cs="Courier New"/>
+          <w:i/>
+          <w:sz w:val="21"/>
+          <w:szCs w:val="21"/>
+        </w:rPr>
+      </w:pPr>
+      <w:r>
+        <w:rPr>
+          <w:rFonts w:ascii="Courier New" w:hAnsi="Courier New" w:cs="Courier New"/>
+          <w:i/>
+          <w:sz w:val="21"/>
+          <w:szCs w:val="21"/>
         </w:rPr>
         <w:t xml:space="preserve">  [3] - Reason</w:t>
       </w:r>
@@ -1493,12 +1624,18 @@
       <w:pPr>
         <w:pStyle w:val="NoSpacing"/>
         <w:rPr>
-          <w:i/>
-        </w:rPr>
-      </w:pPr>
-      <w:r>
-        <w:rPr>
-          <w:i/>
+          <w:rFonts w:ascii="Courier New" w:hAnsi="Courier New" w:cs="Courier New"/>
+          <w:i/>
+          <w:sz w:val="21"/>
+          <w:szCs w:val="21"/>
+        </w:rPr>
+      </w:pPr>
+      <w:r>
+        <w:rPr>
+          <w:rFonts w:ascii="Courier New" w:hAnsi="Courier New" w:cs="Courier New"/>
+          <w:i/>
+          <w:sz w:val="21"/>
+          <w:szCs w:val="21"/>
         </w:rPr>
         <w:t xml:space="preserve">  Field is Required</w:t>
       </w:r>
@@ -1507,12 +1644,18 @@
       <w:pPr>
         <w:pStyle w:val="NoSpacing"/>
         <w:rPr>
-          <w:i/>
-        </w:rPr>
-      </w:pPr>
-      <w:r>
-        <w:rPr>
-          <w:i/>
+          <w:rFonts w:ascii="Courier New" w:hAnsi="Courier New" w:cs="Courier New"/>
+          <w:i/>
+          <w:sz w:val="21"/>
+          <w:szCs w:val="21"/>
+        </w:rPr>
+      </w:pPr>
+      <w:r>
+        <w:rPr>
+          <w:rFonts w:ascii="Courier New" w:hAnsi="Courier New" w:cs="Courier New"/>
+          <w:i/>
+          <w:sz w:val="21"/>
+          <w:szCs w:val="21"/>
         </w:rPr>
         <w:t xml:space="preserve">  Data type is int</w:t>
       </w:r>
@@ -1521,12 +1664,18 @@
       <w:pPr>
         <w:pStyle w:val="NoSpacing"/>
         <w:rPr>
-          <w:i/>
-        </w:rPr>
-      </w:pPr>
-      <w:r>
-        <w:rPr>
-          <w:i/>
+          <w:rFonts w:ascii="Courier New" w:hAnsi="Courier New" w:cs="Courier New"/>
+          <w:i/>
+          <w:sz w:val="21"/>
+          <w:szCs w:val="21"/>
+        </w:rPr>
+      </w:pPr>
+      <w:r>
+        <w:rPr>
+          <w:rFonts w:ascii="Courier New" w:hAnsi="Courier New" w:cs="Courier New"/>
+          <w:i/>
+          <w:sz w:val="21"/>
+          <w:szCs w:val="21"/>
         </w:rPr>
         <w:t xml:space="preserve">  Value in Message Category 37 (Suppression Code)</w:t>
       </w:r>
@@ -1535,12 +1684,18 @@
       <w:pPr>
         <w:pStyle w:val="NoSpacing"/>
         <w:rPr>
-          <w:i/>
-        </w:rPr>
-      </w:pPr>
-      <w:r>
-        <w:rPr>
-          <w:i/>
+          <w:rFonts w:ascii="Courier New" w:hAnsi="Courier New" w:cs="Courier New"/>
+          <w:i/>
+          <w:sz w:val="21"/>
+          <w:szCs w:val="21"/>
+        </w:rPr>
+      </w:pPr>
+      <w:r>
+        <w:rPr>
+          <w:rFonts w:ascii="Courier New" w:hAnsi="Courier New" w:cs="Courier New"/>
+          <w:i/>
+          <w:sz w:val="21"/>
+          <w:szCs w:val="21"/>
         </w:rPr>
         <w:t xml:space="preserve">     100892 - Fulfillment via Email</w:t>
       </w:r>
@@ -1549,12 +1704,18 @@
       <w:pPr>
         <w:pStyle w:val="NoSpacing"/>
         <w:rPr>
-          <w:i/>
-        </w:rPr>
-      </w:pPr>
-      <w:r>
-        <w:rPr>
-          <w:i/>
+          <w:rFonts w:ascii="Courier New" w:hAnsi="Courier New" w:cs="Courier New"/>
+          <w:i/>
+          <w:sz w:val="21"/>
+          <w:szCs w:val="21"/>
+        </w:rPr>
+      </w:pPr>
+      <w:r>
+        <w:rPr>
+          <w:rFonts w:ascii="Courier New" w:hAnsi="Courier New" w:cs="Courier New"/>
+          <w:i/>
+          <w:sz w:val="21"/>
+          <w:szCs w:val="21"/>
         </w:rPr>
         <w:t xml:space="preserve">     100935 - No Call - Home</w:t>
       </w:r>
@@ -1563,12 +1724,18 @@
       <w:pPr>
         <w:pStyle w:val="NoSpacing"/>
         <w:rPr>
-          <w:i/>
-        </w:rPr>
-      </w:pPr>
-      <w:r>
-        <w:rPr>
-          <w:i/>
+          <w:rFonts w:ascii="Courier New" w:hAnsi="Courier New" w:cs="Courier New"/>
+          <w:i/>
+          <w:sz w:val="21"/>
+          <w:szCs w:val="21"/>
+        </w:rPr>
+      </w:pPr>
+      <w:r>
+        <w:rPr>
+          <w:rFonts w:ascii="Courier New" w:hAnsi="Courier New" w:cs="Courier New"/>
+          <w:i/>
+          <w:sz w:val="21"/>
+          <w:szCs w:val="21"/>
         </w:rPr>
         <w:t xml:space="preserve">     100725 - No Call - Home and Office</w:t>
       </w:r>
@@ -1577,12 +1744,18 @@
       <w:pPr>
         <w:pStyle w:val="NoSpacing"/>
         <w:rPr>
-          <w:i/>
-        </w:rPr>
-      </w:pPr>
-      <w:r>
-        <w:rPr>
-          <w:i/>
+          <w:rFonts w:ascii="Courier New" w:hAnsi="Courier New" w:cs="Courier New"/>
+          <w:i/>
+          <w:sz w:val="21"/>
+          <w:szCs w:val="21"/>
+        </w:rPr>
+      </w:pPr>
+      <w:r>
+        <w:rPr>
+          <w:rFonts w:ascii="Courier New" w:hAnsi="Courier New" w:cs="Courier New"/>
+          <w:i/>
+          <w:sz w:val="21"/>
+          <w:szCs w:val="21"/>
         </w:rPr>
         <w:t xml:space="preserve">     100517 - No Call - Office</w:t>
       </w:r>
@@ -1591,12 +1764,18 @@
       <w:pPr>
         <w:pStyle w:val="NoSpacing"/>
         <w:rPr>
-          <w:i/>
-        </w:rPr>
-      </w:pPr>
-      <w:r>
-        <w:rPr>
-          <w:i/>
+          <w:rFonts w:ascii="Courier New" w:hAnsi="Courier New" w:cs="Courier New"/>
+          <w:i/>
+          <w:sz w:val="21"/>
+          <w:szCs w:val="21"/>
+        </w:rPr>
+      </w:pPr>
+      <w:r>
+        <w:rPr>
+          <w:rFonts w:ascii="Courier New" w:hAnsi="Courier New" w:cs="Courier New"/>
+          <w:i/>
+          <w:sz w:val="21"/>
+          <w:szCs w:val="21"/>
         </w:rPr>
         <w:t xml:space="preserve">     100642 - No Promotional Mail</w:t>
       </w:r>
@@ -1605,20 +1784,29 @@
       <w:pPr>
         <w:pStyle w:val="NoSpacing"/>
         <w:rPr>
-          <w:i/>
-        </w:rPr>
-      </w:pPr>
-    </w:p>
-    <w:p>
-      <w:pPr>
-        <w:pStyle w:val="NoSpacing"/>
-        <w:rPr>
-          <w:i/>
-        </w:rPr>
-      </w:pPr>
-      <w:r>
-        <w:rPr>
-          <w:i/>
+          <w:rFonts w:ascii="Courier New" w:hAnsi="Courier New" w:cs="Courier New"/>
+          <w:i/>
+          <w:sz w:val="21"/>
+          <w:szCs w:val="21"/>
+        </w:rPr>
+      </w:pPr>
+    </w:p>
+    <w:p>
+      <w:pPr>
+        <w:pStyle w:val="NoSpacing"/>
+        <w:rPr>
+          <w:rFonts w:ascii="Courier New" w:hAnsi="Courier New" w:cs="Courier New"/>
+          <w:i/>
+          <w:sz w:val="21"/>
+          <w:szCs w:val="21"/>
+        </w:rPr>
+      </w:pPr>
+      <w:r>
+        <w:rPr>
+          <w:rFonts w:ascii="Courier New" w:hAnsi="Courier New" w:cs="Courier New"/>
+          <w:i/>
+          <w:sz w:val="21"/>
+          <w:szCs w:val="21"/>
         </w:rPr>
         <w:t>--------------------</w:t>
       </w:r>
@@ -1633,7 +1821,6 @@
         <w:pStyle w:val="NoSpacing"/>
       </w:pPr>
       <w:r>
-        <w:lastRenderedPageBreak/>
         <w:t xml:space="preserve">*Data is stored inside </w:t>
       </w:r>
       <w:hyperlink r:id="rId12" w:history="1">
@@ -1741,12 +1928,18 @@
       <w:pPr>
         <w:pStyle w:val="NoSpacing"/>
         <w:rPr>
-          <w:i/>
-        </w:rPr>
-      </w:pPr>
-      <w:r>
-        <w:rPr>
-          <w:i/>
+          <w:rFonts w:ascii="Courier New" w:hAnsi="Courier New" w:cs="Courier New"/>
+          <w:i/>
+          <w:sz w:val="21"/>
+          <w:szCs w:val="21"/>
+        </w:rPr>
+      </w:pPr>
+      <w:r>
+        <w:rPr>
+          <w:rFonts w:ascii="Courier New" w:hAnsi="Courier New" w:cs="Courier New"/>
+          <w:i/>
+          <w:sz w:val="21"/>
+          <w:szCs w:val="21"/>
         </w:rPr>
         <w:t>PRODUCT|AMPA09|[3]|[4]|[5]|[6]|[7]</w:t>
       </w:r>
@@ -1755,12 +1948,18 @@
       <w:pPr>
         <w:pStyle w:val="NoSpacing"/>
         <w:rPr>
-          <w:i/>
-        </w:rPr>
-      </w:pPr>
-      <w:r>
-        <w:rPr>
-          <w:i/>
+          <w:rFonts w:ascii="Courier New" w:hAnsi="Courier New" w:cs="Courier New"/>
+          <w:i/>
+          <w:sz w:val="21"/>
+          <w:szCs w:val="21"/>
+        </w:rPr>
+      </w:pPr>
+      <w:r>
+        <w:rPr>
+          <w:rFonts w:ascii="Courier New" w:hAnsi="Courier New" w:cs="Courier New"/>
+          <w:i/>
+          <w:sz w:val="21"/>
+          <w:szCs w:val="21"/>
         </w:rPr>
         <w:t>SegmentKey: PRODUCT-AMPA09</w:t>
       </w:r>
@@ -1769,12 +1968,18 @@
       <w:pPr>
         <w:pStyle w:val="NoSpacing"/>
         <w:rPr>
-          <w:i/>
-        </w:rPr>
-      </w:pPr>
-      <w:r>
-        <w:rPr>
-          <w:i/>
+          <w:rFonts w:ascii="Courier New" w:hAnsi="Courier New" w:cs="Courier New"/>
+          <w:i/>
+          <w:sz w:val="21"/>
+          <w:szCs w:val="21"/>
+        </w:rPr>
+      </w:pPr>
+      <w:r>
+        <w:rPr>
+          <w:rFonts w:ascii="Courier New" w:hAnsi="Courier New" w:cs="Courier New"/>
+          <w:i/>
+          <w:sz w:val="21"/>
+          <w:szCs w:val="21"/>
         </w:rPr>
         <w:t>Segment is required</w:t>
       </w:r>
@@ -1783,12 +1988,18 @@
       <w:pPr>
         <w:pStyle w:val="NoSpacing"/>
         <w:rPr>
-          <w:i/>
-        </w:rPr>
-      </w:pPr>
-      <w:r>
-        <w:rPr>
-          <w:i/>
+          <w:rFonts w:ascii="Courier New" w:hAnsi="Courier New" w:cs="Courier New"/>
+          <w:i/>
+          <w:sz w:val="21"/>
+          <w:szCs w:val="21"/>
+        </w:rPr>
+      </w:pPr>
+      <w:r>
+        <w:rPr>
+          <w:rFonts w:ascii="Courier New" w:hAnsi="Courier New" w:cs="Courier New"/>
+          <w:i/>
+          <w:sz w:val="21"/>
+          <w:szCs w:val="21"/>
         </w:rPr>
         <w:t>--------------------</w:t>
       </w:r>
@@ -1797,12 +2008,18 @@
       <w:pPr>
         <w:pStyle w:val="NoSpacing"/>
         <w:rPr>
-          <w:i/>
-        </w:rPr>
-      </w:pPr>
-      <w:r>
-        <w:rPr>
-          <w:i/>
+          <w:rFonts w:ascii="Courier New" w:hAnsi="Courier New" w:cs="Courier New"/>
+          <w:i/>
+          <w:sz w:val="21"/>
+          <w:szCs w:val="21"/>
+        </w:rPr>
+      </w:pPr>
+      <w:r>
+        <w:rPr>
+          <w:rFonts w:ascii="Courier New" w:hAnsi="Courier New" w:cs="Courier New"/>
+          <w:i/>
+          <w:sz w:val="21"/>
+          <w:szCs w:val="21"/>
         </w:rPr>
         <w:t xml:space="preserve">  [2] - Product ID</w:t>
       </w:r>
@@ -1811,12 +2028,18 @@
       <w:pPr>
         <w:pStyle w:val="NoSpacing"/>
         <w:rPr>
-          <w:i/>
-        </w:rPr>
-      </w:pPr>
-      <w:r>
-        <w:rPr>
-          <w:i/>
+          <w:rFonts w:ascii="Courier New" w:hAnsi="Courier New" w:cs="Courier New"/>
+          <w:i/>
+          <w:sz w:val="21"/>
+          <w:szCs w:val="21"/>
+        </w:rPr>
+      </w:pPr>
+      <w:r>
+        <w:rPr>
+          <w:rFonts w:ascii="Courier New" w:hAnsi="Courier New" w:cs="Courier New"/>
+          <w:i/>
+          <w:sz w:val="21"/>
+          <w:szCs w:val="21"/>
         </w:rPr>
         <w:t xml:space="preserve">  Field is Required</w:t>
       </w:r>
@@ -1825,12 +2048,18 @@
       <w:pPr>
         <w:pStyle w:val="NoSpacing"/>
         <w:rPr>
-          <w:i/>
-        </w:rPr>
-      </w:pPr>
-      <w:r>
-        <w:rPr>
-          <w:i/>
+          <w:rFonts w:ascii="Courier New" w:hAnsi="Courier New" w:cs="Courier New"/>
+          <w:i/>
+          <w:sz w:val="21"/>
+          <w:szCs w:val="21"/>
+        </w:rPr>
+      </w:pPr>
+      <w:r>
+        <w:rPr>
+          <w:rFonts w:ascii="Courier New" w:hAnsi="Courier New" w:cs="Courier New"/>
+          <w:i/>
+          <w:sz w:val="21"/>
+          <w:szCs w:val="21"/>
         </w:rPr>
         <w:t xml:space="preserve">  Must be "AMPA09"</w:t>
       </w:r>
@@ -1839,12 +2068,18 @@
       <w:pPr>
         <w:pStyle w:val="NoSpacing"/>
         <w:rPr>
-          <w:i/>
-        </w:rPr>
-      </w:pPr>
-      <w:r>
-        <w:rPr>
-          <w:i/>
+          <w:rFonts w:ascii="Courier New" w:hAnsi="Courier New" w:cs="Courier New"/>
+          <w:i/>
+          <w:sz w:val="21"/>
+          <w:szCs w:val="21"/>
+        </w:rPr>
+      </w:pPr>
+      <w:r>
+        <w:rPr>
+          <w:rFonts w:ascii="Courier New" w:hAnsi="Courier New" w:cs="Courier New"/>
+          <w:i/>
+          <w:sz w:val="21"/>
+          <w:szCs w:val="21"/>
         </w:rPr>
         <w:t xml:space="preserve">  Data type is string[6]</w:t>
       </w:r>
@@ -1853,12 +2088,18 @@
       <w:pPr>
         <w:pStyle w:val="NoSpacing"/>
         <w:rPr>
-          <w:i/>
-        </w:rPr>
-      </w:pPr>
-      <w:r>
-        <w:rPr>
-          <w:i/>
+          <w:rFonts w:ascii="Courier New" w:hAnsi="Courier New" w:cs="Courier New"/>
+          <w:i/>
+          <w:sz w:val="21"/>
+          <w:szCs w:val="21"/>
+        </w:rPr>
+      </w:pPr>
+      <w:r>
+        <w:rPr>
+          <w:rFonts w:ascii="Courier New" w:hAnsi="Courier New" w:cs="Courier New"/>
+          <w:i/>
+          <w:sz w:val="21"/>
+          <w:szCs w:val="21"/>
         </w:rPr>
         <w:t xml:space="preserve">  Protection Growth Plan</w:t>
       </w:r>
@@ -1867,12 +2108,18 @@
       <w:pPr>
         <w:pStyle w:val="NoSpacing"/>
         <w:rPr>
-          <w:i/>
-        </w:rPr>
-      </w:pPr>
-      <w:r>
-        <w:rPr>
-          <w:i/>
+          <w:rFonts w:ascii="Courier New" w:hAnsi="Courier New" w:cs="Courier New"/>
+          <w:i/>
+          <w:sz w:val="21"/>
+          <w:szCs w:val="21"/>
+        </w:rPr>
+      </w:pPr>
+      <w:r>
+        <w:rPr>
+          <w:rFonts w:ascii="Courier New" w:hAnsi="Courier New" w:cs="Courier New"/>
+          <w:i/>
+          <w:sz w:val="21"/>
+          <w:szCs w:val="21"/>
         </w:rPr>
         <w:t xml:space="preserve">  -----</w:t>
       </w:r>
@@ -1881,12 +2128,18 @@
       <w:pPr>
         <w:pStyle w:val="NoSpacing"/>
         <w:rPr>
-          <w:i/>
-        </w:rPr>
-      </w:pPr>
-      <w:r>
-        <w:rPr>
-          <w:i/>
+          <w:rFonts w:ascii="Courier New" w:hAnsi="Courier New" w:cs="Courier New"/>
+          <w:i/>
+          <w:sz w:val="21"/>
+          <w:szCs w:val="21"/>
+        </w:rPr>
+      </w:pPr>
+      <w:r>
+        <w:rPr>
+          <w:rFonts w:ascii="Courier New" w:hAnsi="Courier New" w:cs="Courier New"/>
+          <w:i/>
+          <w:sz w:val="21"/>
+          <w:szCs w:val="21"/>
         </w:rPr>
         <w:t xml:space="preserve">  [3] - Coverage Code</w:t>
       </w:r>
@@ -1895,12 +2148,18 @@
       <w:pPr>
         <w:pStyle w:val="NoSpacing"/>
         <w:rPr>
-          <w:i/>
-        </w:rPr>
-      </w:pPr>
-      <w:r>
-        <w:rPr>
-          <w:i/>
+          <w:rFonts w:ascii="Courier New" w:hAnsi="Courier New" w:cs="Courier New"/>
+          <w:i/>
+          <w:sz w:val="21"/>
+          <w:szCs w:val="21"/>
+        </w:rPr>
+      </w:pPr>
+      <w:r>
+        <w:rPr>
+          <w:rFonts w:ascii="Courier New" w:hAnsi="Courier New" w:cs="Courier New"/>
+          <w:i/>
+          <w:sz w:val="21"/>
+          <w:szCs w:val="21"/>
         </w:rPr>
         <w:t xml:space="preserve">  Field is Required</w:t>
       </w:r>
@@ -1909,12 +2168,18 @@
       <w:pPr>
         <w:pStyle w:val="NoSpacing"/>
         <w:rPr>
-          <w:i/>
-        </w:rPr>
-      </w:pPr>
-      <w:r>
-        <w:rPr>
-          <w:i/>
+          <w:rFonts w:ascii="Courier New" w:hAnsi="Courier New" w:cs="Courier New"/>
+          <w:i/>
+          <w:sz w:val="21"/>
+          <w:szCs w:val="21"/>
+        </w:rPr>
+      </w:pPr>
+      <w:r>
+        <w:rPr>
+          <w:rFonts w:ascii="Courier New" w:hAnsi="Courier New" w:cs="Courier New"/>
+          <w:i/>
+          <w:sz w:val="21"/>
+          <w:szCs w:val="21"/>
         </w:rPr>
         <w:t xml:space="preserve">  Data type is int</w:t>
       </w:r>
@@ -1923,12 +2188,18 @@
       <w:pPr>
         <w:pStyle w:val="NoSpacing"/>
         <w:rPr>
-          <w:i/>
-        </w:rPr>
-      </w:pPr>
-      <w:r>
-        <w:rPr>
-          <w:i/>
+          <w:rFonts w:ascii="Courier New" w:hAnsi="Courier New" w:cs="Courier New"/>
+          <w:i/>
+          <w:sz w:val="21"/>
+          <w:szCs w:val="21"/>
+        </w:rPr>
+      </w:pPr>
+      <w:r>
+        <w:rPr>
+          <w:rFonts w:ascii="Courier New" w:hAnsi="Courier New" w:cs="Courier New"/>
+          <w:i/>
+          <w:sz w:val="21"/>
+          <w:szCs w:val="21"/>
         </w:rPr>
         <w:t xml:space="preserve">  Who is covered - Message category COVERAGE</w:t>
       </w:r>
@@ -1937,12 +2208,18 @@
       <w:pPr>
         <w:pStyle w:val="NoSpacing"/>
         <w:rPr>
-          <w:i/>
-        </w:rPr>
-      </w:pPr>
-      <w:r>
-        <w:rPr>
-          <w:i/>
+          <w:rFonts w:ascii="Courier New" w:hAnsi="Courier New" w:cs="Courier New"/>
+          <w:i/>
+          <w:sz w:val="21"/>
+          <w:szCs w:val="21"/>
+        </w:rPr>
+      </w:pPr>
+      <w:r>
+        <w:rPr>
+          <w:rFonts w:ascii="Courier New" w:hAnsi="Courier New" w:cs="Courier New"/>
+          <w:i/>
+          <w:sz w:val="21"/>
+          <w:szCs w:val="21"/>
         </w:rPr>
         <w:t xml:space="preserve">     1686 - Main Insured and Dependents</w:t>
       </w:r>
@@ -1951,12 +2228,18 @@
       <w:pPr>
         <w:pStyle w:val="NoSpacing"/>
         <w:rPr>
-          <w:i/>
-        </w:rPr>
-      </w:pPr>
-      <w:r>
-        <w:rPr>
-          <w:i/>
+          <w:rFonts w:ascii="Courier New" w:hAnsi="Courier New" w:cs="Courier New"/>
+          <w:i/>
+          <w:sz w:val="21"/>
+          <w:szCs w:val="21"/>
+        </w:rPr>
+      </w:pPr>
+      <w:r>
+        <w:rPr>
+          <w:rFonts w:ascii="Courier New" w:hAnsi="Courier New" w:cs="Courier New"/>
+          <w:i/>
+          <w:sz w:val="21"/>
+          <w:szCs w:val="21"/>
         </w:rPr>
         <w:t xml:space="preserve">     1682 - Main Insured and Family</w:t>
       </w:r>
@@ -1965,12 +2248,18 @@
       <w:pPr>
         <w:pStyle w:val="NoSpacing"/>
         <w:rPr>
-          <w:i/>
-        </w:rPr>
-      </w:pPr>
-      <w:r>
-        <w:rPr>
-          <w:i/>
+          <w:rFonts w:ascii="Courier New" w:hAnsi="Courier New" w:cs="Courier New"/>
+          <w:i/>
+          <w:sz w:val="21"/>
+          <w:szCs w:val="21"/>
+        </w:rPr>
+      </w:pPr>
+      <w:r>
+        <w:rPr>
+          <w:rFonts w:ascii="Courier New" w:hAnsi="Courier New" w:cs="Courier New"/>
+          <w:i/>
+          <w:sz w:val="21"/>
+          <w:szCs w:val="21"/>
         </w:rPr>
         <w:t xml:space="preserve">     1681 - Main Insured and Spouse</w:t>
       </w:r>
@@ -1979,12 +2268,18 @@
       <w:pPr>
         <w:pStyle w:val="NoSpacing"/>
         <w:rPr>
-          <w:i/>
-        </w:rPr>
-      </w:pPr>
-      <w:r>
-        <w:rPr>
-          <w:i/>
+          <w:rFonts w:ascii="Courier New" w:hAnsi="Courier New" w:cs="Courier New"/>
+          <w:i/>
+          <w:sz w:val="21"/>
+          <w:szCs w:val="21"/>
+        </w:rPr>
+      </w:pPr>
+      <w:r>
+        <w:rPr>
+          <w:rFonts w:ascii="Courier New" w:hAnsi="Courier New" w:cs="Courier New"/>
+          <w:i/>
+          <w:sz w:val="21"/>
+          <w:szCs w:val="21"/>
         </w:rPr>
         <w:t xml:space="preserve">     1680 - Main Insured Only</w:t>
       </w:r>
@@ -1993,12 +2288,18 @@
       <w:pPr>
         <w:pStyle w:val="NoSpacing"/>
         <w:rPr>
-          <w:i/>
-        </w:rPr>
-      </w:pPr>
-      <w:r>
-        <w:rPr>
-          <w:i/>
+          <w:rFonts w:ascii="Courier New" w:hAnsi="Courier New" w:cs="Courier New"/>
+          <w:i/>
+          <w:sz w:val="21"/>
+          <w:szCs w:val="21"/>
+        </w:rPr>
+      </w:pPr>
+      <w:r>
+        <w:rPr>
+          <w:rFonts w:ascii="Courier New" w:hAnsi="Courier New" w:cs="Courier New"/>
+          <w:i/>
+          <w:sz w:val="21"/>
+          <w:szCs w:val="21"/>
         </w:rPr>
         <w:t xml:space="preserve">     1684 - Spouse and Dependent</w:t>
       </w:r>
@@ -2007,12 +2308,18 @@
       <w:pPr>
         <w:pStyle w:val="NoSpacing"/>
         <w:rPr>
-          <w:i/>
-        </w:rPr>
-      </w:pPr>
-      <w:r>
-        <w:rPr>
-          <w:i/>
+          <w:rFonts w:ascii="Courier New" w:hAnsi="Courier New" w:cs="Courier New"/>
+          <w:i/>
+          <w:sz w:val="21"/>
+          <w:szCs w:val="21"/>
+        </w:rPr>
+      </w:pPr>
+      <w:r>
+        <w:rPr>
+          <w:rFonts w:ascii="Courier New" w:hAnsi="Courier New" w:cs="Courier New"/>
+          <w:i/>
+          <w:sz w:val="21"/>
+          <w:szCs w:val="21"/>
         </w:rPr>
         <w:t xml:space="preserve">     1683 - Spouse Only</w:t>
       </w:r>
@@ -2021,12 +2328,18 @@
       <w:pPr>
         <w:pStyle w:val="NoSpacing"/>
         <w:rPr>
-          <w:i/>
-        </w:rPr>
-      </w:pPr>
-      <w:r>
-        <w:rPr>
-          <w:i/>
+          <w:rFonts w:ascii="Courier New" w:hAnsi="Courier New" w:cs="Courier New"/>
+          <w:i/>
+          <w:sz w:val="21"/>
+          <w:szCs w:val="21"/>
+        </w:rPr>
+      </w:pPr>
+      <w:r>
+        <w:rPr>
+          <w:rFonts w:ascii="Courier New" w:hAnsi="Courier New" w:cs="Courier New"/>
+          <w:i/>
+          <w:sz w:val="21"/>
+          <w:szCs w:val="21"/>
         </w:rPr>
         <w:t xml:space="preserve">  -----</w:t>
       </w:r>
@@ -2035,12 +2348,18 @@
       <w:pPr>
         <w:pStyle w:val="NoSpacing"/>
         <w:rPr>
-          <w:i/>
-        </w:rPr>
-      </w:pPr>
-      <w:r>
-        <w:rPr>
-          <w:i/>
+          <w:rFonts w:ascii="Courier New" w:hAnsi="Courier New" w:cs="Courier New"/>
+          <w:i/>
+          <w:sz w:val="21"/>
+          <w:szCs w:val="21"/>
+        </w:rPr>
+      </w:pPr>
+      <w:r>
+        <w:rPr>
+          <w:rFonts w:ascii="Courier New" w:hAnsi="Courier New" w:cs="Courier New"/>
+          <w:i/>
+          <w:sz w:val="21"/>
+          <w:szCs w:val="21"/>
         </w:rPr>
         <w:t xml:space="preserve">  [4] - Number of Eligible Dependents</w:t>
       </w:r>
@@ -2049,12 +2368,18 @@
       <w:pPr>
         <w:pStyle w:val="NoSpacing"/>
         <w:rPr>
-          <w:i/>
-        </w:rPr>
-      </w:pPr>
-      <w:r>
-        <w:rPr>
-          <w:i/>
+          <w:rFonts w:ascii="Courier New" w:hAnsi="Courier New" w:cs="Courier New"/>
+          <w:i/>
+          <w:sz w:val="21"/>
+          <w:szCs w:val="21"/>
+        </w:rPr>
+      </w:pPr>
+      <w:r>
+        <w:rPr>
+          <w:rFonts w:ascii="Courier New" w:hAnsi="Courier New" w:cs="Courier New"/>
+          <w:i/>
+          <w:sz w:val="21"/>
+          <w:szCs w:val="21"/>
         </w:rPr>
         <w:t xml:space="preserve">  Data type is int</w:t>
       </w:r>
@@ -2063,12 +2388,18 @@
       <w:pPr>
         <w:pStyle w:val="NoSpacing"/>
         <w:rPr>
-          <w:i/>
-        </w:rPr>
-      </w:pPr>
-      <w:r>
-        <w:rPr>
-          <w:i/>
+          <w:rFonts w:ascii="Courier New" w:hAnsi="Courier New" w:cs="Courier New"/>
+          <w:i/>
+          <w:sz w:val="21"/>
+          <w:szCs w:val="21"/>
+        </w:rPr>
+      </w:pPr>
+      <w:r>
+        <w:rPr>
+          <w:rFonts w:ascii="Courier New" w:hAnsi="Courier New" w:cs="Courier New"/>
+          <w:i/>
+          <w:sz w:val="21"/>
+          <w:szCs w:val="21"/>
         </w:rPr>
         <w:t xml:space="preserve">  -----</w:t>
       </w:r>
@@ -2077,12 +2408,18 @@
       <w:pPr>
         <w:pStyle w:val="NoSpacing"/>
         <w:rPr>
-          <w:i/>
-        </w:rPr>
-      </w:pPr>
-      <w:r>
-        <w:rPr>
-          <w:i/>
+          <w:rFonts w:ascii="Courier New" w:hAnsi="Courier New" w:cs="Courier New"/>
+          <w:i/>
+          <w:sz w:val="21"/>
+          <w:szCs w:val="21"/>
+        </w:rPr>
+      </w:pPr>
+      <w:r>
+        <w:rPr>
+          <w:rFonts w:ascii="Courier New" w:hAnsi="Courier New" w:cs="Courier New"/>
+          <w:i/>
+          <w:sz w:val="21"/>
+          <w:szCs w:val="21"/>
         </w:rPr>
         <w:t xml:space="preserve">  [5] - Premium Override Amount</w:t>
       </w:r>
@@ -2091,12 +2428,18 @@
       <w:pPr>
         <w:pStyle w:val="NoSpacing"/>
         <w:rPr>
-          <w:i/>
-        </w:rPr>
-      </w:pPr>
-      <w:r>
-        <w:rPr>
-          <w:i/>
+          <w:rFonts w:ascii="Courier New" w:hAnsi="Courier New" w:cs="Courier New"/>
+          <w:i/>
+          <w:sz w:val="21"/>
+          <w:szCs w:val="21"/>
+        </w:rPr>
+      </w:pPr>
+      <w:r>
+        <w:rPr>
+          <w:rFonts w:ascii="Courier New" w:hAnsi="Courier New" w:cs="Courier New"/>
+          <w:i/>
+          <w:sz w:val="21"/>
+          <w:szCs w:val="21"/>
         </w:rPr>
         <w:t xml:space="preserve">  Data type is double</w:t>
       </w:r>
@@ -2105,12 +2448,18 @@
       <w:pPr>
         <w:pStyle w:val="NoSpacing"/>
         <w:rPr>
-          <w:i/>
-        </w:rPr>
-      </w:pPr>
-      <w:r>
-        <w:rPr>
-          <w:i/>
+          <w:rFonts w:ascii="Courier New" w:hAnsi="Courier New" w:cs="Courier New"/>
+          <w:i/>
+          <w:sz w:val="21"/>
+          <w:szCs w:val="21"/>
+        </w:rPr>
+      </w:pPr>
+      <w:r>
+        <w:rPr>
+          <w:rFonts w:ascii="Courier New" w:hAnsi="Courier New" w:cs="Courier New"/>
+          <w:i/>
+          <w:sz w:val="21"/>
+          <w:szCs w:val="21"/>
         </w:rPr>
         <w:t xml:space="preserve">  -----</w:t>
       </w:r>
@@ -2119,12 +2468,18 @@
       <w:pPr>
         <w:pStyle w:val="NoSpacing"/>
         <w:rPr>
-          <w:i/>
-        </w:rPr>
-      </w:pPr>
-      <w:r>
-        <w:rPr>
-          <w:i/>
+          <w:rFonts w:ascii="Courier New" w:hAnsi="Courier New" w:cs="Courier New"/>
+          <w:i/>
+          <w:sz w:val="21"/>
+          <w:szCs w:val="21"/>
+        </w:rPr>
+      </w:pPr>
+      <w:r>
+        <w:rPr>
+          <w:rFonts w:ascii="Courier New" w:hAnsi="Courier New" w:cs="Courier New"/>
+          <w:i/>
+          <w:sz w:val="21"/>
+          <w:szCs w:val="21"/>
         </w:rPr>
         <w:t xml:space="preserve">  [6] - Premium Override Expire</w:t>
       </w:r>
@@ -2133,12 +2488,18 @@
       <w:pPr>
         <w:pStyle w:val="NoSpacing"/>
         <w:rPr>
-          <w:i/>
-        </w:rPr>
-      </w:pPr>
-      <w:r>
-        <w:rPr>
-          <w:i/>
+          <w:rFonts w:ascii="Courier New" w:hAnsi="Courier New" w:cs="Courier New"/>
+          <w:i/>
+          <w:sz w:val="21"/>
+          <w:szCs w:val="21"/>
+        </w:rPr>
+      </w:pPr>
+      <w:r>
+        <w:rPr>
+          <w:rFonts w:ascii="Courier New" w:hAnsi="Courier New" w:cs="Courier New"/>
+          <w:i/>
+          <w:sz w:val="21"/>
+          <w:szCs w:val="21"/>
         </w:rPr>
         <w:t xml:space="preserve">  Data type is string[5]</w:t>
       </w:r>
@@ -2147,12 +2508,18 @@
       <w:pPr>
         <w:pStyle w:val="NoSpacing"/>
         <w:rPr>
-          <w:i/>
-        </w:rPr>
-      </w:pPr>
-      <w:r>
-        <w:rPr>
-          <w:i/>
+          <w:rFonts w:ascii="Courier New" w:hAnsi="Courier New" w:cs="Courier New"/>
+          <w:i/>
+          <w:sz w:val="21"/>
+          <w:szCs w:val="21"/>
+        </w:rPr>
+      </w:pPr>
+      <w:r>
+        <w:rPr>
+          <w:rFonts w:ascii="Courier New" w:hAnsi="Courier New" w:cs="Courier New"/>
+          <w:i/>
+          <w:sz w:val="21"/>
+          <w:szCs w:val="21"/>
         </w:rPr>
         <w:t xml:space="preserve">  If present, format MM/YY.</w:t>
       </w:r>
@@ -2161,12 +2528,18 @@
       <w:pPr>
         <w:pStyle w:val="NoSpacing"/>
         <w:rPr>
-          <w:i/>
-        </w:rPr>
-      </w:pPr>
-      <w:r>
-        <w:rPr>
-          <w:i/>
+          <w:rFonts w:ascii="Courier New" w:hAnsi="Courier New" w:cs="Courier New"/>
+          <w:i/>
+          <w:sz w:val="21"/>
+          <w:szCs w:val="21"/>
+        </w:rPr>
+      </w:pPr>
+      <w:r>
+        <w:rPr>
+          <w:rFonts w:ascii="Courier New" w:hAnsi="Courier New" w:cs="Courier New"/>
+          <w:i/>
+          <w:sz w:val="21"/>
+          <w:szCs w:val="21"/>
         </w:rPr>
         <w:t xml:space="preserve">  -----</w:t>
       </w:r>
@@ -2175,12 +2548,18 @@
       <w:pPr>
         <w:pStyle w:val="NoSpacing"/>
         <w:rPr>
-          <w:i/>
-        </w:rPr>
-      </w:pPr>
-      <w:r>
-        <w:rPr>
-          <w:i/>
+          <w:rFonts w:ascii="Courier New" w:hAnsi="Courier New" w:cs="Courier New"/>
+          <w:i/>
+          <w:sz w:val="21"/>
+          <w:szCs w:val="21"/>
+        </w:rPr>
+      </w:pPr>
+      <w:r>
+        <w:rPr>
+          <w:rFonts w:ascii="Courier New" w:hAnsi="Courier New" w:cs="Courier New"/>
+          <w:i/>
+          <w:sz w:val="21"/>
+          <w:szCs w:val="21"/>
         </w:rPr>
         <w:t xml:space="preserve">  [7] - Premium Override Reason</w:t>
       </w:r>
@@ -2189,12 +2568,18 @@
       <w:pPr>
         <w:pStyle w:val="NoSpacing"/>
         <w:rPr>
-          <w:i/>
-        </w:rPr>
-      </w:pPr>
-      <w:r>
-        <w:rPr>
-          <w:i/>
+          <w:rFonts w:ascii="Courier New" w:hAnsi="Courier New" w:cs="Courier New"/>
+          <w:i/>
+          <w:sz w:val="21"/>
+          <w:szCs w:val="21"/>
+        </w:rPr>
+      </w:pPr>
+      <w:r>
+        <w:rPr>
+          <w:rFonts w:ascii="Courier New" w:hAnsi="Courier New" w:cs="Courier New"/>
+          <w:i/>
+          <w:sz w:val="21"/>
+          <w:szCs w:val="21"/>
         </w:rPr>
         <w:t xml:space="preserve">  Data type is int</w:t>
       </w:r>
@@ -2203,12 +2588,18 @@
       <w:pPr>
         <w:pStyle w:val="NoSpacing"/>
         <w:rPr>
-          <w:i/>
-        </w:rPr>
-      </w:pPr>
-      <w:r>
-        <w:rPr>
-          <w:i/>
+          <w:rFonts w:ascii="Courier New" w:hAnsi="Courier New" w:cs="Courier New"/>
+          <w:i/>
+          <w:sz w:val="21"/>
+          <w:szCs w:val="21"/>
+        </w:rPr>
+      </w:pPr>
+      <w:r>
+        <w:rPr>
+          <w:rFonts w:ascii="Courier New" w:hAnsi="Courier New" w:cs="Courier New"/>
+          <w:i/>
+          <w:sz w:val="21"/>
+          <w:szCs w:val="21"/>
         </w:rPr>
         <w:t xml:space="preserve">  Value in Message Category SW (S6 Premium Override Reasons)</w:t>
       </w:r>
@@ -2217,12 +2608,18 @@
       <w:pPr>
         <w:pStyle w:val="NoSpacing"/>
         <w:rPr>
-          <w:i/>
-        </w:rPr>
-      </w:pPr>
-      <w:r>
-        <w:rPr>
-          <w:i/>
+          <w:rFonts w:ascii="Courier New" w:hAnsi="Courier New" w:cs="Courier New"/>
+          <w:i/>
+          <w:sz w:val="21"/>
+          <w:szCs w:val="21"/>
+        </w:rPr>
+      </w:pPr>
+      <w:r>
+        <w:rPr>
+          <w:rFonts w:ascii="Courier New" w:hAnsi="Courier New" w:cs="Courier New"/>
+          <w:i/>
+          <w:sz w:val="21"/>
+          <w:szCs w:val="21"/>
         </w:rPr>
         <w:t xml:space="preserve">     100838 - Goodhealth Premium</w:t>
       </w:r>
@@ -2231,12 +2628,18 @@
       <w:pPr>
         <w:pStyle w:val="NoSpacing"/>
         <w:rPr>
-          <w:i/>
-        </w:rPr>
-      </w:pPr>
-      <w:r>
-        <w:rPr>
-          <w:i/>
+          <w:rFonts w:ascii="Courier New" w:hAnsi="Courier New" w:cs="Courier New"/>
+          <w:i/>
+          <w:sz w:val="21"/>
+          <w:szCs w:val="21"/>
+        </w:rPr>
+      </w:pPr>
+      <w:r>
+        <w:rPr>
+          <w:rFonts w:ascii="Courier New" w:hAnsi="Courier New" w:cs="Courier New"/>
+          <w:i/>
+          <w:sz w:val="21"/>
+          <w:szCs w:val="21"/>
         </w:rPr>
         <w:t xml:space="preserve">     100612 - Incorrect Date Of Birth</w:t>
       </w:r>
@@ -2245,12 +2648,18 @@
       <w:pPr>
         <w:pStyle w:val="NoSpacing"/>
         <w:rPr>
-          <w:i/>
-        </w:rPr>
-      </w:pPr>
-      <w:r>
-        <w:rPr>
-          <w:i/>
+          <w:rFonts w:ascii="Courier New" w:hAnsi="Courier New" w:cs="Courier New"/>
+          <w:i/>
+          <w:sz w:val="21"/>
+          <w:szCs w:val="21"/>
+        </w:rPr>
+      </w:pPr>
+      <w:r>
+        <w:rPr>
+          <w:rFonts w:ascii="Courier New" w:hAnsi="Courier New" w:cs="Courier New"/>
+          <w:i/>
+          <w:sz w:val="21"/>
+          <w:szCs w:val="21"/>
         </w:rPr>
         <w:t xml:space="preserve">     100619 - Incorrect Prem (at Conversion)</w:t>
       </w:r>
@@ -2259,12 +2668,18 @@
       <w:pPr>
         <w:pStyle w:val="NoSpacing"/>
         <w:rPr>
-          <w:i/>
-        </w:rPr>
-      </w:pPr>
-      <w:r>
-        <w:rPr>
-          <w:i/>
+          <w:rFonts w:ascii="Courier New" w:hAnsi="Courier New" w:cs="Courier New"/>
+          <w:i/>
+          <w:sz w:val="21"/>
+          <w:szCs w:val="21"/>
+        </w:rPr>
+      </w:pPr>
+      <w:r>
+        <w:rPr>
+          <w:rFonts w:ascii="Courier New" w:hAnsi="Courier New" w:cs="Courier New"/>
+          <w:i/>
+          <w:sz w:val="21"/>
+          <w:szCs w:val="21"/>
         </w:rPr>
         <w:t xml:space="preserve">     100773 - Incorrect Prem (PM vs Mkt Mat)</w:t>
       </w:r>
@@ -2273,12 +2688,18 @@
       <w:pPr>
         <w:pStyle w:val="NoSpacing"/>
         <w:rPr>
-          <w:i/>
-        </w:rPr>
-      </w:pPr>
-      <w:r>
-        <w:rPr>
-          <w:i/>
+          <w:rFonts w:ascii="Courier New" w:hAnsi="Courier New" w:cs="Courier New"/>
+          <w:i/>
+          <w:sz w:val="21"/>
+          <w:szCs w:val="21"/>
+        </w:rPr>
+      </w:pPr>
+      <w:r>
+        <w:rPr>
+          <w:rFonts w:ascii="Courier New" w:hAnsi="Courier New" w:cs="Courier New"/>
+          <w:i/>
+          <w:sz w:val="21"/>
+          <w:szCs w:val="21"/>
         </w:rPr>
         <w:t xml:space="preserve">     100766 - Incorrect Rating Factor</w:t>
       </w:r>
@@ -2287,14 +2708,19 @@
       <w:pPr>
         <w:pStyle w:val="NoSpacing"/>
         <w:rPr>
-          <w:i/>
-        </w:rPr>
-      </w:pPr>
-      <w:r>
-        <w:rPr>
-          <w:i/>
-        </w:rPr>
-        <w:lastRenderedPageBreak/>
+          <w:rFonts w:ascii="Courier New" w:hAnsi="Courier New" w:cs="Courier New"/>
+          <w:i/>
+          <w:sz w:val="21"/>
+          <w:szCs w:val="21"/>
+        </w:rPr>
+      </w:pPr>
+      <w:r>
+        <w:rPr>
+          <w:rFonts w:ascii="Courier New" w:hAnsi="Courier New" w:cs="Courier New"/>
+          <w:i/>
+          <w:sz w:val="21"/>
+          <w:szCs w:val="21"/>
+        </w:rPr>
         <w:t xml:space="preserve">     100484 - Incorrect Sex Code Used</w:t>
       </w:r>
     </w:p>
@@ -2302,12 +2728,18 @@
       <w:pPr>
         <w:pStyle w:val="NoSpacing"/>
         <w:rPr>
-          <w:i/>
-        </w:rPr>
-      </w:pPr>
-      <w:r>
-        <w:rPr>
-          <w:i/>
+          <w:rFonts w:ascii="Courier New" w:hAnsi="Courier New" w:cs="Courier New"/>
+          <w:i/>
+          <w:sz w:val="21"/>
+          <w:szCs w:val="21"/>
+        </w:rPr>
+      </w:pPr>
+      <w:r>
+        <w:rPr>
+          <w:rFonts w:ascii="Courier New" w:hAnsi="Courier New" w:cs="Courier New"/>
+          <w:i/>
+          <w:sz w:val="21"/>
+          <w:szCs w:val="21"/>
         </w:rPr>
         <w:t xml:space="preserve">     0 - None</w:t>
       </w:r>
@@ -2316,12 +2748,18 @@
       <w:pPr>
         <w:pStyle w:val="NoSpacing"/>
         <w:rPr>
-          <w:i/>
-        </w:rPr>
-      </w:pPr>
-      <w:r>
-        <w:rPr>
-          <w:i/>
+          <w:rFonts w:ascii="Courier New" w:hAnsi="Courier New" w:cs="Courier New"/>
+          <w:i/>
+          <w:sz w:val="21"/>
+          <w:szCs w:val="21"/>
+        </w:rPr>
+      </w:pPr>
+      <w:r>
+        <w:rPr>
+          <w:rFonts w:ascii="Courier New" w:hAnsi="Courier New" w:cs="Courier New"/>
+          <w:i/>
+          <w:sz w:val="21"/>
+          <w:szCs w:val="21"/>
         </w:rPr>
         <w:t xml:space="preserve">     100491 - Staff Premium</w:t>
       </w:r>
@@ -2330,20 +2768,26 @@
       <w:pPr>
         <w:pStyle w:val="NoSpacing"/>
         <w:rPr>
-          <w:i/>
-        </w:rPr>
-      </w:pPr>
-    </w:p>
-    <w:p>
-      <w:pPr>
-        <w:pStyle w:val="NoSpacing"/>
-        <w:rPr>
-          <w:i/>
-        </w:rPr>
-      </w:pPr>
-      <w:r>
-        <w:rPr>
-          <w:i/>
+          <w:rFonts w:ascii="Courier New" w:hAnsi="Courier New" w:cs="Courier New"/>
+          <w:i/>
+          <w:sz w:val="21"/>
+          <w:szCs w:val="21"/>
+        </w:rPr>
+      </w:pPr>
+    </w:p>
+    <w:p>
+      <w:pPr>
+        <w:pStyle w:val="NoSpacing"/>
+        <w:rPr>
+          <w:i/>
+        </w:rPr>
+      </w:pPr>
+      <w:r>
+        <w:rPr>
+          <w:rFonts w:ascii="Courier New" w:hAnsi="Courier New" w:cs="Courier New"/>
+          <w:i/>
+          <w:sz w:val="21"/>
+          <w:szCs w:val="21"/>
         </w:rPr>
         <w:t>--------------------</w:t>
       </w:r>
@@ -2397,6 +2841,7 @@
         </w:rPr>
       </w:pPr>
       <w:r>
+        <w:lastRenderedPageBreak/>
         <w:t xml:space="preserve">Expected behavior: </w:t>
       </w:r>
       <w:r>
@@ -2465,12 +2910,18 @@
       <w:pPr>
         <w:pStyle w:val="NoSpacing"/>
         <w:rPr>
-          <w:i/>
-        </w:rPr>
-      </w:pPr>
-      <w:r>
-        <w:rPr>
-          <w:i/>
+          <w:rFonts w:ascii="Courier New" w:hAnsi="Courier New" w:cs="Courier New"/>
+          <w:i/>
+          <w:sz w:val="21"/>
+          <w:szCs w:val="21"/>
+        </w:rPr>
+      </w:pPr>
+      <w:r>
+        <w:rPr>
+          <w:rFonts w:ascii="Courier New" w:hAnsi="Courier New" w:cs="Courier New"/>
+          <w:i/>
+          <w:sz w:val="21"/>
+          <w:szCs w:val="21"/>
         </w:rPr>
         <w:t>END</w:t>
       </w:r>
@@ -2479,12 +2930,18 @@
       <w:pPr>
         <w:pStyle w:val="NoSpacing"/>
         <w:rPr>
-          <w:i/>
-        </w:rPr>
-      </w:pPr>
-      <w:r>
-        <w:rPr>
-          <w:i/>
+          <w:rFonts w:ascii="Courier New" w:hAnsi="Courier New" w:cs="Courier New"/>
+          <w:i/>
+          <w:sz w:val="21"/>
+          <w:szCs w:val="21"/>
+        </w:rPr>
+      </w:pPr>
+      <w:r>
+        <w:rPr>
+          <w:rFonts w:ascii="Courier New" w:hAnsi="Courier New" w:cs="Courier New"/>
+          <w:i/>
+          <w:sz w:val="21"/>
+          <w:szCs w:val="21"/>
         </w:rPr>
         <w:t>SegmentKey: END</w:t>
       </w:r>
@@ -2493,12 +2950,18 @@
       <w:pPr>
         <w:pStyle w:val="NoSpacing"/>
         <w:rPr>
-          <w:i/>
-        </w:rPr>
-      </w:pPr>
-      <w:r>
-        <w:rPr>
-          <w:i/>
+          <w:rFonts w:ascii="Courier New" w:hAnsi="Courier New" w:cs="Courier New"/>
+          <w:i/>
+          <w:sz w:val="21"/>
+          <w:szCs w:val="21"/>
+        </w:rPr>
+      </w:pPr>
+      <w:r>
+        <w:rPr>
+          <w:rFonts w:ascii="Courier New" w:hAnsi="Courier New" w:cs="Courier New"/>
+          <w:i/>
+          <w:sz w:val="21"/>
+          <w:szCs w:val="21"/>
         </w:rPr>
         <w:t>Segment is required</w:t>
       </w:r>
@@ -2507,12 +2970,18 @@
       <w:pPr>
         <w:pStyle w:val="NoSpacing"/>
         <w:rPr>
-          <w:i/>
-        </w:rPr>
-      </w:pPr>
-      <w:r>
-        <w:rPr>
-          <w:i/>
+          <w:rFonts w:ascii="Courier New" w:hAnsi="Courier New" w:cs="Courier New"/>
+          <w:i/>
+          <w:sz w:val="21"/>
+          <w:szCs w:val="21"/>
+        </w:rPr>
+      </w:pPr>
+      <w:r>
+        <w:rPr>
+          <w:rFonts w:ascii="Courier New" w:hAnsi="Courier New" w:cs="Courier New"/>
+          <w:i/>
+          <w:sz w:val="21"/>
+          <w:szCs w:val="21"/>
         </w:rPr>
         <w:t>--------------------</w:t>
       </w:r>
@@ -3204,7 +3673,10 @@
         <w:t xml:space="preserve">Date designed: </w:t>
       </w:r>
       <w:r>
-        <w:t>11 July 2012</w:t>
+        <w:t>16</w:t>
+      </w:r>
+      <w:r>
+        <w:t xml:space="preserve"> July 2012</w:t>
       </w:r>
     </w:p>
     <w:p>
@@ -3215,10 +3687,11 @@
         <w:t xml:space="preserve">Test objective: </w:t>
       </w:r>
       <w:r>
-        <w:t>To check that for a valid of 1 insured where the policy payer, policy holder and main insured are not the same person.</w:t>
-      </w:r>
-      <w:bookmarkStart w:id="3" w:name="_GoBack"/>
-      <w:bookmarkEnd w:id="3"/>
+        <w:t xml:space="preserve">To </w:t>
+      </w:r>
+      <w:r>
+        <w:t xml:space="preserve">test that the function is able to read multiple record at one go. </w:t>
+      </w:r>
     </w:p>
     <w:p>
       <w:pPr>
@@ -3294,15 +3767,60 @@
     <w:p>
       <w:pPr>
         <w:pStyle w:val="NoSpacing"/>
-        <w:rPr>
-          <w:rStyle w:val="Hyperlink"/>
-        </w:rPr>
-      </w:pPr>
-    </w:p>
-    <w:p>
-      <w:pPr>
-        <w:pStyle w:val="NoSpacing"/>
-      </w:pPr>
+      </w:pPr>
+      <w:r>
+        <w:t>Test Case: Raw Data (3)</w:t>
+      </w:r>
+    </w:p>
+    <w:p>
+      <w:pPr>
+        <w:pStyle w:val="NoSpacing"/>
+      </w:pPr>
+      <w:r>
+        <w:t>Date designed: 16 July 2012</w:t>
+      </w:r>
+    </w:p>
+    <w:p>
+      <w:pPr>
+        <w:pStyle w:val="NoSpacing"/>
+      </w:pPr>
+      <w:r>
+        <w:t xml:space="preserve">Test </w:t>
+      </w:r>
+      <w:r>
+        <w:t xml:space="preserve">Objective: To test that the function is able to take in spouse </w:t>
+      </w:r>
+      <w:r>
+        <w:t>detail.</w:t>
+      </w:r>
+    </w:p>
+    <w:p>
+      <w:pPr>
+        <w:pStyle w:val="NoSpacing"/>
+      </w:pPr>
+    </w:p>
+    <w:p>
+      <w:pPr>
+        <w:pStyle w:val="NoSpacing"/>
+      </w:pPr>
+      <w:r>
+        <w:t xml:space="preserve">Input: Raw Data (3).xlsx. The input is an actual set of data provided by the A&amp;H department. </w:t>
+      </w:r>
+    </w:p>
+    <w:p>
+      <w:pPr>
+        <w:pStyle w:val="NoSpacing"/>
+      </w:pPr>
+    </w:p>
+    <w:p>
+      <w:pPr>
+        <w:pStyle w:val="NoSpacing"/>
+      </w:pPr>
+      <w:r>
+        <w:t>Expected Bahaviour: Raw Data (3).in</w:t>
+      </w:r>
+      <w:bookmarkStart w:id="3" w:name="_GoBack"/>
+      <w:bookmarkEnd w:id="3"/>
     </w:p>
     <w:sectPr>
       <w:pgSz w:w="12240" w:h="15840"/>

</xml_diff>